<commit_message>
final sprint 3 submission
</commit_message>
<xml_diff>
--- a/documentation/src/Research_Document_v2.docx
+++ b/documentation/src/Research_Document_v2.docx
@@ -102,37 +102,6 @@
           <w:szCs w:val="48"/>
         </w:rPr>
         <w:t>Front end: React vs Vue vs Angular?</w:t>
-      </w:r>
-    </w:p>
-    <w:p>
-      <w:pPr>
-        <w:jc w:val="center"/>
-        <w:rPr>
-          <w:rStyle w:val="Strong"/>
-          <w:rFonts w:ascii="Times New Roman" w:hAnsi="Times New Roman" w:cs="Times New Roman"/>
-          <w:sz w:val="48"/>
-          <w:szCs w:val="48"/>
-        </w:rPr>
-      </w:pPr>
-    </w:p>
-    <w:p>
-      <w:pPr>
-        <w:jc w:val="center"/>
-        <w:rPr>
-          <w:rStyle w:val="Strong"/>
-          <w:rFonts w:ascii="Times New Roman" w:hAnsi="Times New Roman" w:cs="Times New Roman"/>
-          <w:sz w:val="24"/>
-          <w:szCs w:val="24"/>
-        </w:rPr>
-      </w:pPr>
-      <w:r>
-        <w:rPr>
-          <w:rStyle w:val="Strong"/>
-          <w:rFonts w:ascii="Times New Roman" w:hAnsi="Times New Roman" w:cs="Times New Roman"/>
-          <w:sz w:val="24"/>
-          <w:szCs w:val="24"/>
-        </w:rPr>
-        <w:t xml:space="preserve">Word count: </w:t>
       </w:r>
     </w:p>
     <w:p>
@@ -640,7 +609,7 @@
                 <w:noProof/>
                 <w:webHidden/>
               </w:rPr>
-              <w:t>7</w:t>
+              <w:t>8</w:t>
             </w:r>
             <w:r>
               <w:rPr>
@@ -711,7 +680,7 @@
                 <w:noProof/>
                 <w:webHidden/>
               </w:rPr>
-              <w:t>7</w:t>
+              <w:t>9</w:t>
             </w:r>
             <w:r>
               <w:rPr>
@@ -782,7 +751,7 @@
                 <w:noProof/>
                 <w:webHidden/>
               </w:rPr>
-              <w:t>7</w:t>
+              <w:t>9</w:t>
             </w:r>
             <w:r>
               <w:rPr>
@@ -853,7 +822,7 @@
                 <w:noProof/>
                 <w:webHidden/>
               </w:rPr>
-              <w:t>8</w:t>
+              <w:t>9</w:t>
             </w:r>
             <w:r>
               <w:rPr>
@@ -1402,7 +1371,17 @@
                 <w:iCs/>
                 <w:color w:val="000000"/>
               </w:rPr>
-              <w:t>What is the Document Object Model?</w:t>
+              <w:t xml:space="preserve">What is the Document Object </w:t>
+            </w:r>
+            <w:proofErr w:type="gramStart"/>
+            <w:r>
+              <w:rPr>
+                <w:rFonts w:ascii="Times New Roman" w:hAnsi="Times New Roman" w:cs="Times New Roman"/>
+                <w:i/>
+                <w:iCs/>
+                <w:color w:val="000000"/>
+              </w:rPr>
+              <w:t>Model?</w:t>
             </w:r>
             <w:r>
               <w:rPr>
@@ -1410,7 +1389,16 @@
                 <w:color w:val="000000"/>
                 <w:shd w:val="clear" w:color="auto" w:fill="FFFFFF"/>
               </w:rPr>
-              <w:t>, 2021)</w:t>
+              <w:t>,</w:t>
+            </w:r>
+            <w:proofErr w:type="gramEnd"/>
+            <w:r>
+              <w:rPr>
+                <w:rFonts w:ascii="Times New Roman" w:hAnsi="Times New Roman" w:cs="Times New Roman"/>
+                <w:color w:val="000000"/>
+                <w:shd w:val="clear" w:color="auto" w:fill="FFFFFF"/>
+              </w:rPr>
+              <w:t xml:space="preserve"> 2021)</w:t>
             </w:r>
           </w:p>
         </w:tc>
@@ -1585,7 +1573,27 @@
           <w:iCs/>
           <w:color w:val="000000"/>
         </w:rPr>
-        <w:t>History of front-end frameworks - LogRocket Blog</w:t>
+        <w:t xml:space="preserve">History of front-end frameworks - </w:t>
+      </w:r>
+      <w:proofErr w:type="spellStart"/>
+      <w:r>
+        <w:rPr>
+          <w:rFonts w:ascii="Times New Roman" w:hAnsi="Times New Roman" w:cs="Times New Roman"/>
+          <w:i/>
+          <w:iCs/>
+          <w:color w:val="000000"/>
+        </w:rPr>
+        <w:t>LogRocket</w:t>
+      </w:r>
+      <w:proofErr w:type="spellEnd"/>
+      <w:r>
+        <w:rPr>
+          <w:rFonts w:ascii="Times New Roman" w:hAnsi="Times New Roman" w:cs="Times New Roman"/>
+          <w:i/>
+          <w:iCs/>
+          <w:color w:val="000000"/>
+        </w:rPr>
+        <w:t xml:space="preserve"> Blog</w:t>
       </w:r>
       <w:r>
         <w:rPr>
@@ -1814,13 +1822,23 @@
           <w:szCs w:val="24"/>
         </w:rPr>
       </w:pPr>
-      <w:r>
-        <w:rPr>
-          <w:rFonts w:ascii="Times New Roman" w:hAnsi="Times New Roman" w:cs="Times New Roman"/>
-          <w:sz w:val="24"/>
-          <w:szCs w:val="24"/>
-        </w:rPr>
-        <w:t>In order to answer the main question, this being</w:t>
+      <w:proofErr w:type="gramStart"/>
+      <w:r>
+        <w:rPr>
+          <w:rFonts w:ascii="Times New Roman" w:hAnsi="Times New Roman" w:cs="Times New Roman"/>
+          <w:sz w:val="24"/>
+          <w:szCs w:val="24"/>
+        </w:rPr>
+        <w:t>In order to</w:t>
+      </w:r>
+      <w:proofErr w:type="gramEnd"/>
+      <w:r>
+        <w:rPr>
+          <w:rFonts w:ascii="Times New Roman" w:hAnsi="Times New Roman" w:cs="Times New Roman"/>
+          <w:sz w:val="24"/>
+          <w:szCs w:val="24"/>
+        </w:rPr>
+        <w:t xml:space="preserve"> answer the main question, this being</w:t>
       </w:r>
       <w:r>
         <w:rPr>
@@ -2027,7 +2045,23 @@
           <w:sz w:val="24"/>
           <w:szCs w:val="24"/>
         </w:rPr>
+        <w:t xml:space="preserve">What is the </w:t>
+      </w:r>
+      <w:r>
+        <w:rPr>
+          <w:rFonts w:ascii="Times New Roman" w:hAnsi="Times New Roman" w:cs="Times New Roman"/>
+          <w:sz w:val="24"/>
+          <w:szCs w:val="24"/>
+        </w:rPr>
         <w:t>Popularity, Community, and ecosystem</w:t>
+      </w:r>
+      <w:r>
+        <w:rPr>
+          <w:rFonts w:ascii="Times New Roman" w:hAnsi="Times New Roman" w:cs="Times New Roman"/>
+          <w:sz w:val="24"/>
+          <w:szCs w:val="24"/>
+        </w:rPr>
+        <w:t xml:space="preserve"> of each of the frameworks?</w:t>
       </w:r>
     </w:p>
     <w:p>
@@ -2052,7 +2086,7 @@
           <w:sz w:val="24"/>
           <w:szCs w:val="24"/>
         </w:rPr>
-        <w:t>Detailed feature comparison</w:t>
+        <w:t>What are the differences in features in each framework’s features?</w:t>
       </w:r>
     </w:p>
     <w:p>
@@ -2077,7 +2111,15 @@
           <w:sz w:val="24"/>
           <w:szCs w:val="24"/>
         </w:rPr>
-        <w:t>Learning curve</w:t>
+        <w:t>How does the l</w:t>
+      </w:r>
+      <w:r>
+        <w:rPr>
+          <w:rFonts w:ascii="Times New Roman" w:hAnsi="Times New Roman" w:cs="Times New Roman"/>
+          <w:sz w:val="24"/>
+          <w:szCs w:val="24"/>
+        </w:rPr>
+        <w:t>earning curve</w:t>
       </w:r>
       <w:r>
         <w:rPr>
@@ -2087,17 +2129,34 @@
         </w:rPr>
         <w:t xml:space="preserve"> and syntax</w:t>
       </w:r>
+      <w:r>
+        <w:rPr>
+          <w:rFonts w:ascii="Times New Roman" w:hAnsi="Times New Roman" w:cs="Times New Roman"/>
+          <w:sz w:val="24"/>
+          <w:szCs w:val="24"/>
+        </w:rPr>
+        <w:t xml:space="preserve"> vary amongst the frameworks?</w:t>
+      </w:r>
     </w:p>
     <w:p>
       <w:pPr>
         <w:spacing w:line="360" w:lineRule="auto"/>
-        <w:ind w:firstLine="720"/>
-        <w:rPr>
-          <w:rFonts w:ascii="Times New Roman" w:hAnsi="Times New Roman" w:cs="Times New Roman"/>
-          <w:sz w:val="24"/>
-          <w:szCs w:val="24"/>
-        </w:rPr>
-      </w:pPr>
+        <w:ind w:firstLine="349"/>
+        <w:jc w:val="both"/>
+        <w:rPr>
+          <w:rFonts w:ascii="Times New Roman" w:hAnsi="Times New Roman" w:cs="Times New Roman"/>
+          <w:sz w:val="24"/>
+          <w:szCs w:val="24"/>
+        </w:rPr>
+      </w:pPr>
+      <w:r>
+        <w:rPr>
+          <w:rFonts w:ascii="Times New Roman" w:hAnsi="Times New Roman" w:cs="Times New Roman"/>
+          <w:sz w:val="24"/>
+          <w:szCs w:val="24"/>
+        </w:rPr>
+        <w:t xml:space="preserve">A score will be awarded from 1-10 for each framework, for each section. This is done so that later all scores can be added up. This is a quantitative way to decide which one is best fit. </w:t>
+      </w:r>
     </w:p>
     <w:p>
       <w:pPr>
@@ -2282,7 +2341,27 @@
           <w:iCs/>
           <w:color w:val="000000"/>
         </w:rPr>
-        <w:t>(Maximilian Schwarzmüller, 2020)</w:t>
+        <w:t xml:space="preserve">(Maximilian </w:t>
+      </w:r>
+      <w:proofErr w:type="spellStart"/>
+      <w:r>
+        <w:rPr>
+          <w:rFonts w:ascii="Times New Roman" w:hAnsi="Times New Roman" w:cs="Times New Roman"/>
+          <w:i/>
+          <w:iCs/>
+          <w:color w:val="000000"/>
+        </w:rPr>
+        <w:t>Schwarzmüller</w:t>
+      </w:r>
+      <w:proofErr w:type="spellEnd"/>
+      <w:r>
+        <w:rPr>
+          <w:rFonts w:ascii="Times New Roman" w:hAnsi="Times New Roman" w:cs="Times New Roman"/>
+          <w:i/>
+          <w:iCs/>
+          <w:color w:val="000000"/>
+        </w:rPr>
+        <w:t>, 2020)</w:t>
       </w:r>
       <w:r>
         <w:rPr>
@@ -2385,37 +2464,13 @@
         </w:rPr>
         <w:t xml:space="preserve"> I </w:t>
       </w:r>
-      <w:r>
-        <w:rPr>
-          <w:rFonts w:ascii="Times New Roman" w:hAnsi="Times New Roman" w:cs="Times New Roman"/>
-        </w:rPr>
-        <w:t>Popularit</w:t>
-      </w:r>
-      <w:r>
-        <w:rPr>
-          <w:rFonts w:ascii="Times New Roman" w:hAnsi="Times New Roman" w:cs="Times New Roman"/>
-        </w:rPr>
-        <w:t>y,</w:t>
-      </w:r>
-      <w:r>
-        <w:rPr>
-          <w:rFonts w:ascii="Times New Roman" w:hAnsi="Times New Roman" w:cs="Times New Roman"/>
-        </w:rPr>
-        <w:t xml:space="preserve"> </w:t>
-      </w:r>
-      <w:r>
-        <w:rPr>
-          <w:rFonts w:ascii="Times New Roman" w:hAnsi="Times New Roman" w:cs="Times New Roman"/>
-        </w:rPr>
-        <w:t>Community,</w:t>
-      </w:r>
-      <w:r>
-        <w:rPr>
-          <w:rFonts w:ascii="Times New Roman" w:hAnsi="Times New Roman" w:cs="Times New Roman"/>
-        </w:rPr>
-        <w:t xml:space="preserve"> and ecosystem</w:t>
-      </w:r>
       <w:bookmarkEnd w:id="3"/>
+      <w:r>
+        <w:rPr>
+          <w:rFonts w:ascii="Times New Roman" w:hAnsi="Times New Roman" w:cs="Times New Roman"/>
+        </w:rPr>
+        <w:t>What is the Popularity, Community, and ecosystem of each of the frameworks?</w:t>
+      </w:r>
     </w:p>
     <w:p>
       <w:pPr>
@@ -2464,13 +2519,195 @@
       <w:pPr>
         <w:pStyle w:val="NoSpacing"/>
         <w:spacing w:line="360" w:lineRule="auto"/>
-        <w:rPr>
-          <w:rFonts w:ascii="Times New Roman" w:hAnsi="Times New Roman" w:cs="Times New Roman"/>
-          <w:color w:val="000000"/>
-          <w:sz w:val="24"/>
-          <w:szCs w:val="24"/>
-        </w:rPr>
-      </w:pPr>
+        <w:ind w:firstLine="720"/>
+        <w:rPr>
+          <w:rFonts w:ascii="Times New Roman" w:hAnsi="Times New Roman" w:cs="Times New Roman"/>
+          <w:color w:val="000000"/>
+          <w:sz w:val="24"/>
+          <w:szCs w:val="24"/>
+        </w:rPr>
+      </w:pPr>
+      <w:r>
+        <w:rPr>
+          <w:rFonts w:ascii="Times New Roman" w:hAnsi="Times New Roman" w:cs="Times New Roman"/>
+          <w:color w:val="000000"/>
+          <w:sz w:val="24"/>
+          <w:szCs w:val="24"/>
+        </w:rPr>
+        <w:t>Using survey</w:t>
+      </w:r>
+      <w:r>
+        <w:rPr>
+          <w:rFonts w:ascii="Times New Roman" w:hAnsi="Times New Roman" w:cs="Times New Roman"/>
+          <w:color w:val="000000"/>
+          <w:sz w:val="24"/>
+          <w:szCs w:val="24"/>
+        </w:rPr>
+        <w:t xml:space="preserve"> results </w:t>
+      </w:r>
+      <w:r>
+        <w:rPr>
+          <w:rFonts w:ascii="Times New Roman" w:hAnsi="Times New Roman" w:cs="Times New Roman"/>
+          <w:color w:val="000000"/>
+          <w:sz w:val="24"/>
+          <w:szCs w:val="24"/>
+        </w:rPr>
+        <w:t>from a developer survey conducted by stack overflow</w:t>
+      </w:r>
+      <w:r>
+        <w:rPr>
+          <w:rFonts w:ascii="Times New Roman" w:hAnsi="Times New Roman" w:cs="Times New Roman"/>
+          <w:color w:val="000000"/>
+          <w:sz w:val="24"/>
+          <w:szCs w:val="24"/>
+        </w:rPr>
+        <w:t xml:space="preserve"> taken in </w:t>
+      </w:r>
+      <w:r>
+        <w:rPr>
+          <w:rFonts w:ascii="Times New Roman" w:hAnsi="Times New Roman" w:cs="Times New Roman"/>
+          <w:color w:val="000000"/>
+          <w:sz w:val="24"/>
+          <w:szCs w:val="24"/>
+        </w:rPr>
+        <w:t xml:space="preserve">2019. It the largest and most comprehensive survey of </w:t>
+      </w:r>
+      <w:r>
+        <w:rPr>
+          <w:rFonts w:ascii="Times New Roman" w:hAnsi="Times New Roman" w:cs="Times New Roman"/>
+          <w:color w:val="000000"/>
+          <w:sz w:val="24"/>
+          <w:szCs w:val="24"/>
+        </w:rPr>
+        <w:t xml:space="preserve">over 90,000 </w:t>
+      </w:r>
+      <w:r>
+        <w:rPr>
+          <w:rFonts w:ascii="Times New Roman" w:hAnsi="Times New Roman" w:cs="Times New Roman"/>
+          <w:color w:val="000000"/>
+          <w:sz w:val="24"/>
+          <w:szCs w:val="24"/>
+        </w:rPr>
+        <w:t xml:space="preserve">people who code around the world. </w:t>
+      </w:r>
+      <w:r>
+        <w:rPr>
+          <w:rFonts w:ascii="Times New Roman" w:hAnsi="Times New Roman" w:cs="Times New Roman"/>
+          <w:color w:val="000000"/>
+          <w:sz w:val="24"/>
+          <w:szCs w:val="24"/>
+        </w:rPr>
+        <w:t xml:space="preserve">We may use results found to present a picture over what developers around the world prefer to use. </w:t>
+      </w:r>
+      <w:r>
+        <w:rPr>
+          <w:rFonts w:ascii="Times New Roman" w:hAnsi="Times New Roman" w:cs="Times New Roman"/>
+          <w:i/>
+          <w:iCs/>
+          <w:color w:val="000000"/>
+        </w:rPr>
+        <w:t>(Stack Overflow Developer Survey 2019, 2019)</w:t>
+      </w:r>
+    </w:p>
+    <w:p>
+      <w:pPr>
+        <w:pStyle w:val="NoSpacing"/>
+        <w:keepNext/>
+        <w:spacing w:line="360" w:lineRule="auto"/>
+        <w:jc w:val="center"/>
+      </w:pPr>
+      <w:r>
+        <w:rPr>
+          <w:noProof/>
+        </w:rPr>
+        <w:drawing>
+          <wp:inline distT="0" distB="0" distL="0" distR="0" wp14:anchorId="7EFA5214" wp14:editId="642BB8C2">
+            <wp:extent cx="4488873" cy="3234614"/>
+            <wp:effectExtent l="0" t="0" r="6985" b="4445"/>
+            <wp:docPr id="1" name="Picture 1" descr="Angular vs React vs Vue frameworks"/>
+            <wp:cNvGraphicFramePr>
+              <a:graphicFrameLocks xmlns:a="http://schemas.openxmlformats.org/drawingml/2006/main" noChangeAspect="1"/>
+            </wp:cNvGraphicFramePr>
+            <a:graphic xmlns:a="http://schemas.openxmlformats.org/drawingml/2006/main">
+              <a:graphicData uri="http://schemas.openxmlformats.org/drawingml/2006/picture">
+                <pic:pic xmlns:pic="http://schemas.openxmlformats.org/drawingml/2006/picture">
+                  <pic:nvPicPr>
+                    <pic:cNvPr id="0" name="Picture 1" descr="Angular vs React vs Vue frameworks"/>
+                    <pic:cNvPicPr>
+                      <a:picLocks noChangeAspect="1" noChangeArrowheads="1"/>
+                    </pic:cNvPicPr>
+                  </pic:nvPicPr>
+                  <pic:blipFill>
+                    <a:blip r:embed="rId7">
+                      <a:extLst>
+                        <a:ext uri="{28A0092B-C50C-407E-A947-70E740481C1C}">
+                          <a14:useLocalDpi xmlns:a14="http://schemas.microsoft.com/office/drawing/2010/main" val="0"/>
+                        </a:ext>
+                      </a:extLst>
+                    </a:blip>
+                    <a:srcRect/>
+                    <a:stretch>
+                      <a:fillRect/>
+                    </a:stretch>
+                  </pic:blipFill>
+                  <pic:spPr bwMode="auto">
+                    <a:xfrm>
+                      <a:off x="0" y="0"/>
+                      <a:ext cx="4507356" cy="3247932"/>
+                    </a:xfrm>
+                    <a:prstGeom prst="rect">
+                      <a:avLst/>
+                    </a:prstGeom>
+                    <a:noFill/>
+                    <a:ln>
+                      <a:noFill/>
+                    </a:ln>
+                  </pic:spPr>
+                </pic:pic>
+              </a:graphicData>
+            </a:graphic>
+          </wp:inline>
+        </w:drawing>
+      </w:r>
+    </w:p>
+    <w:p>
+      <w:pPr>
+        <w:pStyle w:val="Caption"/>
+        <w:jc w:val="center"/>
+      </w:pPr>
+      <w:r>
+        <w:t xml:space="preserve">Figure </w:t>
+      </w:r>
+      <w:r>
+        <w:fldChar w:fldCharType="begin"/>
+      </w:r>
+      <w:r>
+        <w:instrText xml:space="preserve"> SEQ Figure \* ARABIC </w:instrText>
+      </w:r>
+      <w:r>
+        <w:fldChar w:fldCharType="separate"/>
+      </w:r>
+      <w:r>
+        <w:rPr>
+          <w:noProof/>
+        </w:rPr>
+        <w:t>1</w:t>
+      </w:r>
+      <w:r>
+        <w:rPr>
+          <w:noProof/>
+        </w:rPr>
+        <w:fldChar w:fldCharType="end"/>
+      </w:r>
+      <w:r>
+        <w:t xml:space="preserve">- Most Loved Framework Chart </w:t>
+      </w:r>
+      <w:r>
+        <w:t>(Stack Overflow Developer Survey 2019, 2019</w:t>
+      </w:r>
+      <w:r>
+        <w:t>)</w:t>
+      </w:r>
     </w:p>
     <w:p>
       <w:pPr>
@@ -2490,34 +2727,38 @@
           <w:sz w:val="24"/>
           <w:szCs w:val="24"/>
         </w:rPr>
-        <w:t xml:space="preserve">A </w:t>
-      </w:r>
-      <w:r>
-        <w:rPr>
-          <w:rFonts w:ascii="Times New Roman" w:hAnsi="Times New Roman" w:cs="Times New Roman"/>
-          <w:color w:val="000000"/>
-          <w:sz w:val="24"/>
-          <w:szCs w:val="24"/>
-        </w:rPr>
-        <w:t xml:space="preserve">quantitative </w:t>
-      </w:r>
-      <w:r>
-        <w:rPr>
-          <w:rFonts w:ascii="Times New Roman" w:hAnsi="Times New Roman" w:cs="Times New Roman"/>
-          <w:color w:val="000000"/>
-          <w:sz w:val="24"/>
-          <w:szCs w:val="24"/>
-        </w:rPr>
-        <w:t xml:space="preserve">indicator that may be used is the npm downloads chart. </w:t>
-      </w:r>
-      <w:r>
-        <w:rPr>
-          <w:rFonts w:ascii="Times New Roman" w:hAnsi="Times New Roman" w:cs="Times New Roman"/>
-          <w:color w:val="000000"/>
-          <w:sz w:val="24"/>
-          <w:szCs w:val="24"/>
-        </w:rPr>
-        <w:t>npm is the package manager for the Node JavaScript platform. It puts modules in place so that node can find them and manages dependency conflicts intelligently.</w:t>
+        <w:lastRenderedPageBreak/>
+        <w:t xml:space="preserve">The results of this survey would suggest that developers tend to enjoy working with React.js and Vue.js as they both are at the top of the charts of most “loved” web frameworks. Angular on the other hand is placed lower the list. Potentially indicative that the prior two are easier to work with.  </w:t>
+      </w:r>
+      <w:r>
+        <w:rPr>
+          <w:rFonts w:ascii="Times New Roman" w:hAnsi="Times New Roman" w:cs="Times New Roman"/>
+          <w:color w:val="000000"/>
+          <w:sz w:val="24"/>
+          <w:szCs w:val="24"/>
+        </w:rPr>
+        <w:br/>
+      </w:r>
+    </w:p>
+    <w:p>
+      <w:pPr>
+        <w:pStyle w:val="NoSpacing"/>
+        <w:spacing w:line="360" w:lineRule="auto"/>
+        <w:rPr>
+          <w:rFonts w:ascii="Times New Roman" w:hAnsi="Times New Roman" w:cs="Times New Roman"/>
+          <w:color w:val="000000"/>
+          <w:sz w:val="24"/>
+          <w:szCs w:val="24"/>
+        </w:rPr>
+      </w:pPr>
+      <w:r>
+        <w:rPr>
+          <w:rFonts w:ascii="Times New Roman" w:hAnsi="Times New Roman" w:cs="Times New Roman"/>
+          <w:color w:val="000000"/>
+          <w:sz w:val="24"/>
+          <w:szCs w:val="24"/>
+        </w:rPr>
+        <w:t>Another quantitative</w:t>
       </w:r>
       <w:r>
         <w:rPr>
@@ -2532,10 +2773,69 @@
         <w:rPr>
           <w:rFonts w:ascii="Times New Roman" w:hAnsi="Times New Roman" w:cs="Times New Roman"/>
           <w:color w:val="000000"/>
+          <w:sz w:val="24"/>
+          <w:szCs w:val="24"/>
+        </w:rPr>
+        <w:t xml:space="preserve">indicator that may be used is the </w:t>
+      </w:r>
+      <w:proofErr w:type="spellStart"/>
+      <w:r>
+        <w:rPr>
+          <w:rFonts w:ascii="Times New Roman" w:hAnsi="Times New Roman" w:cs="Times New Roman"/>
+          <w:color w:val="000000"/>
+          <w:sz w:val="24"/>
+          <w:szCs w:val="24"/>
+        </w:rPr>
+        <w:t>npm</w:t>
+      </w:r>
+      <w:proofErr w:type="spellEnd"/>
+      <w:r>
+        <w:rPr>
+          <w:rFonts w:ascii="Times New Roman" w:hAnsi="Times New Roman" w:cs="Times New Roman"/>
+          <w:color w:val="000000"/>
+          <w:sz w:val="24"/>
+          <w:szCs w:val="24"/>
+        </w:rPr>
+        <w:t xml:space="preserve"> downloads chart. </w:t>
+      </w:r>
+      <w:proofErr w:type="spellStart"/>
+      <w:r>
+        <w:rPr>
+          <w:rFonts w:ascii="Times New Roman" w:hAnsi="Times New Roman" w:cs="Times New Roman"/>
+          <w:color w:val="000000"/>
+          <w:sz w:val="24"/>
+          <w:szCs w:val="24"/>
+        </w:rPr>
+        <w:t>npm</w:t>
+      </w:r>
+      <w:proofErr w:type="spellEnd"/>
+      <w:r>
+        <w:rPr>
+          <w:rFonts w:ascii="Times New Roman" w:hAnsi="Times New Roman" w:cs="Times New Roman"/>
+          <w:color w:val="000000"/>
+          <w:sz w:val="24"/>
+          <w:szCs w:val="24"/>
+        </w:rPr>
+        <w:t xml:space="preserve"> is the package manager for the Node JavaScript platform. It puts modules in place so that node can find them and manages dependency conflicts intelligently.</w:t>
+      </w:r>
+      <w:r>
+        <w:rPr>
+          <w:rFonts w:ascii="Times New Roman" w:hAnsi="Times New Roman" w:cs="Times New Roman"/>
+          <w:color w:val="000000"/>
+          <w:sz w:val="24"/>
+          <w:szCs w:val="24"/>
+        </w:rPr>
+        <w:t xml:space="preserve"> </w:t>
+      </w:r>
+      <w:r>
+        <w:rPr>
+          <w:rFonts w:ascii="Times New Roman" w:hAnsi="Times New Roman" w:cs="Times New Roman"/>
+          <w:color w:val="000000"/>
           <w:shd w:val="clear" w:color="auto" w:fill="FFFFFF"/>
         </w:rPr>
         <w:t>(</w:t>
       </w:r>
+      <w:proofErr w:type="spellStart"/>
       <w:r>
         <w:rPr>
           <w:rFonts w:ascii="Times New Roman" w:hAnsi="Times New Roman" w:cs="Times New Roman"/>
@@ -2543,7 +2843,37 @@
           <w:iCs/>
           <w:color w:val="000000"/>
         </w:rPr>
-        <w:t>npm | npm Docs</w:t>
+        <w:t>npm</w:t>
+      </w:r>
+      <w:proofErr w:type="spellEnd"/>
+      <w:r>
+        <w:rPr>
+          <w:rFonts w:ascii="Times New Roman" w:hAnsi="Times New Roman" w:cs="Times New Roman"/>
+          <w:i/>
+          <w:iCs/>
+          <w:color w:val="000000"/>
+        </w:rPr>
+        <w:t xml:space="preserve"> | </w:t>
+      </w:r>
+      <w:proofErr w:type="spellStart"/>
+      <w:r>
+        <w:rPr>
+          <w:rFonts w:ascii="Times New Roman" w:hAnsi="Times New Roman" w:cs="Times New Roman"/>
+          <w:i/>
+          <w:iCs/>
+          <w:color w:val="000000"/>
+        </w:rPr>
+        <w:t>npm</w:t>
+      </w:r>
+      <w:proofErr w:type="spellEnd"/>
+      <w:r>
+        <w:rPr>
+          <w:rFonts w:ascii="Times New Roman" w:hAnsi="Times New Roman" w:cs="Times New Roman"/>
+          <w:i/>
+          <w:iCs/>
+          <w:color w:val="000000"/>
+        </w:rPr>
+        <w:t xml:space="preserve"> Docs</w:t>
       </w:r>
       <w:r>
         <w:rPr>
@@ -2591,7 +2921,7 @@
                     </pic:cNvPicPr>
                   </pic:nvPicPr>
                   <pic:blipFill>
-                    <a:blip r:embed="rId7" cstate="print">
+                    <a:blip r:embed="rId8" cstate="print">
                       <a:extLst>
                         <a:ext uri="{28A0092B-C50C-407E-A947-70E740481C1C}">
                           <a14:useLocalDpi xmlns:a14="http://schemas.microsoft.com/office/drawing/2010/main" val="0"/>
@@ -2630,38 +2960,35 @@
       <w:r>
         <w:t xml:space="preserve">Figure </w:t>
       </w:r>
-      <w:r>
-        <w:fldChar w:fldCharType="begin"/>
-      </w:r>
-      <w:r>
-        <w:instrText xml:space="preserve"> SEQ Figure \* ARABIC </w:instrText>
-      </w:r>
-      <w:r>
-        <w:fldChar w:fldCharType="separate"/>
-      </w:r>
-      <w:r>
-        <w:rPr>
-          <w:noProof/>
-        </w:rPr>
-        <w:t>2</w:t>
-      </w:r>
-      <w:r>
-        <w:rPr>
-          <w:noProof/>
-        </w:rPr>
-        <w:fldChar w:fldCharType="end"/>
-      </w:r>
+      <w:fldSimple w:instr=" SEQ Figure \* ARABIC ">
+        <w:r>
+          <w:rPr>
+            <w:noProof/>
+          </w:rPr>
+          <w:t>2</w:t>
+        </w:r>
+      </w:fldSimple>
       <w:r>
         <w:t xml:space="preserve">- </w:t>
       </w:r>
+      <w:proofErr w:type="spellStart"/>
       <w:r>
         <w:t>NPMtrends</w:t>
       </w:r>
+      <w:proofErr w:type="spellEnd"/>
       <w:r>
         <w:t xml:space="preserve"> downloads and GitHub usage </w:t>
       </w:r>
       <w:r>
-        <w:t>(angular vs react vs Vue | npm trends, 2020)</w:t>
+        <w:t xml:space="preserve">(angular vs react vs Vue | </w:t>
+      </w:r>
+      <w:proofErr w:type="spellStart"/>
+      <w:r>
+        <w:t>npm</w:t>
+      </w:r>
+      <w:proofErr w:type="spellEnd"/>
+      <w:r>
+        <w:t xml:space="preserve"> trends, 2020)</w:t>
       </w:r>
     </w:p>
     <w:p>
@@ -2697,7 +3024,73 @@
           <w:szCs w:val="24"/>
           <w:shd w:val="clear" w:color="auto" w:fill="FFFFFF"/>
         </w:rPr>
-        <w:t xml:space="preserve">React.js is significantly ahead of its competitors in this respect. Vue.js’s and React.js’s rating is significantly higher than Angular.js’s. </w:t>
+        <w:t>React.js is significantly ahead of its competitors in this respect. </w:t>
+      </w:r>
+      <w:proofErr w:type="spellStart"/>
+      <w:r>
+        <w:rPr>
+          <w:rFonts w:ascii="Times New Roman" w:hAnsi="Times New Roman" w:cs="Times New Roman"/>
+          <w:color w:val="000000"/>
+          <w:sz w:val="24"/>
+          <w:szCs w:val="24"/>
+          <w:shd w:val="clear" w:color="auto" w:fill="FFFFFF"/>
+        </w:rPr>
+        <w:t>Vue.js’s</w:t>
+      </w:r>
+      <w:proofErr w:type="spellEnd"/>
+      <w:r>
+        <w:rPr>
+          <w:rFonts w:ascii="Times New Roman" w:hAnsi="Times New Roman" w:cs="Times New Roman"/>
+          <w:color w:val="000000"/>
+          <w:sz w:val="24"/>
+          <w:szCs w:val="24"/>
+          <w:shd w:val="clear" w:color="auto" w:fill="FFFFFF"/>
+        </w:rPr>
+        <w:t xml:space="preserve"> and </w:t>
+      </w:r>
+      <w:proofErr w:type="spellStart"/>
+      <w:r>
+        <w:rPr>
+          <w:rFonts w:ascii="Times New Roman" w:hAnsi="Times New Roman" w:cs="Times New Roman"/>
+          <w:color w:val="000000"/>
+          <w:sz w:val="24"/>
+          <w:szCs w:val="24"/>
+          <w:shd w:val="clear" w:color="auto" w:fill="FFFFFF"/>
+        </w:rPr>
+        <w:t>React.js’s</w:t>
+      </w:r>
+      <w:proofErr w:type="spellEnd"/>
+      <w:r>
+        <w:rPr>
+          <w:rFonts w:ascii="Times New Roman" w:hAnsi="Times New Roman" w:cs="Times New Roman"/>
+          <w:color w:val="000000"/>
+          <w:sz w:val="24"/>
+          <w:szCs w:val="24"/>
+          <w:shd w:val="clear" w:color="auto" w:fill="FFFFFF"/>
+        </w:rPr>
+        <w:t xml:space="preserve"> rating is significantly higher than </w:t>
+      </w:r>
+      <w:proofErr w:type="spellStart"/>
+      <w:r>
+        <w:rPr>
+          <w:rFonts w:ascii="Times New Roman" w:hAnsi="Times New Roman" w:cs="Times New Roman"/>
+          <w:color w:val="000000"/>
+          <w:sz w:val="24"/>
+          <w:szCs w:val="24"/>
+          <w:shd w:val="clear" w:color="auto" w:fill="FFFFFF"/>
+        </w:rPr>
+        <w:t>Angular.js’s</w:t>
+      </w:r>
+      <w:proofErr w:type="spellEnd"/>
+      <w:r>
+        <w:rPr>
+          <w:rFonts w:ascii="Times New Roman" w:hAnsi="Times New Roman" w:cs="Times New Roman"/>
+          <w:color w:val="000000"/>
+          <w:sz w:val="24"/>
+          <w:szCs w:val="24"/>
+          <w:shd w:val="clear" w:color="auto" w:fill="FFFFFF"/>
+        </w:rPr>
+        <w:t xml:space="preserve">. </w:t>
       </w:r>
       <w:r>
         <w:rPr>
@@ -2707,8 +3100,9 @@
           <w:color w:val="000000"/>
           <w:shd w:val="clear" w:color="auto" w:fill="FFFFFF"/>
         </w:rPr>
-        <w:t>(Musienko, 2021)</w:t>
-      </w:r>
+        <w:t>(</w:t>
+      </w:r>
+      <w:proofErr w:type="spellStart"/>
       <w:r>
         <w:rPr>
           <w:rFonts w:ascii="Times New Roman" w:hAnsi="Times New Roman" w:cs="Times New Roman"/>
@@ -2717,6 +3111,27 @@
           <w:color w:val="000000"/>
           <w:shd w:val="clear" w:color="auto" w:fill="FFFFFF"/>
         </w:rPr>
+        <w:t>Musienko</w:t>
+      </w:r>
+      <w:proofErr w:type="spellEnd"/>
+      <w:r>
+        <w:rPr>
+          <w:rFonts w:ascii="Times New Roman" w:hAnsi="Times New Roman" w:cs="Times New Roman"/>
+          <w:i/>
+          <w:iCs/>
+          <w:color w:val="000000"/>
+          <w:shd w:val="clear" w:color="auto" w:fill="FFFFFF"/>
+        </w:rPr>
+        <w:t>, 2021)</w:t>
+      </w:r>
+      <w:r>
+        <w:rPr>
+          <w:rFonts w:ascii="Times New Roman" w:hAnsi="Times New Roman" w:cs="Times New Roman"/>
+          <w:i/>
+          <w:iCs/>
+          <w:color w:val="000000"/>
+          <w:shd w:val="clear" w:color="auto" w:fill="FFFFFF"/>
+        </w:rPr>
         <w:t xml:space="preserve"> </w:t>
       </w:r>
       <w:r>
@@ -2738,6 +3153,37 @@
           <w:shd w:val="clear" w:color="auto" w:fill="FFFFFF"/>
         </w:rPr>
         <w:t>we can deduce that React is downloaded a lot more than the other two and this could be indicative that its learning curve is more adapted for beginners. This will be further explored in a later section.</w:t>
+      </w:r>
+      <w:r>
+        <w:rPr>
+          <w:rFonts w:ascii="Times New Roman" w:hAnsi="Times New Roman" w:cs="Times New Roman"/>
+          <w:color w:val="000000"/>
+          <w:sz w:val="24"/>
+          <w:szCs w:val="24"/>
+          <w:shd w:val="clear" w:color="auto" w:fill="FFFFFF"/>
+        </w:rPr>
+        <w:t xml:space="preserve"> </w:t>
+      </w:r>
+    </w:p>
+    <w:p>
+      <w:pPr>
+        <w:rPr>
+          <w:rFonts w:ascii="Times New Roman" w:hAnsi="Times New Roman" w:cs="Times New Roman"/>
+          <w:b/>
+          <w:bCs/>
+          <w:sz w:val="28"/>
+          <w:szCs w:val="28"/>
+        </w:rPr>
+      </w:pPr>
+      <w:r>
+        <w:rPr>
+          <w:rFonts w:ascii="Times New Roman" w:hAnsi="Times New Roman" w:cs="Times New Roman"/>
+          <w:b/>
+          <w:bCs/>
+          <w:sz w:val="28"/>
+          <w:szCs w:val="28"/>
+        </w:rPr>
+        <w:br w:type="page"/>
       </w:r>
     </w:p>
     <w:p>
@@ -3183,7 +3629,27 @@
           <w:color w:val="000000"/>
           <w:shd w:val="clear" w:color="auto" w:fill="FFFFFF"/>
         </w:rPr>
-        <w:t>(Aris Pattakos, 2020)</w:t>
+        <w:t xml:space="preserve">(Aris </w:t>
+      </w:r>
+      <w:proofErr w:type="spellStart"/>
+      <w:r>
+        <w:rPr>
+          <w:i/>
+          <w:iCs/>
+          <w:color w:val="000000"/>
+          <w:shd w:val="clear" w:color="auto" w:fill="FFFFFF"/>
+        </w:rPr>
+        <w:t>Pattakos</w:t>
+      </w:r>
+      <w:proofErr w:type="spellEnd"/>
+      <w:r>
+        <w:rPr>
+          <w:i/>
+          <w:iCs/>
+          <w:color w:val="000000"/>
+          <w:shd w:val="clear" w:color="auto" w:fill="FFFFFF"/>
+        </w:rPr>
+        <w:t>, 2020)</w:t>
       </w:r>
     </w:p>
     <w:p>
@@ -3200,12 +3666,118 @@
     <w:p>
       <w:pPr>
         <w:rPr>
-          <w:rFonts w:ascii="Times New Roman" w:eastAsiaTheme="majorEastAsia" w:hAnsi="Times New Roman" w:cs="Times New Roman"/>
-          <w:color w:val="2F5496" w:themeColor="accent1" w:themeShade="BF"/>
-          <w:sz w:val="26"/>
-          <w:szCs w:val="26"/>
-        </w:rPr>
-      </w:pPr>
+          <w:rFonts w:ascii="Times New Roman" w:hAnsi="Times New Roman" w:cs="Times New Roman"/>
+          <w:color w:val="000000"/>
+          <w:sz w:val="24"/>
+          <w:szCs w:val="24"/>
+          <w:shd w:val="clear" w:color="auto" w:fill="FFFFFF"/>
+        </w:rPr>
+      </w:pPr>
+    </w:p>
+    <w:p>
+      <w:pPr>
+        <w:spacing w:line="360" w:lineRule="auto"/>
+        <w:jc w:val="both"/>
+        <w:rPr>
+          <w:rFonts w:ascii="Times New Roman" w:hAnsi="Times New Roman" w:cs="Times New Roman"/>
+          <w:color w:val="000000"/>
+          <w:sz w:val="24"/>
+          <w:szCs w:val="24"/>
+          <w:shd w:val="clear" w:color="auto" w:fill="FFFFFF"/>
+        </w:rPr>
+      </w:pPr>
+      <w:r>
+        <w:rPr>
+          <w:rFonts w:ascii="Times New Roman" w:hAnsi="Times New Roman" w:cs="Times New Roman"/>
+          <w:color w:val="000000"/>
+          <w:sz w:val="24"/>
+          <w:szCs w:val="24"/>
+          <w:shd w:val="clear" w:color="auto" w:fill="FFFFFF"/>
+        </w:rPr>
+        <w:t xml:space="preserve">When looking at the </w:t>
+      </w:r>
+      <w:r>
+        <w:rPr>
+          <w:rFonts w:ascii="Times New Roman" w:hAnsi="Times New Roman" w:cs="Times New Roman"/>
+          <w:color w:val="000000"/>
+          <w:sz w:val="24"/>
+          <w:szCs w:val="24"/>
+          <w:shd w:val="clear" w:color="auto" w:fill="FFFFFF"/>
+        </w:rPr>
+        <w:t>Popularity, Community, and ecosystem of each of the frameworks</w:t>
+      </w:r>
+      <w:r>
+        <w:rPr>
+          <w:rFonts w:ascii="Times New Roman" w:hAnsi="Times New Roman" w:cs="Times New Roman"/>
+          <w:color w:val="000000"/>
+          <w:sz w:val="24"/>
+          <w:szCs w:val="24"/>
+          <w:shd w:val="clear" w:color="auto" w:fill="FFFFFF"/>
+        </w:rPr>
+        <w:t>, I would award: 8 points to React, 6 points to Vue and 6 points to Angular.</w:t>
+      </w:r>
+      <w:r>
+        <w:rPr>
+          <w:rFonts w:ascii="Times New Roman" w:hAnsi="Times New Roman" w:cs="Times New Roman"/>
+          <w:color w:val="000000"/>
+          <w:sz w:val="24"/>
+          <w:szCs w:val="24"/>
+          <w:shd w:val="clear" w:color="auto" w:fill="FFFFFF"/>
+        </w:rPr>
+        <w:t xml:space="preserve"> </w:t>
+      </w:r>
+      <w:r>
+        <w:rPr>
+          <w:rFonts w:ascii="Times New Roman" w:hAnsi="Times New Roman" w:cs="Times New Roman"/>
+          <w:color w:val="000000"/>
+          <w:sz w:val="24"/>
+          <w:szCs w:val="24"/>
+          <w:shd w:val="clear" w:color="auto" w:fill="FFFFFF"/>
+        </w:rPr>
+        <w:t xml:space="preserve">Due to the shear popularity of React, it means that there are many </w:t>
+      </w:r>
+      <w:r>
+        <w:rPr>
+          <w:rFonts w:ascii="Times New Roman" w:hAnsi="Times New Roman" w:cs="Times New Roman"/>
+          <w:b/>
+          <w:bCs/>
+          <w:color w:val="000000"/>
+          <w:sz w:val="24"/>
+          <w:szCs w:val="24"/>
+          <w:shd w:val="clear" w:color="auto" w:fill="FFFFFF"/>
+        </w:rPr>
+        <w:t>different</w:t>
+      </w:r>
+      <w:r>
+        <w:rPr>
+          <w:rFonts w:ascii="Times New Roman" w:hAnsi="Times New Roman" w:cs="Times New Roman"/>
+          <w:color w:val="000000"/>
+          <w:sz w:val="24"/>
+          <w:szCs w:val="24"/>
+          <w:shd w:val="clear" w:color="auto" w:fill="FFFFFF"/>
+        </w:rPr>
+        <w:t xml:space="preserve"> resources for the library, and this is </w:t>
+      </w:r>
+      <w:r>
+        <w:rPr>
+          <w:rFonts w:ascii="Times New Roman" w:hAnsi="Times New Roman" w:cs="Times New Roman"/>
+          <w:color w:val="000000"/>
+          <w:sz w:val="24"/>
+          <w:szCs w:val="24"/>
+          <w:shd w:val="clear" w:color="auto" w:fill="FFFFFF"/>
+        </w:rPr>
+        <w:t>a</w:t>
+      </w:r>
+      <w:r>
+        <w:rPr>
+          <w:rFonts w:ascii="Times New Roman" w:hAnsi="Times New Roman" w:cs="Times New Roman"/>
+          <w:color w:val="000000"/>
+          <w:sz w:val="24"/>
+          <w:szCs w:val="24"/>
+          <w:shd w:val="clear" w:color="auto" w:fill="FFFFFF"/>
+        </w:rPr>
+        <w:t xml:space="preserve"> very important thing when choosing which library to work with as sometimes one solution doesn’t work for you. If more people use something, there is more probability that your problem is not unique.</w:t>
+      </w:r>
       <w:r>
         <w:rPr>
           <w:rFonts w:ascii="Times New Roman" w:hAnsi="Times New Roman" w:cs="Times New Roman"/>
@@ -3227,19 +3799,15 @@
         <w:lastRenderedPageBreak/>
         <w:t xml:space="preserve">II </w:t>
       </w:r>
-      <w:r>
-        <w:rPr>
-          <w:rFonts w:ascii="Times New Roman" w:hAnsi="Times New Roman" w:cs="Times New Roman"/>
-        </w:rPr>
-        <w:t xml:space="preserve">Detailed feature comparison </w:t>
-      </w:r>
       <w:bookmarkEnd w:id="4"/>
-    </w:p>
-    <w:p>
-      <w:pPr>
-        <w:spacing w:line="360" w:lineRule="auto"/>
-      </w:pPr>
-    </w:p>
+      <w:r>
+        <w:rPr>
+          <w:rFonts w:ascii="Times New Roman" w:hAnsi="Times New Roman" w:cs="Times New Roman"/>
+        </w:rPr>
+        <w:t>What are the differences in features in each framework’s features?</w:t>
+      </w:r>
+    </w:p>
+    <w:p/>
     <w:p>
       <w:pPr>
         <w:spacing w:line="360" w:lineRule="auto"/>
@@ -3531,8 +4099,9 @@
           <w:iCs/>
           <w:color w:val="000000"/>
         </w:rPr>
-        <w:t>Maximilian Schwarzmüller, 2020</w:t>
-      </w:r>
+        <w:t xml:space="preserve">Maximilian </w:t>
+      </w:r>
+      <w:proofErr w:type="spellStart"/>
       <w:r>
         <w:rPr>
           <w:rFonts w:ascii="Times New Roman" w:hAnsi="Times New Roman" w:cs="Times New Roman"/>
@@ -3540,101 +4109,9 @@
           <w:iCs/>
           <w:color w:val="000000"/>
         </w:rPr>
-        <w:t>)</w:t>
-      </w:r>
-      <w:r>
-        <w:rPr>
-          <w:rFonts w:ascii="Times New Roman" w:hAnsi="Times New Roman" w:cs="Times New Roman"/>
-          <w:color w:val="000000"/>
-          <w:sz w:val="24"/>
-          <w:szCs w:val="24"/>
-          <w:shd w:val="clear" w:color="auto" w:fill="FFFFFF"/>
-        </w:rPr>
-        <w:t xml:space="preserve">. </w:t>
-      </w:r>
-      <w:r>
-        <w:rPr>
-          <w:rFonts w:ascii="Times New Roman" w:hAnsi="Times New Roman" w:cs="Times New Roman"/>
-          <w:color w:val="000000"/>
-          <w:sz w:val="24"/>
-          <w:szCs w:val="24"/>
-        </w:rPr>
-        <w:t>All</w:t>
-      </w:r>
-      <w:r>
-        <w:rPr>
-          <w:rFonts w:ascii="Times New Roman" w:hAnsi="Times New Roman" w:cs="Times New Roman"/>
-          <w:color w:val="000000"/>
-          <w:sz w:val="24"/>
-          <w:szCs w:val="24"/>
-        </w:rPr>
-        <w:t xml:space="preserve"> these features that Angular provides </w:t>
-      </w:r>
-      <w:r>
-        <w:rPr>
-          <w:rFonts w:ascii="Times New Roman" w:hAnsi="Times New Roman" w:cs="Times New Roman"/>
-          <w:color w:val="000000"/>
-          <w:sz w:val="24"/>
-          <w:szCs w:val="24"/>
-        </w:rPr>
-        <w:t xml:space="preserve">the developer with </w:t>
-      </w:r>
-      <w:r>
-        <w:rPr>
-          <w:rFonts w:ascii="Times New Roman" w:hAnsi="Times New Roman" w:cs="Times New Roman"/>
-          <w:color w:val="000000"/>
-          <w:sz w:val="24"/>
-          <w:szCs w:val="24"/>
-        </w:rPr>
-        <w:t xml:space="preserve">is with the hopes to </w:t>
-      </w:r>
-      <w:r>
-        <w:rPr>
-          <w:rFonts w:ascii="Times New Roman" w:hAnsi="Times New Roman" w:cs="Times New Roman"/>
-          <w:color w:val="000000"/>
-          <w:sz w:val="24"/>
-          <w:szCs w:val="24"/>
-        </w:rPr>
-        <w:t xml:space="preserve">make </w:t>
-      </w:r>
-      <w:r>
-        <w:rPr>
-          <w:rFonts w:ascii="Times New Roman" w:hAnsi="Times New Roman" w:cs="Times New Roman"/>
-          <w:color w:val="000000"/>
-          <w:sz w:val="24"/>
-          <w:szCs w:val="24"/>
-        </w:rPr>
-        <w:t>developing</w:t>
-      </w:r>
-      <w:r>
-        <w:rPr>
-          <w:rFonts w:ascii="Times New Roman" w:hAnsi="Times New Roman" w:cs="Times New Roman"/>
-          <w:color w:val="000000"/>
-          <w:sz w:val="24"/>
-          <w:szCs w:val="24"/>
-        </w:rPr>
-        <w:t xml:space="preserve"> without the need for </w:t>
-      </w:r>
-      <w:r>
-        <w:rPr>
-          <w:rFonts w:ascii="Times New Roman" w:hAnsi="Times New Roman" w:cs="Times New Roman"/>
-          <w:color w:val="000000"/>
-          <w:sz w:val="24"/>
-          <w:szCs w:val="24"/>
-          <w:shd w:val="clear" w:color="auto" w:fill="FFFFFF"/>
-        </w:rPr>
-        <w:t xml:space="preserve">additional </w:t>
-      </w:r>
-      <w:r>
-        <w:rPr>
-          <w:rFonts w:ascii="Times New Roman" w:hAnsi="Times New Roman" w:cs="Times New Roman"/>
-          <w:color w:val="000000"/>
-          <w:sz w:val="24"/>
-          <w:szCs w:val="24"/>
-          <w:shd w:val="clear" w:color="auto" w:fill="FFFFFF"/>
-        </w:rPr>
-        <w:t>libraries.</w:t>
-      </w:r>
+        <w:t>Schwarzmüller</w:t>
+      </w:r>
+      <w:proofErr w:type="spellEnd"/>
       <w:r>
         <w:rPr>
           <w:rFonts w:ascii="Times New Roman" w:hAnsi="Times New Roman" w:cs="Times New Roman"/>
@@ -3642,7 +4119,7 @@
           <w:iCs/>
           <w:color w:val="000000"/>
         </w:rPr>
-        <w:t xml:space="preserve"> (</w:t>
+        <w:t>, 2020</w:t>
       </w:r>
       <w:r>
         <w:rPr>
@@ -3651,6 +4128,117 @@
           <w:iCs/>
           <w:color w:val="000000"/>
         </w:rPr>
+        <w:t>)</w:t>
+      </w:r>
+      <w:r>
+        <w:rPr>
+          <w:rFonts w:ascii="Times New Roman" w:hAnsi="Times New Roman" w:cs="Times New Roman"/>
+          <w:color w:val="000000"/>
+          <w:sz w:val="24"/>
+          <w:szCs w:val="24"/>
+          <w:shd w:val="clear" w:color="auto" w:fill="FFFFFF"/>
+        </w:rPr>
+        <w:t xml:space="preserve">. </w:t>
+      </w:r>
+      <w:r>
+        <w:rPr>
+          <w:rFonts w:ascii="Times New Roman" w:hAnsi="Times New Roman" w:cs="Times New Roman"/>
+          <w:color w:val="000000"/>
+          <w:sz w:val="24"/>
+          <w:szCs w:val="24"/>
+        </w:rPr>
+        <w:t>All</w:t>
+      </w:r>
+      <w:r>
+        <w:rPr>
+          <w:rFonts w:ascii="Times New Roman" w:hAnsi="Times New Roman" w:cs="Times New Roman"/>
+          <w:color w:val="000000"/>
+          <w:sz w:val="24"/>
+          <w:szCs w:val="24"/>
+        </w:rPr>
+        <w:t xml:space="preserve"> these features that Angular provides </w:t>
+      </w:r>
+      <w:r>
+        <w:rPr>
+          <w:rFonts w:ascii="Times New Roman" w:hAnsi="Times New Roman" w:cs="Times New Roman"/>
+          <w:color w:val="000000"/>
+          <w:sz w:val="24"/>
+          <w:szCs w:val="24"/>
+        </w:rPr>
+        <w:t xml:space="preserve">the developer with </w:t>
+      </w:r>
+      <w:r>
+        <w:rPr>
+          <w:rFonts w:ascii="Times New Roman" w:hAnsi="Times New Roman" w:cs="Times New Roman"/>
+          <w:color w:val="000000"/>
+          <w:sz w:val="24"/>
+          <w:szCs w:val="24"/>
+        </w:rPr>
+        <w:t xml:space="preserve">is with the hopes to </w:t>
+      </w:r>
+      <w:r>
+        <w:rPr>
+          <w:rFonts w:ascii="Times New Roman" w:hAnsi="Times New Roman" w:cs="Times New Roman"/>
+          <w:color w:val="000000"/>
+          <w:sz w:val="24"/>
+          <w:szCs w:val="24"/>
+        </w:rPr>
+        <w:t xml:space="preserve">make </w:t>
+      </w:r>
+      <w:r>
+        <w:rPr>
+          <w:rFonts w:ascii="Times New Roman" w:hAnsi="Times New Roman" w:cs="Times New Roman"/>
+          <w:color w:val="000000"/>
+          <w:sz w:val="24"/>
+          <w:szCs w:val="24"/>
+        </w:rPr>
+        <w:t>developing</w:t>
+      </w:r>
+      <w:r>
+        <w:rPr>
+          <w:rFonts w:ascii="Times New Roman" w:hAnsi="Times New Roman" w:cs="Times New Roman"/>
+          <w:color w:val="000000"/>
+          <w:sz w:val="24"/>
+          <w:szCs w:val="24"/>
+        </w:rPr>
+        <w:t xml:space="preserve"> without the need for </w:t>
+      </w:r>
+      <w:r>
+        <w:rPr>
+          <w:rFonts w:ascii="Times New Roman" w:hAnsi="Times New Roman" w:cs="Times New Roman"/>
+          <w:color w:val="000000"/>
+          <w:sz w:val="24"/>
+          <w:szCs w:val="24"/>
+          <w:shd w:val="clear" w:color="auto" w:fill="FFFFFF"/>
+        </w:rPr>
+        <w:t xml:space="preserve">additional </w:t>
+      </w:r>
+      <w:r>
+        <w:rPr>
+          <w:rFonts w:ascii="Times New Roman" w:hAnsi="Times New Roman" w:cs="Times New Roman"/>
+          <w:color w:val="000000"/>
+          <w:sz w:val="24"/>
+          <w:szCs w:val="24"/>
+          <w:shd w:val="clear" w:color="auto" w:fill="FFFFFF"/>
+        </w:rPr>
+        <w:t>libraries.</w:t>
+      </w:r>
+      <w:r>
+        <w:rPr>
+          <w:rFonts w:ascii="Times New Roman" w:hAnsi="Times New Roman" w:cs="Times New Roman"/>
+          <w:i/>
+          <w:iCs/>
+          <w:color w:val="000000"/>
+        </w:rPr>
+        <w:t xml:space="preserve"> (</w:t>
+      </w:r>
+      <w:r>
+        <w:rPr>
+          <w:rFonts w:ascii="Times New Roman" w:hAnsi="Times New Roman" w:cs="Times New Roman"/>
+          <w:i/>
+          <w:iCs/>
+          <w:color w:val="000000"/>
+        </w:rPr>
         <w:t>Angular, 2021)</w:t>
       </w:r>
     </w:p>
@@ -3887,7 +4475,27 @@
           <w:sz w:val="24"/>
           <w:szCs w:val="24"/>
         </w:rPr>
-        <w:t xml:space="preserve"> have tools to natively include the MVC pattern, React only adheres to the view element of MVC.</w:t>
+        <w:t xml:space="preserve"> have tools to natively include the MVC pattern, </w:t>
+      </w:r>
+      <w:proofErr w:type="gramStart"/>
+      <w:r>
+        <w:rPr>
+          <w:rFonts w:ascii="Times New Roman" w:hAnsi="Times New Roman" w:cs="Times New Roman"/>
+          <w:color w:val="000000"/>
+          <w:sz w:val="24"/>
+          <w:szCs w:val="24"/>
+        </w:rPr>
+        <w:t>React</w:t>
+      </w:r>
+      <w:proofErr w:type="gramEnd"/>
+      <w:r>
+        <w:rPr>
+          <w:rFonts w:ascii="Times New Roman" w:hAnsi="Times New Roman" w:cs="Times New Roman"/>
+          <w:color w:val="000000"/>
+          <w:sz w:val="24"/>
+          <w:szCs w:val="24"/>
+        </w:rPr>
+        <w:t xml:space="preserve"> only adheres to the view element of MVC.</w:t>
       </w:r>
       <w:r>
         <w:rPr>
@@ -3973,8 +4581,9 @@
           <w:iCs/>
           <w:color w:val="000000"/>
         </w:rPr>
-        <w:t>Maximilian Schwarzmüller, 2020</w:t>
-      </w:r>
+        <w:t xml:space="preserve">Maximilian </w:t>
+      </w:r>
+      <w:proofErr w:type="spellStart"/>
       <w:r>
         <w:rPr>
           <w:rFonts w:ascii="Times New Roman" w:hAnsi="Times New Roman" w:cs="Times New Roman"/>
@@ -3982,6 +4591,25 @@
           <w:iCs/>
           <w:color w:val="000000"/>
         </w:rPr>
+        <w:t>Schwarzmüller</w:t>
+      </w:r>
+      <w:proofErr w:type="spellEnd"/>
+      <w:r>
+        <w:rPr>
+          <w:rFonts w:ascii="Times New Roman" w:hAnsi="Times New Roman" w:cs="Times New Roman"/>
+          <w:i/>
+          <w:iCs/>
+          <w:color w:val="000000"/>
+        </w:rPr>
+        <w:t>, 2020</w:t>
+      </w:r>
+      <w:r>
+        <w:rPr>
+          <w:rFonts w:ascii="Times New Roman" w:hAnsi="Times New Roman" w:cs="Times New Roman"/>
+          <w:i/>
+          <w:iCs/>
+          <w:color w:val="000000"/>
+        </w:rPr>
         <w:t>)</w:t>
       </w:r>
     </w:p>
@@ -4027,7 +4655,29 @@
           <w:szCs w:val="24"/>
           <w:shd w:val="clear" w:color="auto" w:fill="FFFFFF"/>
         </w:rPr>
-        <w:t xml:space="preserve">Vue is a framework which kind of sits between React and Angular. It's not as "big" as Angular but it definitely includes more features than React does. Vue does give you built-in state management and it also ships with a built-in router. It does, however, not include form validation or </w:t>
+        <w:t xml:space="preserve">Vue is a framework which kind of sits between React and Angular. It's not as "big" as Angular but it definitely includes more features than </w:t>
+      </w:r>
+      <w:proofErr w:type="gramStart"/>
+      <w:r>
+        <w:rPr>
+          <w:rFonts w:ascii="Times New Roman" w:hAnsi="Times New Roman" w:cs="Times New Roman"/>
+          <w:color w:val="000000"/>
+          <w:sz w:val="24"/>
+          <w:szCs w:val="24"/>
+          <w:shd w:val="clear" w:color="auto" w:fill="FFFFFF"/>
+        </w:rPr>
+        <w:t>React</w:t>
+      </w:r>
+      <w:proofErr w:type="gramEnd"/>
+      <w:r>
+        <w:rPr>
+          <w:rFonts w:ascii="Times New Roman" w:hAnsi="Times New Roman" w:cs="Times New Roman"/>
+          <w:color w:val="000000"/>
+          <w:sz w:val="24"/>
+          <w:szCs w:val="24"/>
+          <w:shd w:val="clear" w:color="auto" w:fill="FFFFFF"/>
+        </w:rPr>
+        <w:t xml:space="preserve"> does. Vue does give you built-in state management and it also ships with a built-in router. It does, however, not include form validation or </w:t>
       </w:r>
       <w:r>
         <w:rPr>
@@ -4065,8 +4715,19 @@
           <w:iCs/>
           <w:color w:val="000000"/>
         </w:rPr>
-        <w:t>(Maximilian Schwarzmüller</w:t>
-      </w:r>
+        <w:t xml:space="preserve">(Maximilian </w:t>
+      </w:r>
+      <w:proofErr w:type="spellStart"/>
+      <w:r>
+        <w:rPr>
+          <w:rFonts w:ascii="Times New Roman" w:hAnsi="Times New Roman" w:cs="Times New Roman"/>
+          <w:i/>
+          <w:iCs/>
+          <w:color w:val="000000"/>
+        </w:rPr>
+        <w:t>Schwarzmüller</w:t>
+      </w:r>
+      <w:proofErr w:type="spellEnd"/>
       <w:r>
         <w:rPr>
           <w:rFonts w:ascii="Times New Roman" w:hAnsi="Times New Roman" w:cs="Times New Roman"/>
@@ -4374,154 +5035,341 @@
     </w:p>
     <w:p>
       <w:pPr>
+        <w:rPr>
+          <w:rFonts w:ascii="Times New Roman" w:hAnsi="Times New Roman" w:cs="Times New Roman"/>
+          <w:color w:val="000000"/>
+          <w:sz w:val="24"/>
+          <w:szCs w:val="24"/>
+          <w:shd w:val="clear" w:color="auto" w:fill="FFFFFF"/>
+        </w:rPr>
+      </w:pPr>
+    </w:p>
+    <w:p>
+      <w:pPr>
+        <w:spacing w:line="360" w:lineRule="auto"/>
+        <w:ind w:firstLine="720"/>
+        <w:rPr>
+          <w:rFonts w:ascii="Times New Roman" w:hAnsi="Times New Roman" w:cs="Times New Roman"/>
+          <w:color w:val="000000"/>
+          <w:sz w:val="24"/>
+          <w:szCs w:val="24"/>
+          <w:shd w:val="clear" w:color="auto" w:fill="FFFFFF"/>
+        </w:rPr>
+      </w:pPr>
+      <w:r>
+        <w:rPr>
+          <w:rFonts w:ascii="Times New Roman" w:hAnsi="Times New Roman" w:cs="Times New Roman"/>
+          <w:color w:val="000000"/>
+          <w:sz w:val="24"/>
+          <w:szCs w:val="24"/>
+          <w:shd w:val="clear" w:color="auto" w:fill="FFFFFF"/>
+        </w:rPr>
+        <w:t xml:space="preserve">When looking at the </w:t>
+      </w:r>
+      <w:r>
+        <w:rPr>
+          <w:rFonts w:ascii="Times New Roman" w:hAnsi="Times New Roman" w:cs="Times New Roman"/>
+          <w:color w:val="000000"/>
+          <w:sz w:val="24"/>
+          <w:szCs w:val="24"/>
+          <w:shd w:val="clear" w:color="auto" w:fill="FFFFFF"/>
+        </w:rPr>
+        <w:t>differences in features of</w:t>
+      </w:r>
+      <w:r>
+        <w:rPr>
+          <w:rFonts w:ascii="Times New Roman" w:hAnsi="Times New Roman" w:cs="Times New Roman"/>
+          <w:color w:val="000000"/>
+          <w:sz w:val="24"/>
+          <w:szCs w:val="24"/>
+          <w:shd w:val="clear" w:color="auto" w:fill="FFFFFF"/>
+        </w:rPr>
+        <w:t xml:space="preserve"> each of the frameworks</w:t>
+      </w:r>
+      <w:r>
+        <w:rPr>
+          <w:rFonts w:ascii="Times New Roman" w:hAnsi="Times New Roman" w:cs="Times New Roman"/>
+          <w:color w:val="000000"/>
+          <w:sz w:val="24"/>
+          <w:szCs w:val="24"/>
+          <w:shd w:val="clear" w:color="auto" w:fill="FFFFFF"/>
+        </w:rPr>
+        <w:t xml:space="preserve">, I would award: </w:t>
+      </w:r>
+      <w:r>
+        <w:rPr>
+          <w:rFonts w:ascii="Times New Roman" w:hAnsi="Times New Roman" w:cs="Times New Roman"/>
+          <w:color w:val="000000"/>
+          <w:sz w:val="24"/>
+          <w:szCs w:val="24"/>
+          <w:shd w:val="clear" w:color="auto" w:fill="FFFFFF"/>
+        </w:rPr>
+        <w:br/>
+      </w:r>
+      <w:r>
+        <w:rPr>
+          <w:rFonts w:ascii="Times New Roman" w:hAnsi="Times New Roman" w:cs="Times New Roman"/>
+          <w:color w:val="000000"/>
+          <w:sz w:val="24"/>
+          <w:szCs w:val="24"/>
+          <w:shd w:val="clear" w:color="auto" w:fill="FFFFFF"/>
+        </w:rPr>
+        <w:t>10</w:t>
+      </w:r>
+      <w:r>
+        <w:rPr>
+          <w:rFonts w:ascii="Times New Roman" w:hAnsi="Times New Roman" w:cs="Times New Roman"/>
+          <w:color w:val="000000"/>
+          <w:sz w:val="24"/>
+          <w:szCs w:val="24"/>
+          <w:shd w:val="clear" w:color="auto" w:fill="FFFFFF"/>
+        </w:rPr>
+        <w:t xml:space="preserve"> points to Angular,</w:t>
+      </w:r>
+      <w:r>
+        <w:rPr>
+          <w:rFonts w:ascii="Times New Roman" w:hAnsi="Times New Roman" w:cs="Times New Roman"/>
+          <w:color w:val="000000"/>
+          <w:sz w:val="24"/>
+          <w:szCs w:val="24"/>
+          <w:shd w:val="clear" w:color="auto" w:fill="FFFFFF"/>
+        </w:rPr>
+        <w:t xml:space="preserve"> 8</w:t>
+      </w:r>
+      <w:r>
+        <w:rPr>
+          <w:rFonts w:ascii="Times New Roman" w:hAnsi="Times New Roman" w:cs="Times New Roman"/>
+          <w:color w:val="000000"/>
+          <w:sz w:val="24"/>
+          <w:szCs w:val="24"/>
+          <w:shd w:val="clear" w:color="auto" w:fill="FFFFFF"/>
+        </w:rPr>
+        <w:t xml:space="preserve"> points to Vue and </w:t>
+      </w:r>
+      <w:r>
+        <w:rPr>
+          <w:rFonts w:ascii="Times New Roman" w:hAnsi="Times New Roman" w:cs="Times New Roman"/>
+          <w:color w:val="000000"/>
+          <w:sz w:val="24"/>
+          <w:szCs w:val="24"/>
+          <w:shd w:val="clear" w:color="auto" w:fill="FFFFFF"/>
+        </w:rPr>
+        <w:t>5</w:t>
+      </w:r>
+      <w:r>
+        <w:rPr>
+          <w:rFonts w:ascii="Times New Roman" w:hAnsi="Times New Roman" w:cs="Times New Roman"/>
+          <w:color w:val="000000"/>
+          <w:sz w:val="24"/>
+          <w:szCs w:val="24"/>
+          <w:shd w:val="clear" w:color="auto" w:fill="FFFFFF"/>
+        </w:rPr>
+        <w:t xml:space="preserve"> points to </w:t>
+      </w:r>
+      <w:r>
+        <w:rPr>
+          <w:rFonts w:ascii="Times New Roman" w:hAnsi="Times New Roman" w:cs="Times New Roman"/>
+          <w:color w:val="000000"/>
+          <w:sz w:val="24"/>
+          <w:szCs w:val="24"/>
+          <w:shd w:val="clear" w:color="auto" w:fill="FFFFFF"/>
+        </w:rPr>
+        <w:t>React</w:t>
+      </w:r>
+      <w:r>
+        <w:rPr>
+          <w:rFonts w:ascii="Times New Roman" w:hAnsi="Times New Roman" w:cs="Times New Roman"/>
+          <w:color w:val="000000"/>
+          <w:sz w:val="24"/>
+          <w:szCs w:val="24"/>
+          <w:shd w:val="clear" w:color="auto" w:fill="FFFFFF"/>
+        </w:rPr>
+        <w:t>.</w:t>
+      </w:r>
+      <w:r>
+        <w:rPr>
+          <w:rFonts w:ascii="Times New Roman" w:hAnsi="Times New Roman" w:cs="Times New Roman"/>
+          <w:color w:val="000000"/>
+          <w:sz w:val="24"/>
+          <w:szCs w:val="24"/>
+          <w:shd w:val="clear" w:color="auto" w:fill="FFFFFF"/>
+        </w:rPr>
+        <w:t xml:space="preserve"> As out of the box Angular just has the most features from the get-go and doesn’t rely on third party tools as much as React does.</w:t>
+      </w:r>
+    </w:p>
+    <w:p>
+      <w:pPr>
+        <w:pStyle w:val="Heading2"/>
+        <w:rPr>
+          <w:rFonts w:ascii="Times New Roman" w:hAnsi="Times New Roman" w:cs="Times New Roman"/>
+        </w:rPr>
+      </w:pPr>
+      <w:bookmarkStart w:id="5" w:name="_Toc86946091"/>
+      <w:r>
+        <w:rPr>
+          <w:rFonts w:ascii="Times New Roman" w:hAnsi="Times New Roman" w:cs="Times New Roman"/>
+        </w:rPr>
+        <w:t xml:space="preserve">III </w:t>
+      </w:r>
+      <w:bookmarkEnd w:id="5"/>
+      <w:r>
+        <w:rPr>
+          <w:rFonts w:ascii="Times New Roman" w:hAnsi="Times New Roman" w:cs="Times New Roman"/>
+        </w:rPr>
+        <w:t>How does the learning curve and syntax vary amongst the frameworks?</w:t>
+      </w:r>
+    </w:p>
+    <w:p>
+      <w:pPr>
+        <w:spacing w:line="360" w:lineRule="auto"/>
+        <w:jc w:val="both"/>
+        <w:rPr>
+          <w:rFonts w:ascii="Times New Roman" w:hAnsi="Times New Roman" w:cs="Times New Roman"/>
+          <w:color w:val="000000"/>
+          <w:sz w:val="24"/>
+          <w:szCs w:val="24"/>
+          <w:shd w:val="clear" w:color="auto" w:fill="FFFFFF"/>
+        </w:rPr>
+      </w:pPr>
+    </w:p>
+    <w:p>
+      <w:pPr>
+        <w:spacing w:line="360" w:lineRule="auto"/>
+        <w:jc w:val="both"/>
+        <w:rPr>
+          <w:rFonts w:ascii="Times New Roman" w:hAnsi="Times New Roman" w:cs="Times New Roman"/>
+          <w:color w:val="000000"/>
+          <w:sz w:val="24"/>
+          <w:szCs w:val="24"/>
+          <w:shd w:val="clear" w:color="auto" w:fill="FFFFFF"/>
+        </w:rPr>
+      </w:pPr>
+      <w:r>
+        <w:rPr>
+          <w:rFonts w:ascii="Times New Roman" w:hAnsi="Times New Roman" w:cs="Times New Roman"/>
+          <w:color w:val="000000"/>
+          <w:sz w:val="24"/>
+          <w:szCs w:val="24"/>
+          <w:shd w:val="clear" w:color="auto" w:fill="FFFFFF"/>
+        </w:rPr>
+        <w:tab/>
+      </w:r>
+      <w:r>
+        <w:rPr>
+          <w:rFonts w:ascii="Times New Roman" w:hAnsi="Times New Roman" w:cs="Times New Roman"/>
+          <w:color w:val="000000"/>
+          <w:sz w:val="24"/>
+          <w:szCs w:val="24"/>
+          <w:shd w:val="clear" w:color="auto" w:fill="FFFFFF"/>
+        </w:rPr>
+        <w:t>The learning curve</w:t>
+      </w:r>
+      <w:r>
+        <w:rPr>
+          <w:rFonts w:ascii="Times New Roman" w:hAnsi="Times New Roman" w:cs="Times New Roman"/>
+          <w:color w:val="000000"/>
+          <w:sz w:val="24"/>
+          <w:szCs w:val="24"/>
+          <w:shd w:val="clear" w:color="auto" w:fill="FFFFFF"/>
+        </w:rPr>
+        <w:t>,</w:t>
+      </w:r>
+      <w:r>
+        <w:rPr>
+          <w:rFonts w:ascii="Times New Roman" w:hAnsi="Times New Roman" w:cs="Times New Roman"/>
+          <w:color w:val="000000"/>
+          <w:sz w:val="24"/>
+          <w:szCs w:val="24"/>
+          <w:shd w:val="clear" w:color="auto" w:fill="FFFFFF"/>
+        </w:rPr>
+        <w:t xml:space="preserve"> </w:t>
+      </w:r>
+      <w:r>
+        <w:rPr>
+          <w:rFonts w:ascii="Times New Roman" w:hAnsi="Times New Roman" w:cs="Times New Roman"/>
+          <w:color w:val="000000"/>
+          <w:sz w:val="24"/>
+          <w:szCs w:val="24"/>
+          <w:shd w:val="clear" w:color="auto" w:fill="FFFFFF"/>
+        </w:rPr>
+        <w:t xml:space="preserve">for Angular is quite steep, </w:t>
+      </w:r>
+      <w:r>
+        <w:rPr>
+          <w:rFonts w:ascii="Times New Roman" w:hAnsi="Times New Roman" w:cs="Times New Roman"/>
+          <w:color w:val="000000"/>
+          <w:sz w:val="24"/>
+          <w:szCs w:val="24"/>
+          <w:shd w:val="clear" w:color="auto" w:fill="FFFFFF"/>
+        </w:rPr>
+        <w:t>Angular requires you to learn associated concepts like TypeScript and MVC. (</w:t>
+      </w:r>
+      <w:proofErr w:type="spellStart"/>
+      <w:r>
+        <w:rPr>
+          <w:color w:val="000000"/>
+          <w:shd w:val="clear" w:color="auto" w:fill="FFFFFF"/>
+        </w:rPr>
+        <w:t>Shaumik</w:t>
+      </w:r>
+      <w:proofErr w:type="spellEnd"/>
+      <w:r>
+        <w:rPr>
+          <w:color w:val="000000"/>
+          <w:shd w:val="clear" w:color="auto" w:fill="FFFFFF"/>
+        </w:rPr>
+        <w:t xml:space="preserve"> </w:t>
+      </w:r>
+      <w:proofErr w:type="spellStart"/>
+      <w:r>
+        <w:rPr>
+          <w:color w:val="000000"/>
+          <w:shd w:val="clear" w:color="auto" w:fill="FFFFFF"/>
+        </w:rPr>
+        <w:t>Daityari</w:t>
+      </w:r>
+      <w:proofErr w:type="spellEnd"/>
+      <w:r>
+        <w:rPr>
+          <w:color w:val="000000"/>
+          <w:shd w:val="clear" w:color="auto" w:fill="FFFFFF"/>
+        </w:rPr>
+        <w:t>, 2019)</w:t>
+      </w:r>
+      <w:r>
+        <w:rPr>
+          <w:color w:val="000000"/>
+          <w:shd w:val="clear" w:color="auto" w:fill="FFFFFF"/>
+        </w:rPr>
+        <w:t xml:space="preserve"> </w:t>
+      </w:r>
+      <w:r>
+        <w:rPr>
+          <w:rFonts w:ascii="Times New Roman" w:hAnsi="Times New Roman" w:cs="Times New Roman"/>
+          <w:color w:val="000000"/>
+          <w:sz w:val="24"/>
+          <w:szCs w:val="24"/>
+          <w:shd w:val="clear" w:color="auto" w:fill="FFFFFF"/>
+        </w:rPr>
+        <w:t xml:space="preserve">It also is a framework </w:t>
+      </w:r>
+      <w:r>
+        <w:rPr>
+          <w:rFonts w:ascii="Times New Roman" w:hAnsi="Times New Roman" w:cs="Times New Roman"/>
+          <w:color w:val="000000"/>
+          <w:sz w:val="24"/>
+          <w:szCs w:val="24"/>
+          <w:shd w:val="clear" w:color="auto" w:fill="FFFFFF"/>
+        </w:rPr>
+        <w:t>with so many features it may be daunting to pick what to learn and in what order, and if its all relevant to your actual project.</w:t>
+      </w:r>
+    </w:p>
+    <w:p>
+      <w:pPr>
         <w:spacing w:line="360" w:lineRule="auto"/>
         <w:ind w:firstLine="720"/>
         <w:jc w:val="both"/>
         <w:rPr>
-          <w:rFonts w:ascii="Times New Roman" w:hAnsi="Times New Roman" w:cs="Times New Roman"/>
-          <w:sz w:val="24"/>
-          <w:szCs w:val="24"/>
-        </w:rPr>
-      </w:pPr>
-    </w:p>
-    <w:p>
-      <w:pPr>
-        <w:pStyle w:val="Heading2"/>
-        <w:rPr>
-          <w:rFonts w:ascii="Times New Roman" w:hAnsi="Times New Roman" w:cs="Times New Roman"/>
-        </w:rPr>
-      </w:pPr>
-      <w:bookmarkStart w:id="5" w:name="_Toc86946091"/>
-      <w:r>
-        <w:rPr>
-          <w:rFonts w:ascii="Times New Roman" w:hAnsi="Times New Roman" w:cs="Times New Roman"/>
-        </w:rPr>
-        <w:t xml:space="preserve">III </w:t>
-      </w:r>
-      <w:bookmarkEnd w:id="5"/>
-      <w:r>
-        <w:rPr>
-          <w:rFonts w:ascii="Times New Roman" w:hAnsi="Times New Roman" w:cs="Times New Roman"/>
-        </w:rPr>
-        <w:t>Learning curve and syntax</w:t>
-      </w:r>
-    </w:p>
-    <w:p>
-      <w:pPr>
-        <w:spacing w:line="360" w:lineRule="auto"/>
-        <w:jc w:val="both"/>
-        <w:rPr>
-          <w:rFonts w:ascii="Times New Roman" w:hAnsi="Times New Roman" w:cs="Times New Roman"/>
-          <w:color w:val="000000"/>
-          <w:sz w:val="24"/>
-          <w:szCs w:val="24"/>
-          <w:shd w:val="clear" w:color="auto" w:fill="FFFFFF"/>
-        </w:rPr>
-      </w:pPr>
-    </w:p>
-    <w:p>
-      <w:pPr>
-        <w:spacing w:line="360" w:lineRule="auto"/>
-        <w:jc w:val="both"/>
-        <w:rPr>
-          <w:color w:val="000000"/>
-          <w:shd w:val="clear" w:color="auto" w:fill="FFFFFF"/>
-        </w:rPr>
-      </w:pPr>
-      <w:r>
-        <w:rPr>
-          <w:rFonts w:ascii="Times New Roman" w:hAnsi="Times New Roman" w:cs="Times New Roman"/>
-          <w:color w:val="000000"/>
-          <w:sz w:val="24"/>
-          <w:szCs w:val="24"/>
-          <w:shd w:val="clear" w:color="auto" w:fill="FFFFFF"/>
-        </w:rPr>
-        <w:tab/>
-      </w:r>
-      <w:r>
-        <w:rPr>
-          <w:rFonts w:ascii="Times New Roman" w:hAnsi="Times New Roman" w:cs="Times New Roman"/>
-          <w:color w:val="000000"/>
-          <w:sz w:val="24"/>
-          <w:szCs w:val="24"/>
-          <w:shd w:val="clear" w:color="auto" w:fill="FFFFFF"/>
-        </w:rPr>
-        <w:t>The learning curve</w:t>
-      </w:r>
-      <w:r>
-        <w:rPr>
-          <w:rFonts w:ascii="Times New Roman" w:hAnsi="Times New Roman" w:cs="Times New Roman"/>
-          <w:color w:val="000000"/>
-          <w:sz w:val="24"/>
-          <w:szCs w:val="24"/>
-          <w:shd w:val="clear" w:color="auto" w:fill="FFFFFF"/>
-        </w:rPr>
-        <w:t>,</w:t>
-      </w:r>
-      <w:r>
-        <w:rPr>
-          <w:rFonts w:ascii="Times New Roman" w:hAnsi="Times New Roman" w:cs="Times New Roman"/>
-          <w:color w:val="000000"/>
-          <w:sz w:val="24"/>
-          <w:szCs w:val="24"/>
-          <w:shd w:val="clear" w:color="auto" w:fill="FFFFFF"/>
-        </w:rPr>
-        <w:t xml:space="preserve"> </w:t>
-      </w:r>
-      <w:r>
-        <w:rPr>
-          <w:rFonts w:ascii="Times New Roman" w:hAnsi="Times New Roman" w:cs="Times New Roman"/>
-          <w:color w:val="000000"/>
-          <w:sz w:val="24"/>
-          <w:szCs w:val="24"/>
-          <w:shd w:val="clear" w:color="auto" w:fill="FFFFFF"/>
-        </w:rPr>
-        <w:t xml:space="preserve">for Angular is quite steep, </w:t>
-      </w:r>
-      <w:r>
-        <w:rPr>
-          <w:rFonts w:ascii="Times New Roman" w:hAnsi="Times New Roman" w:cs="Times New Roman"/>
-          <w:color w:val="000000"/>
-          <w:sz w:val="24"/>
-          <w:szCs w:val="24"/>
-          <w:shd w:val="clear" w:color="auto" w:fill="FFFFFF"/>
-        </w:rPr>
-        <w:t>Angular requires you to learn associated concepts like TypeScript and MVC</w:t>
-      </w:r>
-      <w:r>
-        <w:rPr>
-          <w:rFonts w:ascii="Times New Roman" w:hAnsi="Times New Roman" w:cs="Times New Roman"/>
-          <w:color w:val="000000"/>
-          <w:sz w:val="24"/>
-          <w:szCs w:val="24"/>
-          <w:shd w:val="clear" w:color="auto" w:fill="FFFFFF"/>
-        </w:rPr>
-        <w:t xml:space="preserve">. </w:t>
-      </w:r>
-      <w:r>
-        <w:rPr>
-          <w:rFonts w:ascii="Times New Roman" w:hAnsi="Times New Roman" w:cs="Times New Roman"/>
-          <w:color w:val="000000"/>
-          <w:sz w:val="24"/>
-          <w:szCs w:val="24"/>
-          <w:shd w:val="clear" w:color="auto" w:fill="FFFFFF"/>
-        </w:rPr>
-        <w:t>(</w:t>
-      </w:r>
-      <w:r>
-        <w:rPr>
-          <w:color w:val="000000"/>
-          <w:shd w:val="clear" w:color="auto" w:fill="FFFFFF"/>
-        </w:rPr>
-        <w:t>Shaumik Daityari, 2019)</w:t>
-      </w:r>
-    </w:p>
-    <w:p>
-      <w:pPr>
-        <w:spacing w:line="360" w:lineRule="auto"/>
-        <w:ind w:firstLine="720"/>
-        <w:jc w:val="both"/>
-        <w:rPr>
           <w:color w:val="000000"/>
           <w:shd w:val="clear" w:color="auto" w:fill="FFFFFF"/>
         </w:rPr>
@@ -4536,7 +5384,7 @@
         </w:rPr>
         <w:t>React offers a </w:t>
       </w:r>
-      <w:hyperlink r:id="rId8" w:tgtFrame="_blank" w:history="1">
+      <w:hyperlink r:id="rId9" w:tgtFrame="_blank" w:history="1">
         <w:r>
           <w:rPr>
             <w:rFonts w:ascii="Times New Roman" w:hAnsi="Times New Roman" w:cs="Times New Roman"/>
@@ -4556,84 +5404,79 @@
           <w:szCs w:val="24"/>
           <w:shd w:val="clear" w:color="auto" w:fill="FFFFFF"/>
         </w:rPr>
-        <w:t> guide that should help one set up React in about an hour. The documentation is thorough and complete</w:t>
-      </w:r>
-      <w:r>
-        <w:rPr>
-          <w:rFonts w:ascii="Times New Roman" w:hAnsi="Times New Roman" w:cs="Times New Roman"/>
-          <w:color w:val="000000"/>
-          <w:sz w:val="24"/>
-          <w:szCs w:val="24"/>
-          <w:shd w:val="clear" w:color="auto" w:fill="FFFFFF"/>
-        </w:rPr>
-        <w:t xml:space="preserve">. </w:t>
-      </w:r>
-      <w:r>
-        <w:rPr>
-          <w:rFonts w:ascii="Times New Roman" w:hAnsi="Times New Roman" w:cs="Times New Roman"/>
-          <w:color w:val="000000"/>
-          <w:sz w:val="24"/>
-          <w:szCs w:val="24"/>
-          <w:shd w:val="clear" w:color="auto" w:fill="FFFFFF"/>
-        </w:rPr>
-        <w:t>(Getting Started – React, 2021)</w:t>
-      </w:r>
-      <w:r>
-        <w:rPr>
-          <w:rFonts w:ascii="Times New Roman" w:hAnsi="Times New Roman" w:cs="Times New Roman"/>
-          <w:color w:val="000000"/>
-          <w:sz w:val="24"/>
-          <w:szCs w:val="24"/>
+        <w:t xml:space="preserve"> guide that should help one set up React in about an hour. The documentation is thorough and complete. </w:t>
+      </w:r>
+      <w:r>
+        <w:rPr>
+          <w:rFonts w:ascii="Times New Roman" w:hAnsi="Times New Roman" w:cs="Times New Roman"/>
+          <w:color w:val="000000"/>
+          <w:sz w:val="24"/>
+          <w:szCs w:val="24"/>
+          <w:shd w:val="clear" w:color="auto" w:fill="FFFFFF"/>
+        </w:rPr>
+        <w:t xml:space="preserve">(Getting Started – React, 2021) </w:t>
+      </w:r>
+      <w:r>
+        <w:rPr>
+          <w:rFonts w:ascii="Times New Roman" w:hAnsi="Times New Roman" w:cs="Times New Roman"/>
+          <w:color w:val="000000"/>
+          <w:sz w:val="24"/>
+          <w:szCs w:val="24"/>
+          <w:shd w:val="clear" w:color="auto" w:fill="FFFFFF"/>
+        </w:rPr>
+        <w:t>React is just a library. This makes the learning curve of the core framework not so steep but depends on the path you take with additional functionality</w:t>
+      </w:r>
+      <w:r>
+        <w:rPr>
+          <w:rFonts w:ascii="Times New Roman" w:hAnsi="Times New Roman" w:cs="Times New Roman"/>
+          <w:color w:val="000000"/>
+          <w:sz w:val="24"/>
+          <w:szCs w:val="24"/>
+          <w:shd w:val="clear" w:color="auto" w:fill="FFFFFF"/>
+        </w:rPr>
+        <w:t xml:space="preserve"> by implementation of additional libraries. </w:t>
+      </w:r>
+      <w:r>
+        <w:rPr>
+          <w:rFonts w:ascii="Times New Roman" w:hAnsi="Times New Roman" w:cs="Times New Roman"/>
+          <w:color w:val="000000"/>
+          <w:sz w:val="24"/>
+          <w:szCs w:val="24"/>
+          <w:shd w:val="clear" w:color="auto" w:fill="FFFFFF"/>
+        </w:rPr>
+        <w:t>(</w:t>
+      </w:r>
+      <w:proofErr w:type="spellStart"/>
+      <w:r>
+        <w:rPr>
+          <w:color w:val="000000"/>
+          <w:shd w:val="clear" w:color="auto" w:fill="FFFFFF"/>
+        </w:rPr>
+        <w:t>Shaumik</w:t>
+      </w:r>
+      <w:proofErr w:type="spellEnd"/>
+      <w:r>
+        <w:rPr>
+          <w:color w:val="000000"/>
           <w:shd w:val="clear" w:color="auto" w:fill="FFFFFF"/>
         </w:rPr>
         <w:t xml:space="preserve"> </w:t>
       </w:r>
-      <w:r>
-        <w:rPr>
-          <w:rFonts w:ascii="Times New Roman" w:hAnsi="Times New Roman" w:cs="Times New Roman"/>
-          <w:color w:val="000000"/>
-          <w:sz w:val="24"/>
-          <w:szCs w:val="24"/>
-          <w:shd w:val="clear" w:color="auto" w:fill="FFFFFF"/>
-        </w:rPr>
-        <w:t xml:space="preserve">React is just a library. </w:t>
-      </w:r>
-      <w:r>
-        <w:rPr>
-          <w:rFonts w:ascii="Times New Roman" w:hAnsi="Times New Roman" w:cs="Times New Roman"/>
-          <w:color w:val="000000"/>
-          <w:sz w:val="24"/>
-          <w:szCs w:val="24"/>
-          <w:shd w:val="clear" w:color="auto" w:fill="FFFFFF"/>
-        </w:rPr>
-        <w:t>This makes the learning curve of the core framework not so steep but depends on the path you take with additional functionality</w:t>
-      </w:r>
-      <w:r>
-        <w:rPr>
-          <w:rFonts w:ascii="Times New Roman" w:hAnsi="Times New Roman" w:cs="Times New Roman"/>
-          <w:color w:val="000000"/>
-          <w:sz w:val="24"/>
-          <w:szCs w:val="24"/>
-          <w:shd w:val="clear" w:color="auto" w:fill="FFFFFF"/>
-        </w:rPr>
-        <w:t xml:space="preserve"> by implementation of additional libraries. </w:t>
-      </w:r>
-      <w:r>
-        <w:rPr>
-          <w:rFonts w:ascii="Times New Roman" w:hAnsi="Times New Roman" w:cs="Times New Roman"/>
-          <w:color w:val="000000"/>
-          <w:sz w:val="24"/>
-          <w:szCs w:val="24"/>
-          <w:shd w:val="clear" w:color="auto" w:fill="FFFFFF"/>
-        </w:rPr>
-        <w:t>(</w:t>
-      </w:r>
-      <w:r>
-        <w:rPr>
-          <w:color w:val="000000"/>
-          <w:shd w:val="clear" w:color="auto" w:fill="FFFFFF"/>
-        </w:rPr>
-        <w:t>Shaumik Daityari, 2019)</w:t>
+      <w:proofErr w:type="spellStart"/>
+      <w:r>
+        <w:rPr>
+          <w:color w:val="000000"/>
+          <w:shd w:val="clear" w:color="auto" w:fill="FFFFFF"/>
+        </w:rPr>
+        <w:t>Daityari</w:t>
+      </w:r>
+      <w:proofErr w:type="spellEnd"/>
+      <w:r>
+        <w:rPr>
+          <w:color w:val="000000"/>
+          <w:shd w:val="clear" w:color="auto" w:fill="FFFFFF"/>
+        </w:rPr>
+        <w:t>, 2019)</w:t>
       </w:r>
     </w:p>
     <w:p>
@@ -4657,7 +5500,29 @@
           <w:shd w:val="clear" w:color="auto" w:fill="FFFFFF"/>
         </w:rPr>
         <w:tab/>
-        <w:t xml:space="preserve">Vue has a fairly shallow learning curve, it is quite easy to develop and learn it, but this is also a blessing and a curse as Vue allows for bad code, which will be detrimental for long term development and testing. </w:t>
+        <w:t xml:space="preserve">Vue has a </w:t>
+      </w:r>
+      <w:proofErr w:type="gramStart"/>
+      <w:r>
+        <w:rPr>
+          <w:rFonts w:ascii="Times New Roman" w:hAnsi="Times New Roman" w:cs="Times New Roman"/>
+          <w:color w:val="000000"/>
+          <w:sz w:val="24"/>
+          <w:szCs w:val="24"/>
+          <w:shd w:val="clear" w:color="auto" w:fill="FFFFFF"/>
+        </w:rPr>
+        <w:t>fairly shallow</w:t>
+      </w:r>
+      <w:proofErr w:type="gramEnd"/>
+      <w:r>
+        <w:rPr>
+          <w:rFonts w:ascii="Times New Roman" w:hAnsi="Times New Roman" w:cs="Times New Roman"/>
+          <w:color w:val="000000"/>
+          <w:sz w:val="24"/>
+          <w:szCs w:val="24"/>
+          <w:shd w:val="clear" w:color="auto" w:fill="FFFFFF"/>
+        </w:rPr>
+        <w:t xml:space="preserve"> learning curve, it is quite easy to develop and learn it, but this is also a blessing and a curse as Vue allows for bad code, which will be detrimental for long term development and testing. </w:t>
       </w:r>
       <w:r>
         <w:rPr>
@@ -4669,12 +5534,37 @@
         </w:rPr>
         <w:t>(</w:t>
       </w:r>
-      <w:r>
-        <w:rPr>
-          <w:color w:val="000000"/>
-          <w:shd w:val="clear" w:color="auto" w:fill="FFFFFF"/>
-        </w:rPr>
-        <w:t>Shaumik Daityari, 2019)</w:t>
+      <w:proofErr w:type="spellStart"/>
+      <w:r>
+        <w:rPr>
+          <w:color w:val="000000"/>
+          <w:shd w:val="clear" w:color="auto" w:fill="FFFFFF"/>
+        </w:rPr>
+        <w:t>Shaumik</w:t>
+      </w:r>
+      <w:proofErr w:type="spellEnd"/>
+      <w:r>
+        <w:rPr>
+          <w:color w:val="000000"/>
+          <w:shd w:val="clear" w:color="auto" w:fill="FFFFFF"/>
+        </w:rPr>
+        <w:t xml:space="preserve"> </w:t>
+      </w:r>
+      <w:proofErr w:type="spellStart"/>
+      <w:r>
+        <w:rPr>
+          <w:color w:val="000000"/>
+          <w:shd w:val="clear" w:color="auto" w:fill="FFFFFF"/>
+        </w:rPr>
+        <w:t>Daityari</w:t>
+      </w:r>
+      <w:proofErr w:type="spellEnd"/>
+      <w:r>
+        <w:rPr>
+          <w:color w:val="000000"/>
+          <w:shd w:val="clear" w:color="auto" w:fill="FFFFFF"/>
+        </w:rPr>
+        <w:t>, 2019)</w:t>
       </w:r>
       <w:r>
         <w:rPr>
@@ -4693,10 +5583,7 @@
         <w:ind w:firstLine="720"/>
         <w:jc w:val="both"/>
         <w:rPr>
-          <w:rFonts w:ascii="Times New Roman" w:hAnsi="Times New Roman" w:cs="Times New Roman"/>
-          <w:color w:val="000000"/>
-          <w:sz w:val="24"/>
-          <w:szCs w:val="24"/>
+          <w:color w:val="000000"/>
           <w:shd w:val="clear" w:color="auto" w:fill="FFFFFF"/>
         </w:rPr>
       </w:pPr>
@@ -4718,7 +5605,47 @@
           <w:szCs w:val="24"/>
           <w:shd w:val="clear" w:color="auto" w:fill="FFFFFF"/>
         </w:rPr>
-        <w:t xml:space="preserve">while others prefer to use Javascript. As mentioned before Angular is the only one of the three that uses Typescript. </w:t>
+        <w:t xml:space="preserve">while others prefer to use Javascript. As mentioned before Angular is the only one of the three that </w:t>
+      </w:r>
+      <w:r>
+        <w:rPr>
+          <w:rFonts w:ascii="Times New Roman" w:hAnsi="Times New Roman" w:cs="Times New Roman"/>
+          <w:color w:val="000000"/>
+          <w:sz w:val="24"/>
+          <w:szCs w:val="24"/>
+          <w:shd w:val="clear" w:color="auto" w:fill="FFFFFF"/>
+        </w:rPr>
+        <w:t xml:space="preserve">only </w:t>
+      </w:r>
+      <w:r>
+        <w:rPr>
+          <w:rFonts w:ascii="Times New Roman" w:hAnsi="Times New Roman" w:cs="Times New Roman"/>
+          <w:color w:val="000000"/>
+          <w:sz w:val="24"/>
+          <w:szCs w:val="24"/>
+          <w:shd w:val="clear" w:color="auto" w:fill="FFFFFF"/>
+        </w:rPr>
+        <w:t>uses Typescript</w:t>
+      </w:r>
+      <w:r>
+        <w:rPr>
+          <w:rFonts w:ascii="Times New Roman" w:hAnsi="Times New Roman" w:cs="Times New Roman"/>
+          <w:color w:val="000000"/>
+          <w:sz w:val="24"/>
+          <w:szCs w:val="24"/>
+          <w:shd w:val="clear" w:color="auto" w:fill="FFFFFF"/>
+        </w:rPr>
+        <w:t>, whilst Vue supports both</w:t>
+      </w:r>
+      <w:r>
+        <w:rPr>
+          <w:rFonts w:ascii="Times New Roman" w:hAnsi="Times New Roman" w:cs="Times New Roman"/>
+          <w:color w:val="000000"/>
+          <w:sz w:val="24"/>
+          <w:szCs w:val="24"/>
+          <w:shd w:val="clear" w:color="auto" w:fill="FFFFFF"/>
+        </w:rPr>
+        <w:t xml:space="preserve">. </w:t>
       </w:r>
       <w:r>
         <w:rPr>
@@ -4727,6 +5654,7 @@
         </w:rPr>
         <w:t>(</w:t>
       </w:r>
+      <w:proofErr w:type="gramStart"/>
       <w:r>
         <w:rPr>
           <w:i/>
@@ -4736,6 +5664,7 @@
         </w:rPr>
         <w:t>docs</w:t>
       </w:r>
+      <w:proofErr w:type="gramEnd"/>
       <w:r>
         <w:rPr>
           <w:i/>
@@ -4752,6 +5681,219 @@
         <w:t>, 2021)</w:t>
       </w:r>
     </w:p>
+    <w:p>
+      <w:pPr>
+        <w:rPr>
+          <w:rFonts w:ascii="Times New Roman" w:hAnsi="Times New Roman" w:cs="Times New Roman"/>
+          <w:color w:val="000000"/>
+          <w:sz w:val="24"/>
+          <w:szCs w:val="24"/>
+          <w:shd w:val="clear" w:color="auto" w:fill="FFFFFF"/>
+        </w:rPr>
+      </w:pPr>
+      <w:r>
+        <w:rPr>
+          <w:rFonts w:ascii="Times New Roman" w:hAnsi="Times New Roman" w:cs="Times New Roman"/>
+          <w:color w:val="000000"/>
+          <w:sz w:val="24"/>
+          <w:szCs w:val="24"/>
+          <w:shd w:val="clear" w:color="auto" w:fill="FFFFFF"/>
+        </w:rPr>
+        <w:t>When looking at the</w:t>
+      </w:r>
+      <w:r>
+        <w:rPr>
+          <w:rFonts w:ascii="Times New Roman" w:hAnsi="Times New Roman" w:cs="Times New Roman"/>
+          <w:color w:val="000000"/>
+          <w:sz w:val="24"/>
+          <w:szCs w:val="24"/>
+          <w:shd w:val="clear" w:color="auto" w:fill="FFFFFF"/>
+        </w:rPr>
+        <w:t xml:space="preserve"> learning curves and syntax</w:t>
+      </w:r>
+      <w:r>
+        <w:rPr>
+          <w:rFonts w:ascii="Times New Roman" w:hAnsi="Times New Roman" w:cs="Times New Roman"/>
+          <w:color w:val="000000"/>
+          <w:sz w:val="24"/>
+          <w:szCs w:val="24"/>
+          <w:shd w:val="clear" w:color="auto" w:fill="FFFFFF"/>
+        </w:rPr>
+        <w:t xml:space="preserve"> of</w:t>
+      </w:r>
+      <w:r>
+        <w:rPr>
+          <w:rFonts w:ascii="Times New Roman" w:hAnsi="Times New Roman" w:cs="Times New Roman"/>
+          <w:color w:val="000000"/>
+          <w:sz w:val="24"/>
+          <w:szCs w:val="24"/>
+          <w:shd w:val="clear" w:color="auto" w:fill="FFFFFF"/>
+        </w:rPr>
+        <w:t xml:space="preserve"> each of the frameworks</w:t>
+      </w:r>
+      <w:r>
+        <w:rPr>
+          <w:rFonts w:ascii="Times New Roman" w:hAnsi="Times New Roman" w:cs="Times New Roman"/>
+          <w:color w:val="000000"/>
+          <w:sz w:val="24"/>
+          <w:szCs w:val="24"/>
+          <w:shd w:val="clear" w:color="auto" w:fill="FFFFFF"/>
+        </w:rPr>
+        <w:t xml:space="preserve">, I would award: </w:t>
+      </w:r>
+      <w:r>
+        <w:rPr>
+          <w:rFonts w:ascii="Times New Roman" w:hAnsi="Times New Roman" w:cs="Times New Roman"/>
+          <w:color w:val="000000"/>
+          <w:sz w:val="24"/>
+          <w:szCs w:val="24"/>
+          <w:shd w:val="clear" w:color="auto" w:fill="FFFFFF"/>
+        </w:rPr>
+        <w:br/>
+        <w:t xml:space="preserve">10 points to </w:t>
+      </w:r>
+      <w:r>
+        <w:rPr>
+          <w:rFonts w:ascii="Times New Roman" w:hAnsi="Times New Roman" w:cs="Times New Roman"/>
+          <w:color w:val="000000"/>
+          <w:sz w:val="24"/>
+          <w:szCs w:val="24"/>
+          <w:shd w:val="clear" w:color="auto" w:fill="FFFFFF"/>
+        </w:rPr>
+        <w:t>React</w:t>
+      </w:r>
+      <w:r>
+        <w:rPr>
+          <w:rFonts w:ascii="Times New Roman" w:hAnsi="Times New Roman" w:cs="Times New Roman"/>
+          <w:color w:val="000000"/>
+          <w:sz w:val="24"/>
+          <w:szCs w:val="24"/>
+          <w:shd w:val="clear" w:color="auto" w:fill="FFFFFF"/>
+        </w:rPr>
+        <w:t xml:space="preserve">, </w:t>
+      </w:r>
+      <w:r>
+        <w:rPr>
+          <w:rFonts w:ascii="Times New Roman" w:hAnsi="Times New Roman" w:cs="Times New Roman"/>
+          <w:color w:val="000000"/>
+          <w:sz w:val="24"/>
+          <w:szCs w:val="24"/>
+          <w:shd w:val="clear" w:color="auto" w:fill="FFFFFF"/>
+        </w:rPr>
+        <w:t>8</w:t>
+      </w:r>
+      <w:r>
+        <w:rPr>
+          <w:rFonts w:ascii="Times New Roman" w:hAnsi="Times New Roman" w:cs="Times New Roman"/>
+          <w:color w:val="000000"/>
+          <w:sz w:val="24"/>
+          <w:szCs w:val="24"/>
+          <w:shd w:val="clear" w:color="auto" w:fill="FFFFFF"/>
+        </w:rPr>
+        <w:t xml:space="preserve"> points to Vue and </w:t>
+      </w:r>
+      <w:r>
+        <w:rPr>
+          <w:rFonts w:ascii="Times New Roman" w:hAnsi="Times New Roman" w:cs="Times New Roman"/>
+          <w:color w:val="000000"/>
+          <w:sz w:val="24"/>
+          <w:szCs w:val="24"/>
+          <w:shd w:val="clear" w:color="auto" w:fill="FFFFFF"/>
+        </w:rPr>
+        <w:t>5</w:t>
+      </w:r>
+      <w:r>
+        <w:rPr>
+          <w:rFonts w:ascii="Times New Roman" w:hAnsi="Times New Roman" w:cs="Times New Roman"/>
+          <w:color w:val="000000"/>
+          <w:sz w:val="24"/>
+          <w:szCs w:val="24"/>
+          <w:shd w:val="clear" w:color="auto" w:fill="FFFFFF"/>
+        </w:rPr>
+        <w:t xml:space="preserve"> points to </w:t>
+      </w:r>
+      <w:r>
+        <w:rPr>
+          <w:rFonts w:ascii="Times New Roman" w:hAnsi="Times New Roman" w:cs="Times New Roman"/>
+          <w:color w:val="000000"/>
+          <w:sz w:val="24"/>
+          <w:szCs w:val="24"/>
+          <w:shd w:val="clear" w:color="auto" w:fill="FFFFFF"/>
+        </w:rPr>
+        <w:t>Angular</w:t>
+      </w:r>
+      <w:r>
+        <w:rPr>
+          <w:rFonts w:ascii="Times New Roman" w:hAnsi="Times New Roman" w:cs="Times New Roman"/>
+          <w:color w:val="000000"/>
+          <w:sz w:val="24"/>
+          <w:szCs w:val="24"/>
+          <w:shd w:val="clear" w:color="auto" w:fill="FFFFFF"/>
+        </w:rPr>
+        <w:t>.</w:t>
+      </w:r>
+      <w:r>
+        <w:rPr>
+          <w:rFonts w:ascii="Times New Roman" w:hAnsi="Times New Roman" w:cs="Times New Roman"/>
+          <w:color w:val="000000"/>
+          <w:sz w:val="24"/>
+          <w:szCs w:val="24"/>
+          <w:shd w:val="clear" w:color="auto" w:fill="FFFFFF"/>
+        </w:rPr>
+        <w:t xml:space="preserve"> As React has good docs available as well as many online resources.</w:t>
+      </w:r>
+    </w:p>
+    <w:p>
+      <w:pPr>
+        <w:pStyle w:val="Heading1"/>
+        <w:rPr>
+          <w:rFonts w:ascii="Times New Roman" w:hAnsi="Times New Roman" w:cs="Times New Roman"/>
+        </w:rPr>
+      </w:pPr>
+      <w:bookmarkStart w:id="6" w:name="_Toc86946092"/>
+      <w:r>
+        <w:rPr>
+          <w:rFonts w:ascii="Times New Roman" w:hAnsi="Times New Roman" w:cs="Times New Roman"/>
+        </w:rPr>
+        <w:lastRenderedPageBreak/>
+        <w:t>Choices and results</w:t>
+      </w:r>
+      <w:bookmarkEnd w:id="6"/>
+    </w:p>
+    <w:p>
+      <w:pPr>
+        <w:rPr>
+          <w:rFonts w:ascii="Times New Roman" w:hAnsi="Times New Roman" w:cs="Times New Roman"/>
+          <w:sz w:val="24"/>
+          <w:szCs w:val="24"/>
+        </w:rPr>
+      </w:pPr>
+    </w:p>
+    <w:p>
+      <w:pPr>
+        <w:pStyle w:val="Heading2"/>
+        <w:rPr>
+          <w:rFonts w:ascii="Times New Roman" w:hAnsi="Times New Roman" w:cs="Times New Roman"/>
+        </w:rPr>
+      </w:pPr>
+      <w:bookmarkStart w:id="7" w:name="_Toc86946093"/>
+      <w:bookmarkStart w:id="8" w:name="_Hlk86929582"/>
+      <w:r>
+        <w:rPr>
+          <w:rFonts w:ascii="Times New Roman" w:hAnsi="Times New Roman" w:cs="Times New Roman"/>
+        </w:rPr>
+        <w:t>Chosen research methods</w:t>
+      </w:r>
+      <w:bookmarkEnd w:id="7"/>
+      <w:r>
+        <w:rPr>
+          <w:rFonts w:ascii="Times New Roman" w:hAnsi="Times New Roman" w:cs="Times New Roman"/>
+        </w:rPr>
+        <w:t xml:space="preserve"> </w:t>
+      </w:r>
+      <w:bookmarkEnd w:id="8"/>
+    </w:p>
+    <w:p/>
     <w:p>
       <w:pPr>
         <w:spacing w:line="360" w:lineRule="auto"/>
@@ -4759,60 +5901,79 @@
         <w:jc w:val="both"/>
         <w:rPr>
           <w:rFonts w:ascii="Times New Roman" w:hAnsi="Times New Roman" w:cs="Times New Roman"/>
-          <w:color w:val="000000"/>
-          <w:sz w:val="24"/>
-          <w:szCs w:val="24"/>
-          <w:shd w:val="clear" w:color="auto" w:fill="FFFFFF"/>
-        </w:rPr>
-      </w:pPr>
-      <w:r>
-        <w:rPr>
-          <w:rFonts w:ascii="Times New Roman" w:hAnsi="Times New Roman" w:cs="Times New Roman"/>
-          <w:color w:val="000000"/>
-          <w:sz w:val="24"/>
-          <w:szCs w:val="24"/>
-          <w:shd w:val="clear" w:color="auto" w:fill="FFFFFF"/>
-        </w:rPr>
-        <w:t xml:space="preserve">The choice of syntax doesn’t influence performance however, so development time should be considered. If you are not familiar with Typescript that will require you learn that too, though if you are, Vue supports both. </w:t>
-      </w:r>
-      <w:r>
-        <w:rPr>
-          <w:color w:val="000000"/>
-          <w:shd w:val="clear" w:color="auto" w:fill="FFFFFF"/>
-        </w:rPr>
-        <w:t>(</w:t>
-      </w:r>
-      <w:r>
-        <w:rPr>
-          <w:i/>
-          <w:iCs/>
-          <w:color w:val="000000"/>
-          <w:shd w:val="clear" w:color="auto" w:fill="FFFFFF"/>
-        </w:rPr>
-        <w:t>docs</w:t>
-      </w:r>
-      <w:r>
-        <w:rPr>
-          <w:i/>
-          <w:iCs/>
-          <w:color w:val="000000"/>
-        </w:rPr>
-        <w:t>— Vue.js</w:t>
-      </w:r>
-      <w:r>
-        <w:rPr>
-          <w:color w:val="000000"/>
-          <w:shd w:val="clear" w:color="auto" w:fill="FFFFFF"/>
-        </w:rPr>
-        <w:t>, 2021)</w:t>
-      </w:r>
-      <w:r>
-        <w:rPr>
-          <w:rFonts w:ascii="Times New Roman" w:hAnsi="Times New Roman" w:cs="Times New Roman"/>
-          <w:color w:val="000000"/>
-          <w:sz w:val="24"/>
-          <w:szCs w:val="24"/>
-          <w:shd w:val="clear" w:color="auto" w:fill="FFFFFF"/>
+          <w:sz w:val="24"/>
+          <w:szCs w:val="24"/>
+        </w:rPr>
+      </w:pPr>
+      <w:r>
+        <w:rPr>
+          <w:rFonts w:ascii="Times New Roman" w:hAnsi="Times New Roman" w:cs="Times New Roman"/>
+          <w:sz w:val="24"/>
+          <w:szCs w:val="24"/>
+        </w:rPr>
+        <w:t>A lot of this document relied on analysis and review of articles and studies written by others. This was important, as when conducting research, one should look for resources compiled by individuals that are highly skilled</w:t>
+      </w:r>
+      <w:r>
+        <w:rPr>
+          <w:rFonts w:ascii="Times New Roman" w:hAnsi="Times New Roman" w:cs="Times New Roman"/>
+          <w:sz w:val="24"/>
+          <w:szCs w:val="24"/>
+        </w:rPr>
+        <w:t xml:space="preserve"> and knowledgeable</w:t>
+      </w:r>
+      <w:r>
+        <w:rPr>
+          <w:rFonts w:ascii="Times New Roman" w:hAnsi="Times New Roman" w:cs="Times New Roman"/>
+          <w:sz w:val="24"/>
+          <w:szCs w:val="24"/>
+        </w:rPr>
+        <w:t xml:space="preserve"> in their field. To combat affirmation bias, </w:t>
+      </w:r>
+      <w:r>
+        <w:rPr>
+          <w:rFonts w:ascii="Times New Roman" w:hAnsi="Times New Roman" w:cs="Times New Roman"/>
+          <w:sz w:val="24"/>
+          <w:szCs w:val="24"/>
+        </w:rPr>
+        <w:t xml:space="preserve">a source </w:t>
+      </w:r>
+      <w:r>
+        <w:rPr>
+          <w:rFonts w:ascii="Times New Roman" w:hAnsi="Times New Roman" w:cs="Times New Roman"/>
+          <w:sz w:val="24"/>
+          <w:szCs w:val="24"/>
+        </w:rPr>
+        <w:t>must</w:t>
+      </w:r>
+      <w:r>
+        <w:rPr>
+          <w:rFonts w:ascii="Times New Roman" w:hAnsi="Times New Roman" w:cs="Times New Roman"/>
+          <w:sz w:val="24"/>
+          <w:szCs w:val="24"/>
+        </w:rPr>
+        <w:t xml:space="preserve"> be looked at critically and with the use of other resources, either enforc</w:t>
+      </w:r>
+      <w:r>
+        <w:rPr>
+          <w:rFonts w:ascii="Times New Roman" w:hAnsi="Times New Roman" w:cs="Times New Roman"/>
+          <w:sz w:val="24"/>
+          <w:szCs w:val="24"/>
+        </w:rPr>
+        <w:t>ing</w:t>
+      </w:r>
+      <w:r>
+        <w:rPr>
+          <w:rFonts w:ascii="Times New Roman" w:hAnsi="Times New Roman" w:cs="Times New Roman"/>
+          <w:sz w:val="24"/>
+          <w:szCs w:val="24"/>
+        </w:rPr>
+        <w:t xml:space="preserve"> for contradiction of a statement/s.</w:t>
+      </w:r>
+      <w:r>
+        <w:rPr>
+          <w:rFonts w:ascii="Times New Roman" w:hAnsi="Times New Roman" w:cs="Times New Roman"/>
+          <w:sz w:val="24"/>
+          <w:szCs w:val="24"/>
         </w:rPr>
         <w:t xml:space="preserve"> </w:t>
       </w:r>
@@ -4824,13 +5985,738 @@
         <w:jc w:val="both"/>
         <w:rPr>
           <w:rFonts w:ascii="Times New Roman" w:hAnsi="Times New Roman" w:cs="Times New Roman"/>
-          <w:color w:val="000000"/>
-          <w:sz w:val="24"/>
-          <w:szCs w:val="24"/>
-          <w:shd w:val="clear" w:color="auto" w:fill="FFFFFF"/>
-        </w:rPr>
-      </w:pPr>
-    </w:p>
+          <w:sz w:val="24"/>
+          <w:szCs w:val="24"/>
+        </w:rPr>
+      </w:pPr>
+      <w:r>
+        <w:rPr>
+          <w:rFonts w:ascii="Times New Roman" w:hAnsi="Times New Roman" w:cs="Times New Roman"/>
+          <w:sz w:val="24"/>
+          <w:szCs w:val="24"/>
+        </w:rPr>
+        <w:t xml:space="preserve">For certain sections of this document, quantitative data analysis, in the form of </w:t>
+      </w:r>
+      <w:r>
+        <w:rPr>
+          <w:rFonts w:ascii="Times New Roman" w:hAnsi="Times New Roman" w:cs="Times New Roman"/>
+          <w:sz w:val="24"/>
+          <w:szCs w:val="24"/>
+        </w:rPr>
+        <w:t>raw data</w:t>
+      </w:r>
+      <w:r>
+        <w:rPr>
+          <w:rFonts w:ascii="Times New Roman" w:hAnsi="Times New Roman" w:cs="Times New Roman"/>
+          <w:sz w:val="24"/>
+          <w:szCs w:val="24"/>
+        </w:rPr>
+        <w:t xml:space="preserve"> analysis was used. </w:t>
+      </w:r>
+      <w:r>
+        <w:rPr>
+          <w:rFonts w:ascii="Times New Roman" w:hAnsi="Times New Roman" w:cs="Times New Roman"/>
+          <w:sz w:val="24"/>
+          <w:szCs w:val="24"/>
+        </w:rPr>
+        <w:t xml:space="preserve">Namely within the section that discussed community and eco system of the frameworks. </w:t>
+      </w:r>
+    </w:p>
+    <w:p>
+      <w:pPr>
+        <w:pStyle w:val="Heading2"/>
+        <w:rPr>
+          <w:rFonts w:ascii="Times New Roman" w:hAnsi="Times New Roman" w:cs="Times New Roman"/>
+        </w:rPr>
+      </w:pPr>
+      <w:bookmarkStart w:id="9" w:name="_Toc86946094"/>
+      <w:r>
+        <w:rPr>
+          <w:rFonts w:ascii="Times New Roman" w:hAnsi="Times New Roman" w:cs="Times New Roman"/>
+        </w:rPr>
+        <w:t>Results</w:t>
+      </w:r>
+      <w:bookmarkEnd w:id="9"/>
+      <w:r>
+        <w:rPr>
+          <w:rFonts w:ascii="Times New Roman" w:hAnsi="Times New Roman" w:cs="Times New Roman"/>
+        </w:rPr>
+        <w:t xml:space="preserve"> </w:t>
+      </w:r>
+    </w:p>
+    <w:p/>
+    <w:p>
+      <w:pPr>
+        <w:rPr>
+          <w:rFonts w:ascii="Times New Roman" w:hAnsi="Times New Roman" w:cs="Times New Roman"/>
+          <w:sz w:val="24"/>
+          <w:szCs w:val="24"/>
+        </w:rPr>
+      </w:pPr>
+      <w:r>
+        <w:rPr>
+          <w:rFonts w:ascii="Times New Roman" w:hAnsi="Times New Roman" w:cs="Times New Roman"/>
+          <w:sz w:val="24"/>
+          <w:szCs w:val="24"/>
+        </w:rPr>
+        <w:t xml:space="preserve">Looking at each of the frameworks </w:t>
+      </w:r>
+      <w:r>
+        <w:rPr>
+          <w:rFonts w:ascii="Times New Roman" w:hAnsi="Times New Roman" w:cs="Times New Roman"/>
+          <w:sz w:val="24"/>
+          <w:szCs w:val="24"/>
+        </w:rPr>
+        <w:t>in conjunction with my personal project and needs, the following table was created</w:t>
+      </w:r>
+      <w:r>
+        <w:rPr>
+          <w:rFonts w:ascii="Times New Roman" w:hAnsi="Times New Roman" w:cs="Times New Roman"/>
+          <w:sz w:val="24"/>
+          <w:szCs w:val="24"/>
+        </w:rPr>
+        <w:t>:</w:t>
+      </w:r>
+    </w:p>
+    <w:tbl>
+      <w:tblPr>
+        <w:tblStyle w:val="TableGrid"/>
+        <w:tblW w:w="0" w:type="auto"/>
+        <w:tblLook w:val="04A0" w:firstRow="1" w:lastRow="0" w:firstColumn="1" w:lastColumn="0" w:noHBand="0" w:noVBand="1"/>
+      </w:tblPr>
+      <w:tblGrid>
+        <w:gridCol w:w="1803"/>
+        <w:gridCol w:w="1803"/>
+        <w:gridCol w:w="1803"/>
+        <w:gridCol w:w="1803"/>
+        <w:gridCol w:w="1804"/>
+      </w:tblGrid>
+      <w:tr>
+        <w:tc>
+          <w:tcPr>
+            <w:tcW w:w="1803" w:type="dxa"/>
+            <w:shd w:val="clear" w:color="auto" w:fill="E7E6E6" w:themeFill="background2"/>
+          </w:tcPr>
+          <w:p>
+            <w:pPr>
+              <w:spacing w:line="600" w:lineRule="auto"/>
+              <w:rPr>
+                <w:rFonts w:ascii="Times New Roman" w:hAnsi="Times New Roman" w:cs="Times New Roman"/>
+                <w:sz w:val="24"/>
+                <w:szCs w:val="24"/>
+              </w:rPr>
+            </w:pPr>
+            <w:bookmarkStart w:id="10" w:name="_Toc86946095"/>
+          </w:p>
+        </w:tc>
+        <w:tc>
+          <w:tcPr>
+            <w:tcW w:w="1803" w:type="dxa"/>
+            <w:shd w:val="clear" w:color="auto" w:fill="E7E6E6" w:themeFill="background2"/>
+            <w:vAlign w:val="center"/>
+          </w:tcPr>
+          <w:p>
+            <w:pPr>
+              <w:jc w:val="center"/>
+              <w:rPr>
+                <w:rFonts w:ascii="Times New Roman" w:hAnsi="Times New Roman" w:cs="Times New Roman"/>
+                <w:b/>
+                <w:bCs/>
+                <w:sz w:val="24"/>
+                <w:szCs w:val="24"/>
+              </w:rPr>
+            </w:pPr>
+            <w:r>
+              <w:rPr>
+                <w:rFonts w:ascii="Times New Roman" w:hAnsi="Times New Roman" w:cs="Times New Roman"/>
+                <w:b/>
+                <w:bCs/>
+                <w:sz w:val="24"/>
+                <w:szCs w:val="24"/>
+              </w:rPr>
+              <w:t>I</w:t>
+            </w:r>
+          </w:p>
+        </w:tc>
+        <w:tc>
+          <w:tcPr>
+            <w:tcW w:w="1803" w:type="dxa"/>
+            <w:shd w:val="clear" w:color="auto" w:fill="E7E6E6" w:themeFill="background2"/>
+            <w:vAlign w:val="center"/>
+          </w:tcPr>
+          <w:p>
+            <w:pPr>
+              <w:jc w:val="center"/>
+              <w:rPr>
+                <w:rFonts w:ascii="Times New Roman" w:hAnsi="Times New Roman" w:cs="Times New Roman"/>
+                <w:b/>
+                <w:bCs/>
+                <w:sz w:val="24"/>
+                <w:szCs w:val="24"/>
+              </w:rPr>
+            </w:pPr>
+            <w:r>
+              <w:rPr>
+                <w:rFonts w:ascii="Times New Roman" w:hAnsi="Times New Roman" w:cs="Times New Roman"/>
+                <w:b/>
+                <w:bCs/>
+                <w:sz w:val="24"/>
+                <w:szCs w:val="24"/>
+              </w:rPr>
+              <w:t>II</w:t>
+            </w:r>
+          </w:p>
+        </w:tc>
+        <w:tc>
+          <w:tcPr>
+            <w:tcW w:w="1803" w:type="dxa"/>
+            <w:shd w:val="clear" w:color="auto" w:fill="E7E6E6" w:themeFill="background2"/>
+            <w:vAlign w:val="center"/>
+          </w:tcPr>
+          <w:p>
+            <w:pPr>
+              <w:jc w:val="center"/>
+              <w:rPr>
+                <w:rFonts w:ascii="Times New Roman" w:hAnsi="Times New Roman" w:cs="Times New Roman"/>
+                <w:b/>
+                <w:bCs/>
+                <w:sz w:val="24"/>
+                <w:szCs w:val="24"/>
+              </w:rPr>
+            </w:pPr>
+            <w:r>
+              <w:rPr>
+                <w:rFonts w:ascii="Times New Roman" w:hAnsi="Times New Roman" w:cs="Times New Roman"/>
+                <w:b/>
+                <w:bCs/>
+                <w:sz w:val="24"/>
+                <w:szCs w:val="24"/>
+              </w:rPr>
+              <w:t>III</w:t>
+            </w:r>
+          </w:p>
+        </w:tc>
+        <w:tc>
+          <w:tcPr>
+            <w:tcW w:w="1804" w:type="dxa"/>
+            <w:shd w:val="clear" w:color="auto" w:fill="E7E6E6" w:themeFill="background2"/>
+            <w:vAlign w:val="center"/>
+          </w:tcPr>
+          <w:p>
+            <w:pPr>
+              <w:jc w:val="center"/>
+              <w:rPr>
+                <w:rFonts w:ascii="Times New Roman" w:hAnsi="Times New Roman" w:cs="Times New Roman"/>
+                <w:b/>
+                <w:bCs/>
+                <w:sz w:val="24"/>
+                <w:szCs w:val="24"/>
+              </w:rPr>
+            </w:pPr>
+            <w:r>
+              <w:rPr>
+                <w:rFonts w:ascii="Times New Roman" w:hAnsi="Times New Roman" w:cs="Times New Roman"/>
+                <w:b/>
+                <w:bCs/>
+                <w:sz w:val="24"/>
+                <w:szCs w:val="24"/>
+              </w:rPr>
+              <w:t>Total</w:t>
+            </w:r>
+          </w:p>
+        </w:tc>
+      </w:tr>
+      <w:tr>
+        <w:trPr>
+          <w:trHeight w:val="620"/>
+        </w:trPr>
+        <w:tc>
+          <w:tcPr>
+            <w:tcW w:w="1803" w:type="dxa"/>
+            <w:vAlign w:val="center"/>
+          </w:tcPr>
+          <w:p>
+            <w:pPr>
+              <w:jc w:val="center"/>
+              <w:rPr>
+                <w:rFonts w:ascii="Times New Roman" w:hAnsi="Times New Roman" w:cs="Times New Roman"/>
+                <w:b/>
+                <w:bCs/>
+                <w:sz w:val="24"/>
+                <w:szCs w:val="24"/>
+              </w:rPr>
+            </w:pPr>
+            <w:r>
+              <w:rPr>
+                <w:rFonts w:ascii="Times New Roman" w:hAnsi="Times New Roman" w:cs="Times New Roman"/>
+                <w:b/>
+                <w:bCs/>
+                <w:sz w:val="24"/>
+                <w:szCs w:val="24"/>
+              </w:rPr>
+              <w:t>React</w:t>
+            </w:r>
+          </w:p>
+        </w:tc>
+        <w:tc>
+          <w:tcPr>
+            <w:tcW w:w="1803" w:type="dxa"/>
+            <w:vAlign w:val="center"/>
+          </w:tcPr>
+          <w:p>
+            <w:pPr>
+              <w:jc w:val="center"/>
+              <w:rPr>
+                <w:rFonts w:ascii="Times New Roman" w:hAnsi="Times New Roman" w:cs="Times New Roman"/>
+                <w:sz w:val="24"/>
+                <w:szCs w:val="24"/>
+              </w:rPr>
+            </w:pPr>
+            <w:r>
+              <w:rPr>
+                <w:rFonts w:ascii="Times New Roman" w:hAnsi="Times New Roman" w:cs="Times New Roman"/>
+                <w:sz w:val="24"/>
+                <w:szCs w:val="24"/>
+              </w:rPr>
+              <w:t>8</w:t>
+            </w:r>
+          </w:p>
+        </w:tc>
+        <w:tc>
+          <w:tcPr>
+            <w:tcW w:w="1803" w:type="dxa"/>
+            <w:vAlign w:val="center"/>
+          </w:tcPr>
+          <w:p>
+            <w:pPr>
+              <w:jc w:val="center"/>
+              <w:rPr>
+                <w:rFonts w:ascii="Times New Roman" w:hAnsi="Times New Roman" w:cs="Times New Roman"/>
+                <w:sz w:val="24"/>
+                <w:szCs w:val="24"/>
+              </w:rPr>
+            </w:pPr>
+            <w:r>
+              <w:rPr>
+                <w:rFonts w:ascii="Times New Roman" w:hAnsi="Times New Roman" w:cs="Times New Roman"/>
+                <w:sz w:val="24"/>
+                <w:szCs w:val="24"/>
+              </w:rPr>
+              <w:t>5</w:t>
+            </w:r>
+          </w:p>
+        </w:tc>
+        <w:tc>
+          <w:tcPr>
+            <w:tcW w:w="1803" w:type="dxa"/>
+            <w:vAlign w:val="center"/>
+          </w:tcPr>
+          <w:p>
+            <w:pPr>
+              <w:jc w:val="center"/>
+              <w:rPr>
+                <w:rFonts w:ascii="Times New Roman" w:hAnsi="Times New Roman" w:cs="Times New Roman"/>
+                <w:sz w:val="24"/>
+                <w:szCs w:val="24"/>
+              </w:rPr>
+            </w:pPr>
+            <w:r>
+              <w:rPr>
+                <w:rFonts w:ascii="Times New Roman" w:hAnsi="Times New Roman" w:cs="Times New Roman"/>
+                <w:sz w:val="24"/>
+                <w:szCs w:val="24"/>
+              </w:rPr>
+              <w:t>10</w:t>
+            </w:r>
+          </w:p>
+        </w:tc>
+        <w:tc>
+          <w:tcPr>
+            <w:tcW w:w="1804" w:type="dxa"/>
+            <w:vAlign w:val="center"/>
+          </w:tcPr>
+          <w:p>
+            <w:pPr>
+              <w:jc w:val="center"/>
+              <w:rPr>
+                <w:sz w:val="24"/>
+                <w:szCs w:val="24"/>
+              </w:rPr>
+            </w:pPr>
+            <w:r>
+              <w:rPr>
+                <w:sz w:val="24"/>
+                <w:szCs w:val="24"/>
+              </w:rPr>
+              <w:t>2</w:t>
+            </w:r>
+            <w:r>
+              <w:rPr>
+                <w:sz w:val="24"/>
+                <w:szCs w:val="24"/>
+              </w:rPr>
+              <w:t>3</w:t>
+            </w:r>
+          </w:p>
+        </w:tc>
+      </w:tr>
+      <w:tr>
+        <w:trPr>
+          <w:trHeight w:val="558"/>
+        </w:trPr>
+        <w:tc>
+          <w:tcPr>
+            <w:tcW w:w="1803" w:type="dxa"/>
+            <w:vAlign w:val="center"/>
+          </w:tcPr>
+          <w:p>
+            <w:pPr>
+              <w:jc w:val="center"/>
+              <w:rPr>
+                <w:rFonts w:ascii="Times New Roman" w:hAnsi="Times New Roman" w:cs="Times New Roman"/>
+                <w:b/>
+                <w:bCs/>
+                <w:sz w:val="24"/>
+                <w:szCs w:val="24"/>
+              </w:rPr>
+            </w:pPr>
+            <w:r>
+              <w:rPr>
+                <w:rFonts w:ascii="Times New Roman" w:hAnsi="Times New Roman" w:cs="Times New Roman"/>
+                <w:b/>
+                <w:bCs/>
+                <w:sz w:val="24"/>
+                <w:szCs w:val="24"/>
+              </w:rPr>
+              <w:t>Vue</w:t>
+            </w:r>
+          </w:p>
+        </w:tc>
+        <w:tc>
+          <w:tcPr>
+            <w:tcW w:w="1803" w:type="dxa"/>
+            <w:vAlign w:val="center"/>
+          </w:tcPr>
+          <w:p>
+            <w:pPr>
+              <w:jc w:val="center"/>
+              <w:rPr>
+                <w:rFonts w:ascii="Times New Roman" w:hAnsi="Times New Roman" w:cs="Times New Roman"/>
+                <w:sz w:val="24"/>
+                <w:szCs w:val="24"/>
+              </w:rPr>
+            </w:pPr>
+            <w:r>
+              <w:rPr>
+                <w:rFonts w:ascii="Times New Roman" w:hAnsi="Times New Roman" w:cs="Times New Roman"/>
+                <w:sz w:val="24"/>
+                <w:szCs w:val="24"/>
+              </w:rPr>
+              <w:t>6</w:t>
+            </w:r>
+          </w:p>
+        </w:tc>
+        <w:tc>
+          <w:tcPr>
+            <w:tcW w:w="1803" w:type="dxa"/>
+            <w:vAlign w:val="center"/>
+          </w:tcPr>
+          <w:p>
+            <w:pPr>
+              <w:jc w:val="center"/>
+              <w:rPr>
+                <w:rFonts w:ascii="Times New Roman" w:hAnsi="Times New Roman" w:cs="Times New Roman"/>
+                <w:sz w:val="24"/>
+                <w:szCs w:val="24"/>
+              </w:rPr>
+            </w:pPr>
+            <w:r>
+              <w:rPr>
+                <w:rFonts w:ascii="Times New Roman" w:hAnsi="Times New Roman" w:cs="Times New Roman"/>
+                <w:sz w:val="24"/>
+                <w:szCs w:val="24"/>
+              </w:rPr>
+              <w:t>8</w:t>
+            </w:r>
+          </w:p>
+        </w:tc>
+        <w:tc>
+          <w:tcPr>
+            <w:tcW w:w="1803" w:type="dxa"/>
+            <w:vAlign w:val="center"/>
+          </w:tcPr>
+          <w:p>
+            <w:pPr>
+              <w:jc w:val="center"/>
+              <w:rPr>
+                <w:rFonts w:ascii="Times New Roman" w:hAnsi="Times New Roman" w:cs="Times New Roman"/>
+                <w:sz w:val="24"/>
+                <w:szCs w:val="24"/>
+              </w:rPr>
+            </w:pPr>
+            <w:r>
+              <w:rPr>
+                <w:rFonts w:ascii="Times New Roman" w:hAnsi="Times New Roman" w:cs="Times New Roman"/>
+                <w:sz w:val="24"/>
+                <w:szCs w:val="24"/>
+              </w:rPr>
+              <w:t>8</w:t>
+            </w:r>
+          </w:p>
+        </w:tc>
+        <w:tc>
+          <w:tcPr>
+            <w:tcW w:w="1804" w:type="dxa"/>
+            <w:vAlign w:val="center"/>
+          </w:tcPr>
+          <w:p>
+            <w:pPr>
+              <w:jc w:val="center"/>
+              <w:rPr>
+                <w:rFonts w:ascii="Times New Roman" w:hAnsi="Times New Roman" w:cs="Times New Roman"/>
+                <w:sz w:val="24"/>
+                <w:szCs w:val="24"/>
+              </w:rPr>
+            </w:pPr>
+            <w:r>
+              <w:rPr>
+                <w:rFonts w:ascii="Times New Roman" w:hAnsi="Times New Roman" w:cs="Times New Roman"/>
+                <w:sz w:val="24"/>
+                <w:szCs w:val="24"/>
+              </w:rPr>
+              <w:t>22</w:t>
+            </w:r>
+          </w:p>
+        </w:tc>
+      </w:tr>
+      <w:tr>
+        <w:trPr>
+          <w:trHeight w:val="552"/>
+        </w:trPr>
+        <w:tc>
+          <w:tcPr>
+            <w:tcW w:w="1803" w:type="dxa"/>
+            <w:vAlign w:val="center"/>
+          </w:tcPr>
+          <w:p>
+            <w:pPr>
+              <w:jc w:val="center"/>
+              <w:rPr>
+                <w:rFonts w:ascii="Times New Roman" w:hAnsi="Times New Roman" w:cs="Times New Roman"/>
+                <w:b/>
+                <w:bCs/>
+                <w:sz w:val="24"/>
+                <w:szCs w:val="24"/>
+              </w:rPr>
+            </w:pPr>
+            <w:r>
+              <w:rPr>
+                <w:rFonts w:ascii="Times New Roman" w:hAnsi="Times New Roman" w:cs="Times New Roman"/>
+                <w:b/>
+                <w:bCs/>
+                <w:sz w:val="24"/>
+                <w:szCs w:val="24"/>
+              </w:rPr>
+              <w:t>Angular</w:t>
+            </w:r>
+          </w:p>
+        </w:tc>
+        <w:tc>
+          <w:tcPr>
+            <w:tcW w:w="1803" w:type="dxa"/>
+            <w:vAlign w:val="center"/>
+          </w:tcPr>
+          <w:p>
+            <w:pPr>
+              <w:jc w:val="center"/>
+              <w:rPr>
+                <w:rFonts w:ascii="Times New Roman" w:hAnsi="Times New Roman" w:cs="Times New Roman"/>
+                <w:sz w:val="24"/>
+                <w:szCs w:val="24"/>
+              </w:rPr>
+            </w:pPr>
+            <w:r>
+              <w:rPr>
+                <w:rFonts w:ascii="Times New Roman" w:hAnsi="Times New Roman" w:cs="Times New Roman"/>
+                <w:sz w:val="24"/>
+                <w:szCs w:val="24"/>
+              </w:rPr>
+              <w:t>6</w:t>
+            </w:r>
+          </w:p>
+        </w:tc>
+        <w:tc>
+          <w:tcPr>
+            <w:tcW w:w="1803" w:type="dxa"/>
+            <w:vAlign w:val="center"/>
+          </w:tcPr>
+          <w:p>
+            <w:pPr>
+              <w:jc w:val="center"/>
+              <w:rPr>
+                <w:rFonts w:ascii="Times New Roman" w:hAnsi="Times New Roman" w:cs="Times New Roman"/>
+                <w:sz w:val="24"/>
+                <w:szCs w:val="24"/>
+              </w:rPr>
+            </w:pPr>
+            <w:r>
+              <w:rPr>
+                <w:rFonts w:ascii="Times New Roman" w:hAnsi="Times New Roman" w:cs="Times New Roman"/>
+                <w:sz w:val="24"/>
+                <w:szCs w:val="24"/>
+              </w:rPr>
+              <w:t>10</w:t>
+            </w:r>
+          </w:p>
+        </w:tc>
+        <w:tc>
+          <w:tcPr>
+            <w:tcW w:w="1803" w:type="dxa"/>
+            <w:vAlign w:val="center"/>
+          </w:tcPr>
+          <w:p>
+            <w:pPr>
+              <w:jc w:val="center"/>
+              <w:rPr>
+                <w:rFonts w:ascii="Times New Roman" w:hAnsi="Times New Roman" w:cs="Times New Roman"/>
+                <w:sz w:val="24"/>
+                <w:szCs w:val="24"/>
+              </w:rPr>
+            </w:pPr>
+            <w:r>
+              <w:rPr>
+                <w:rFonts w:ascii="Times New Roman" w:hAnsi="Times New Roman" w:cs="Times New Roman"/>
+                <w:sz w:val="24"/>
+                <w:szCs w:val="24"/>
+              </w:rPr>
+              <w:t>5</w:t>
+            </w:r>
+          </w:p>
+        </w:tc>
+        <w:tc>
+          <w:tcPr>
+            <w:tcW w:w="1804" w:type="dxa"/>
+            <w:vAlign w:val="center"/>
+          </w:tcPr>
+          <w:p>
+            <w:pPr>
+              <w:jc w:val="center"/>
+              <w:rPr>
+                <w:rFonts w:ascii="Times New Roman" w:hAnsi="Times New Roman" w:cs="Times New Roman"/>
+                <w:sz w:val="24"/>
+                <w:szCs w:val="24"/>
+              </w:rPr>
+            </w:pPr>
+            <w:r>
+              <w:rPr>
+                <w:rFonts w:ascii="Times New Roman" w:hAnsi="Times New Roman" w:cs="Times New Roman"/>
+                <w:sz w:val="24"/>
+                <w:szCs w:val="24"/>
+              </w:rPr>
+              <w:t>21</w:t>
+            </w:r>
+          </w:p>
+        </w:tc>
+      </w:tr>
+    </w:tbl>
+    <w:p>
+      <w:pPr>
+        <w:rPr>
+          <w:rFonts w:ascii="Times New Roman" w:hAnsi="Times New Roman" w:cs="Times New Roman"/>
+        </w:rPr>
+      </w:pPr>
+    </w:p>
+    <w:p>
+      <w:pPr>
+        <w:spacing w:line="480" w:lineRule="auto"/>
+        <w:jc w:val="both"/>
+        <w:rPr>
+          <w:rFonts w:ascii="Times New Roman" w:hAnsi="Times New Roman" w:cs="Times New Roman"/>
+        </w:rPr>
+      </w:pPr>
+      <w:r>
+        <w:rPr>
+          <w:rFonts w:ascii="Times New Roman" w:hAnsi="Times New Roman" w:cs="Times New Roman"/>
+        </w:rPr>
+        <w:tab/>
+        <w:t xml:space="preserve">The results of this table suggest that </w:t>
+      </w:r>
+      <w:proofErr w:type="gramStart"/>
+      <w:r>
+        <w:rPr>
+          <w:rFonts w:ascii="Times New Roman" w:hAnsi="Times New Roman" w:cs="Times New Roman"/>
+        </w:rPr>
+        <w:t>React</w:t>
+      </w:r>
+      <w:proofErr w:type="gramEnd"/>
+      <w:r>
+        <w:rPr>
+          <w:rFonts w:ascii="Times New Roman" w:hAnsi="Times New Roman" w:cs="Times New Roman"/>
+        </w:rPr>
+        <w:t xml:space="preserve"> is the winner, but it must be mentioned that the other two were not far off. With Angular being short </w:t>
+      </w:r>
+      <w:r>
+        <w:rPr>
+          <w:rFonts w:ascii="Times New Roman" w:hAnsi="Times New Roman" w:cs="Times New Roman"/>
+        </w:rPr>
+        <w:t xml:space="preserve">two </w:t>
+      </w:r>
+      <w:r>
+        <w:rPr>
+          <w:rFonts w:ascii="Times New Roman" w:hAnsi="Times New Roman" w:cs="Times New Roman"/>
+        </w:rPr>
+        <w:t xml:space="preserve">points, and Vue </w:t>
+      </w:r>
+      <w:r>
+        <w:rPr>
+          <w:rFonts w:ascii="Times New Roman" w:hAnsi="Times New Roman" w:cs="Times New Roman"/>
+        </w:rPr>
+        <w:t>being just one point short</w:t>
+      </w:r>
+      <w:r>
+        <w:rPr>
+          <w:rFonts w:ascii="Times New Roman" w:hAnsi="Times New Roman" w:cs="Times New Roman"/>
+        </w:rPr>
+        <w:t xml:space="preserve">. </w:t>
+      </w:r>
+    </w:p>
+    <w:p>
+      <w:pPr>
+        <w:rPr>
+          <w:rFonts w:ascii="Times New Roman" w:hAnsi="Times New Roman" w:cs="Times New Roman"/>
+        </w:rPr>
+      </w:pPr>
+    </w:p>
+    <w:p>
+      <w:pPr>
+        <w:rPr>
+          <w:rFonts w:ascii="Times New Roman" w:hAnsi="Times New Roman" w:cs="Times New Roman"/>
+        </w:rPr>
+      </w:pPr>
+      <w:r>
+        <w:rPr>
+          <w:rFonts w:ascii="Times New Roman" w:hAnsi="Times New Roman" w:cs="Times New Roman"/>
+        </w:rPr>
+        <w:br w:type="page"/>
+      </w:r>
+    </w:p>
+    <w:p>
+      <w:pPr>
+        <w:pStyle w:val="Heading1"/>
+        <w:rPr>
+          <w:rFonts w:ascii="Times New Roman" w:hAnsi="Times New Roman" w:cs="Times New Roman"/>
+        </w:rPr>
+      </w:pPr>
+      <w:r>
+        <w:rPr>
+          <w:rFonts w:ascii="Times New Roman" w:hAnsi="Times New Roman" w:cs="Times New Roman"/>
+        </w:rPr>
+        <w:lastRenderedPageBreak/>
+        <w:t>Conclusion and recommendation</w:t>
+      </w:r>
+      <w:bookmarkEnd w:id="10"/>
+    </w:p>
+    <w:p/>
     <w:p>
       <w:pPr>
         <w:spacing w:line="360" w:lineRule="auto"/>
@@ -4838,86 +6724,75 @@
         <w:jc w:val="both"/>
         <w:rPr>
           <w:rFonts w:ascii="Times New Roman" w:hAnsi="Times New Roman" w:cs="Times New Roman"/>
-          <w:color w:val="000000"/>
-          <w:sz w:val="24"/>
-          <w:szCs w:val="24"/>
-          <w:shd w:val="clear" w:color="auto" w:fill="FFFFFF"/>
-        </w:rPr>
-      </w:pPr>
-    </w:p>
-    <w:p>
-      <w:pPr>
-        <w:spacing w:line="360" w:lineRule="auto"/>
-        <w:jc w:val="both"/>
-        <w:rPr>
-          <w:rFonts w:ascii="Times New Roman" w:hAnsi="Times New Roman" w:cs="Times New Roman"/>
-          <w:color w:val="000000"/>
-          <w:sz w:val="24"/>
-          <w:szCs w:val="24"/>
-          <w:shd w:val="clear" w:color="auto" w:fill="FFFFFF"/>
-        </w:rPr>
-      </w:pPr>
-    </w:p>
-    <w:p>
-      <w:pPr>
-        <w:rPr>
-          <w:rFonts w:ascii="Times New Roman" w:hAnsi="Times New Roman" w:cs="Times New Roman"/>
-          <w:sz w:val="24"/>
-          <w:szCs w:val="24"/>
-        </w:rPr>
-      </w:pPr>
-    </w:p>
-    <w:p>
-      <w:pPr>
-        <w:pStyle w:val="Heading1"/>
-        <w:rPr>
-          <w:rFonts w:ascii="Times New Roman" w:hAnsi="Times New Roman" w:cs="Times New Roman"/>
-        </w:rPr>
-      </w:pPr>
-      <w:bookmarkStart w:id="6" w:name="_Toc86946092"/>
-      <w:r>
-        <w:rPr>
-          <w:rFonts w:ascii="Times New Roman" w:hAnsi="Times New Roman" w:cs="Times New Roman"/>
-        </w:rPr>
-        <w:lastRenderedPageBreak/>
-        <w:t>Choices and results</w:t>
-      </w:r>
-      <w:bookmarkEnd w:id="6"/>
-    </w:p>
-    <w:p>
-      <w:pPr>
-        <w:rPr>
-          <w:rFonts w:ascii="Times New Roman" w:hAnsi="Times New Roman" w:cs="Times New Roman"/>
-          <w:sz w:val="24"/>
-          <w:szCs w:val="24"/>
-        </w:rPr>
-      </w:pPr>
-    </w:p>
-    <w:p>
-      <w:pPr>
-        <w:pStyle w:val="Heading2"/>
-        <w:rPr>
-          <w:rFonts w:ascii="Times New Roman" w:hAnsi="Times New Roman" w:cs="Times New Roman"/>
-        </w:rPr>
-      </w:pPr>
-      <w:bookmarkStart w:id="7" w:name="_Toc86946093"/>
-      <w:bookmarkStart w:id="8" w:name="_Hlk86929582"/>
-      <w:r>
-        <w:rPr>
-          <w:rFonts w:ascii="Times New Roman" w:hAnsi="Times New Roman" w:cs="Times New Roman"/>
-        </w:rPr>
-        <w:t>Chosen research methods</w:t>
-      </w:r>
-      <w:bookmarkEnd w:id="7"/>
-      <w:r>
-        <w:rPr>
-          <w:rFonts w:ascii="Times New Roman" w:hAnsi="Times New Roman" w:cs="Times New Roman"/>
+          <w:sz w:val="24"/>
+          <w:szCs w:val="24"/>
+        </w:rPr>
+      </w:pPr>
+      <w:r>
+        <w:rPr>
+          <w:rFonts w:ascii="Times New Roman" w:hAnsi="Times New Roman" w:cs="Times New Roman"/>
+          <w:sz w:val="24"/>
+          <w:szCs w:val="24"/>
+        </w:rPr>
+        <w:t xml:space="preserve">To conclude, </w:t>
+      </w:r>
+      <w:r>
+        <w:rPr>
+          <w:rFonts w:ascii="Times New Roman" w:hAnsi="Times New Roman" w:cs="Times New Roman"/>
+          <w:sz w:val="24"/>
+          <w:szCs w:val="24"/>
+        </w:rPr>
+        <w:t>knowing</w:t>
+      </w:r>
+      <w:r>
+        <w:rPr>
+          <w:rFonts w:ascii="Times New Roman" w:hAnsi="Times New Roman" w:cs="Times New Roman"/>
+          <w:sz w:val="24"/>
+          <w:szCs w:val="24"/>
+        </w:rPr>
+        <w:t xml:space="preserve"> that all three frameworks are being actively developed and maintained while features are added or removed as new versions come, you won’t make a mistake regardless of</w:t>
+      </w:r>
+      <w:r>
+        <w:rPr>
+          <w:rFonts w:ascii="Times New Roman" w:hAnsi="Times New Roman" w:cs="Times New Roman"/>
+          <w:sz w:val="24"/>
+          <w:szCs w:val="24"/>
+        </w:rPr>
+        <w:t xml:space="preserve"> your chosen framework</w:t>
+      </w:r>
+      <w:r>
+        <w:rPr>
+          <w:rFonts w:ascii="Times New Roman" w:hAnsi="Times New Roman" w:cs="Times New Roman"/>
+          <w:sz w:val="24"/>
+          <w:szCs w:val="24"/>
+        </w:rPr>
+        <w:t>.</w:t>
+      </w:r>
+      <w:r>
+        <w:rPr>
+          <w:rFonts w:ascii="Times New Roman" w:hAnsi="Times New Roman" w:cs="Times New Roman"/>
+          <w:sz w:val="24"/>
+          <w:szCs w:val="24"/>
         </w:rPr>
         <w:t xml:space="preserve"> </w:t>
       </w:r>
-      <w:bookmarkEnd w:id="8"/>
-    </w:p>
-    <w:p/>
+      <w:r>
+        <w:rPr>
+          <w:rFonts w:ascii="Times New Roman" w:hAnsi="Times New Roman" w:cs="Times New Roman"/>
+          <w:sz w:val="24"/>
+          <w:szCs w:val="24"/>
+        </w:rPr>
+        <w:t>The most important thing would be to always keep up to date on the newest feature.</w:t>
+      </w:r>
+      <w:r>
+        <w:rPr>
+          <w:rFonts w:ascii="Times New Roman" w:hAnsi="Times New Roman" w:cs="Times New Roman"/>
+          <w:sz w:val="24"/>
+          <w:szCs w:val="24"/>
+        </w:rPr>
+        <w:t xml:space="preserve"> Each framework respectively has its own pros and cons.</w:t>
+      </w:r>
+    </w:p>
     <w:p>
       <w:pPr>
         <w:spacing w:line="360" w:lineRule="auto"/>
@@ -4935,71 +6810,109 @@
           <w:sz w:val="24"/>
           <w:szCs w:val="24"/>
         </w:rPr>
-        <w:t>A lot of this document relied on analysis and review of articles and studies written by others. This was important, as when conducting research, one should look for resources compiled by individuals that are highly skilled</w:t>
-      </w:r>
-      <w:r>
-        <w:rPr>
-          <w:rFonts w:ascii="Times New Roman" w:hAnsi="Times New Roman" w:cs="Times New Roman"/>
-          <w:sz w:val="24"/>
-          <w:szCs w:val="24"/>
-        </w:rPr>
-        <w:t xml:space="preserve"> and knowledgeable</w:t>
-      </w:r>
-      <w:r>
-        <w:rPr>
-          <w:rFonts w:ascii="Times New Roman" w:hAnsi="Times New Roman" w:cs="Times New Roman"/>
-          <w:sz w:val="24"/>
-          <w:szCs w:val="24"/>
-        </w:rPr>
-        <w:t xml:space="preserve"> in their field. To combat affirmation bias, </w:t>
-      </w:r>
-      <w:r>
-        <w:rPr>
-          <w:rFonts w:ascii="Times New Roman" w:hAnsi="Times New Roman" w:cs="Times New Roman"/>
-          <w:sz w:val="24"/>
-          <w:szCs w:val="24"/>
-        </w:rPr>
-        <w:t xml:space="preserve">a source </w:t>
-      </w:r>
-      <w:r>
-        <w:rPr>
-          <w:rFonts w:ascii="Times New Roman" w:hAnsi="Times New Roman" w:cs="Times New Roman"/>
-          <w:sz w:val="24"/>
-          <w:szCs w:val="24"/>
-        </w:rPr>
-        <w:t>must</w:t>
-      </w:r>
-      <w:r>
-        <w:rPr>
-          <w:rFonts w:ascii="Times New Roman" w:hAnsi="Times New Roman" w:cs="Times New Roman"/>
-          <w:sz w:val="24"/>
-          <w:szCs w:val="24"/>
-        </w:rPr>
-        <w:t xml:space="preserve"> be looked at critically and with the use of other resources, either enforc</w:t>
-      </w:r>
-      <w:r>
-        <w:rPr>
-          <w:rFonts w:ascii="Times New Roman" w:hAnsi="Times New Roman" w:cs="Times New Roman"/>
-          <w:sz w:val="24"/>
-          <w:szCs w:val="24"/>
-        </w:rPr>
-        <w:t>ing</w:t>
-      </w:r>
-      <w:r>
-        <w:rPr>
-          <w:rFonts w:ascii="Times New Roman" w:hAnsi="Times New Roman" w:cs="Times New Roman"/>
-          <w:sz w:val="24"/>
-          <w:szCs w:val="24"/>
-        </w:rPr>
-        <w:t xml:space="preserve"> for contradiction of a statement/s.</w:t>
-      </w:r>
-      <w:r>
-        <w:rPr>
-          <w:rFonts w:ascii="Times New Roman" w:hAnsi="Times New Roman" w:cs="Times New Roman"/>
-          <w:sz w:val="24"/>
-          <w:szCs w:val="24"/>
-        </w:rPr>
-        <w:t xml:space="preserve"> </w:t>
+        <w:t xml:space="preserve">As per the results, </w:t>
+      </w:r>
+      <w:proofErr w:type="gramStart"/>
+      <w:r>
+        <w:rPr>
+          <w:rFonts w:ascii="Times New Roman" w:hAnsi="Times New Roman" w:cs="Times New Roman"/>
+          <w:sz w:val="24"/>
+          <w:szCs w:val="24"/>
+        </w:rPr>
+        <w:t>React</w:t>
+      </w:r>
+      <w:proofErr w:type="gramEnd"/>
+      <w:r>
+        <w:rPr>
+          <w:rFonts w:ascii="Times New Roman" w:hAnsi="Times New Roman" w:cs="Times New Roman"/>
+          <w:sz w:val="24"/>
+          <w:szCs w:val="24"/>
+        </w:rPr>
+        <w:t xml:space="preserve"> is my library of choice, </w:t>
+      </w:r>
+      <w:r>
+        <w:rPr>
+          <w:rFonts w:ascii="Times New Roman" w:hAnsi="Times New Roman" w:cs="Times New Roman"/>
+          <w:sz w:val="24"/>
+          <w:szCs w:val="24"/>
+        </w:rPr>
+        <w:t xml:space="preserve">There are </w:t>
+      </w:r>
+      <w:r>
+        <w:rPr>
+          <w:rFonts w:ascii="Times New Roman" w:hAnsi="Times New Roman" w:cs="Times New Roman"/>
+          <w:sz w:val="24"/>
+          <w:szCs w:val="24"/>
+        </w:rPr>
+        <w:t>just</w:t>
+      </w:r>
+      <w:r>
+        <w:rPr>
+          <w:rFonts w:ascii="Times New Roman" w:hAnsi="Times New Roman" w:cs="Times New Roman"/>
+          <w:sz w:val="24"/>
+          <w:szCs w:val="24"/>
+        </w:rPr>
+        <w:t xml:space="preserve"> so many resources available, so I am able to find whatever I need with online resources. </w:t>
+      </w:r>
+      <w:r>
+        <w:rPr>
+          <w:rFonts w:ascii="Times New Roman" w:hAnsi="Times New Roman" w:cs="Times New Roman"/>
+          <w:sz w:val="24"/>
+          <w:szCs w:val="24"/>
+        </w:rPr>
+        <w:t>Whilst</w:t>
+      </w:r>
+      <w:r>
+        <w:rPr>
+          <w:rFonts w:ascii="Times New Roman" w:hAnsi="Times New Roman" w:cs="Times New Roman"/>
+          <w:sz w:val="24"/>
+          <w:szCs w:val="24"/>
+        </w:rPr>
+        <w:t xml:space="preserve"> it doesn’t come with a lot of features compared to Vue and Angular. The libraries that are needed for the scope of this project, are well </w:t>
+      </w:r>
+      <w:proofErr w:type="gramStart"/>
+      <w:r>
+        <w:rPr>
+          <w:rFonts w:ascii="Times New Roman" w:hAnsi="Times New Roman" w:cs="Times New Roman"/>
+          <w:sz w:val="24"/>
+          <w:szCs w:val="24"/>
+        </w:rPr>
+        <w:t>maintained</w:t>
+      </w:r>
+      <w:proofErr w:type="gramEnd"/>
+      <w:r>
+        <w:rPr>
+          <w:rFonts w:ascii="Times New Roman" w:hAnsi="Times New Roman" w:cs="Times New Roman"/>
+          <w:sz w:val="24"/>
+          <w:szCs w:val="24"/>
+        </w:rPr>
+        <w:t xml:space="preserve"> and have active teams working on them. Namely: </w:t>
+      </w:r>
+      <w:proofErr w:type="spellStart"/>
+      <w:r>
+        <w:rPr>
+          <w:rFonts w:ascii="Times New Roman" w:hAnsi="Times New Roman" w:cs="Times New Roman"/>
+          <w:sz w:val="24"/>
+          <w:szCs w:val="24"/>
+        </w:rPr>
+        <w:t>A</w:t>
+      </w:r>
+      <w:r>
+        <w:rPr>
+          <w:rFonts w:ascii="Times New Roman" w:hAnsi="Times New Roman" w:cs="Times New Roman"/>
+          <w:sz w:val="24"/>
+          <w:szCs w:val="24"/>
+        </w:rPr>
+        <w:t>xios</w:t>
+      </w:r>
+      <w:proofErr w:type="spellEnd"/>
+      <w:r>
+        <w:rPr>
+          <w:rFonts w:ascii="Times New Roman" w:hAnsi="Times New Roman" w:cs="Times New Roman"/>
+          <w:sz w:val="24"/>
+          <w:szCs w:val="24"/>
+        </w:rPr>
+        <w:t xml:space="preserve"> and Bootstrap.</w:t>
       </w:r>
     </w:p>
     <w:p>
@@ -5019,582 +6932,63 @@
           <w:sz w:val="24"/>
           <w:szCs w:val="24"/>
         </w:rPr>
-        <w:t xml:space="preserve">For certain sections of this document, quantitative data analysis, in the form of </w:t>
-      </w:r>
-      <w:r>
-        <w:rPr>
-          <w:rFonts w:ascii="Times New Roman" w:hAnsi="Times New Roman" w:cs="Times New Roman"/>
-          <w:sz w:val="24"/>
-          <w:szCs w:val="24"/>
-        </w:rPr>
-        <w:t>raw data</w:t>
-      </w:r>
-      <w:r>
-        <w:rPr>
-          <w:rFonts w:ascii="Times New Roman" w:hAnsi="Times New Roman" w:cs="Times New Roman"/>
-          <w:sz w:val="24"/>
-          <w:szCs w:val="24"/>
-        </w:rPr>
-        <w:t xml:space="preserve"> analysis was used. </w:t>
-      </w:r>
-      <w:r>
-        <w:rPr>
-          <w:rFonts w:ascii="Times New Roman" w:hAnsi="Times New Roman" w:cs="Times New Roman"/>
-          <w:sz w:val="24"/>
-          <w:szCs w:val="24"/>
-        </w:rPr>
-        <w:t xml:space="preserve">Namely within the section that discussed community and eco system of the frameworks. </w:t>
-      </w:r>
-    </w:p>
-    <w:p>
-      <w:pPr>
-        <w:pStyle w:val="Heading2"/>
-        <w:rPr>
-          <w:rFonts w:ascii="Times New Roman" w:hAnsi="Times New Roman" w:cs="Times New Roman"/>
-        </w:rPr>
-      </w:pPr>
-      <w:bookmarkStart w:id="9" w:name="_Toc86946094"/>
-      <w:r>
-        <w:rPr>
-          <w:rFonts w:ascii="Times New Roman" w:hAnsi="Times New Roman" w:cs="Times New Roman"/>
-        </w:rPr>
-        <w:t>Results</w:t>
-      </w:r>
-      <w:bookmarkEnd w:id="9"/>
-      <w:r>
-        <w:rPr>
-          <w:rFonts w:ascii="Times New Roman" w:hAnsi="Times New Roman" w:cs="Times New Roman"/>
+        <w:t>The recommendation</w:t>
+      </w:r>
+      <w:r>
+        <w:rPr>
+          <w:rFonts w:ascii="Times New Roman" w:hAnsi="Times New Roman" w:cs="Times New Roman"/>
+          <w:sz w:val="24"/>
+          <w:szCs w:val="24"/>
         </w:rPr>
         <w:t xml:space="preserve"> </w:t>
       </w:r>
-    </w:p>
-    <w:p>
-      <w:pPr>
-        <w:rPr>
-          <w:rFonts w:ascii="Times New Roman" w:hAnsi="Times New Roman" w:cs="Times New Roman"/>
-        </w:rPr>
-      </w:pPr>
-      <w:r>
-        <w:rPr>
-          <w:rFonts w:ascii="Times New Roman" w:hAnsi="Times New Roman" w:cs="Times New Roman"/>
-        </w:rPr>
-        <w:t>Looking at each of the frameworks some key points can be extracted:</w:t>
-      </w:r>
-    </w:p>
-    <w:p>
-      <w:pPr>
-        <w:rPr>
-          <w:rFonts w:ascii="Times New Roman" w:hAnsi="Times New Roman" w:cs="Times New Roman"/>
-          <w:b/>
-          <w:bCs/>
-          <w:sz w:val="28"/>
-          <w:szCs w:val="28"/>
-        </w:rPr>
-      </w:pPr>
-      <w:r>
-        <w:rPr>
-          <w:rFonts w:ascii="Times New Roman" w:hAnsi="Times New Roman" w:cs="Times New Roman"/>
-          <w:b/>
-          <w:bCs/>
-          <w:sz w:val="24"/>
-          <w:szCs w:val="24"/>
-        </w:rPr>
-        <w:t>Angular</w:t>
-      </w:r>
-      <w:r>
-        <w:rPr>
-          <w:rFonts w:ascii="Times New Roman" w:hAnsi="Times New Roman" w:cs="Times New Roman"/>
-          <w:b/>
-          <w:bCs/>
-          <w:sz w:val="28"/>
-          <w:szCs w:val="28"/>
-        </w:rPr>
-        <w:t xml:space="preserve"> – </w:t>
-      </w:r>
-    </w:p>
-    <w:p>
-      <w:pPr>
-        <w:pStyle w:val="NormalWeb"/>
-        <w:numPr>
-          <w:ilvl w:val="0"/>
-          <w:numId w:val="2"/>
-        </w:numPr>
-        <w:spacing w:line="360" w:lineRule="auto"/>
-      </w:pPr>
-      <w:r>
-        <w:t>Angular provides a basic framework for developing web applications and manages them without additional libraries.</w:t>
-      </w:r>
-    </w:p>
-    <w:p>
-      <w:pPr>
-        <w:pStyle w:val="NormalWeb"/>
-        <w:numPr>
-          <w:ilvl w:val="0"/>
-          <w:numId w:val="2"/>
-        </w:numPr>
-        <w:spacing w:line="360" w:lineRule="auto"/>
-      </w:pPr>
-      <w:r>
-        <w:t xml:space="preserve">Developing </w:t>
-      </w:r>
-      <w:r>
-        <w:t xml:space="preserve">done </w:t>
-      </w:r>
-      <w:r>
-        <w:t>in Typescript.</w:t>
-      </w:r>
-    </w:p>
-    <w:p>
-      <w:pPr>
-        <w:pStyle w:val="NormalWeb"/>
-        <w:numPr>
-          <w:ilvl w:val="0"/>
-          <w:numId w:val="2"/>
-        </w:numPr>
-        <w:spacing w:line="360" w:lineRule="auto"/>
-      </w:pPr>
-      <w:r>
-        <w:t>Developed by Google</w:t>
-      </w:r>
-    </w:p>
-    <w:p>
-      <w:pPr>
-        <w:pStyle w:val="NormalWeb"/>
-        <w:rPr>
-          <w:b/>
-          <w:bCs/>
-        </w:rPr>
-      </w:pPr>
-      <w:r>
-        <w:rPr>
-          <w:b/>
-          <w:bCs/>
-        </w:rPr>
-        <w:t xml:space="preserve">React </w:t>
-      </w:r>
-      <w:r>
-        <w:rPr>
-          <w:b/>
-          <w:bCs/>
-        </w:rPr>
-        <w:t>–</w:t>
-      </w:r>
-      <w:r>
-        <w:rPr>
-          <w:b/>
-          <w:bCs/>
+      <w:r>
+        <w:rPr>
+          <w:rFonts w:ascii="Times New Roman" w:hAnsi="Times New Roman" w:cs="Times New Roman"/>
+          <w:sz w:val="24"/>
+          <w:szCs w:val="24"/>
+        </w:rPr>
+        <w:t>is that there is simply too much overlap over each of the frameworks. There is simply not one that is objectively better than another.</w:t>
+      </w:r>
+      <w:r>
+        <w:rPr>
+          <w:rFonts w:ascii="Times New Roman" w:hAnsi="Times New Roman" w:cs="Times New Roman"/>
+          <w:sz w:val="24"/>
+          <w:szCs w:val="24"/>
         </w:rPr>
         <w:t xml:space="preserve"> </w:t>
       </w:r>
-    </w:p>
-    <w:p>
-      <w:pPr>
-        <w:pStyle w:val="NormalWeb"/>
-        <w:numPr>
-          <w:ilvl w:val="0"/>
-          <w:numId w:val="2"/>
-        </w:numPr>
-        <w:spacing w:line="360" w:lineRule="auto"/>
-      </w:pPr>
-      <w:r>
-        <w:t>Most popular</w:t>
-      </w:r>
-      <w:r>
-        <w:t xml:space="preserve"> out of the three</w:t>
-      </w:r>
-    </w:p>
-    <w:p>
-      <w:pPr>
-        <w:pStyle w:val="NormalWeb"/>
-        <w:numPr>
-          <w:ilvl w:val="0"/>
-          <w:numId w:val="2"/>
-        </w:numPr>
-        <w:spacing w:line="360" w:lineRule="auto"/>
-      </w:pPr>
-      <w:r>
-        <w:t>Not an actual framework, merely a library.</w:t>
-      </w:r>
-    </w:p>
-    <w:p>
-      <w:pPr>
-        <w:pStyle w:val="NormalWeb"/>
-        <w:numPr>
-          <w:ilvl w:val="0"/>
-          <w:numId w:val="2"/>
-        </w:numPr>
-        <w:spacing w:line="360" w:lineRule="auto"/>
-      </w:pPr>
-      <w:r>
-        <w:t>Developed by Meta (Facebook)</w:t>
-      </w:r>
-    </w:p>
-    <w:p>
-      <w:pPr>
-        <w:pStyle w:val="NormalWeb"/>
-        <w:numPr>
-          <w:ilvl w:val="0"/>
-          <w:numId w:val="2"/>
-        </w:numPr>
-        <w:spacing w:line="360" w:lineRule="auto"/>
-      </w:pPr>
-      <w:r>
-        <w:t>Base React does not come with tools necessary to develop a web application.</w:t>
-      </w:r>
-    </w:p>
-    <w:p>
-      <w:pPr>
-        <w:pStyle w:val="NormalWeb"/>
-        <w:numPr>
-          <w:ilvl w:val="0"/>
-          <w:numId w:val="2"/>
-        </w:numPr>
-        <w:spacing w:line="360" w:lineRule="auto"/>
-      </w:pPr>
-      <w:r>
-        <w:t xml:space="preserve">Developing </w:t>
-      </w:r>
-      <w:r>
-        <w:t xml:space="preserve">done </w:t>
-      </w:r>
-      <w:r>
-        <w:t xml:space="preserve">using </w:t>
-      </w:r>
-      <w:r>
-        <w:t>JavaScript.</w:t>
-      </w:r>
-    </w:p>
-    <w:p>
-      <w:pPr>
-        <w:pStyle w:val="NormalWeb"/>
-        <w:spacing w:line="360" w:lineRule="auto"/>
-      </w:pPr>
-      <w:r>
-        <w:rPr>
-          <w:b/>
-          <w:bCs/>
-        </w:rPr>
-        <w:t>Vue –</w:t>
-      </w:r>
-    </w:p>
-    <w:p>
-      <w:pPr>
-        <w:pStyle w:val="NormalWeb"/>
-        <w:numPr>
-          <w:ilvl w:val="0"/>
-          <w:numId w:val="3"/>
-        </w:numPr>
-        <w:spacing w:line="360" w:lineRule="auto"/>
-      </w:pPr>
-      <w:r>
-        <w:t xml:space="preserve">Developing </w:t>
-      </w:r>
-      <w:r>
-        <w:t xml:space="preserve">done </w:t>
-      </w:r>
-      <w:r>
-        <w:t>using Javascript or Typescript</w:t>
-      </w:r>
-      <w:r>
-        <w:t>.</w:t>
-      </w:r>
-    </w:p>
-    <w:p>
-      <w:pPr>
-        <w:pStyle w:val="NormalWeb"/>
-        <w:numPr>
-          <w:ilvl w:val="0"/>
-          <w:numId w:val="3"/>
-        </w:numPr>
-        <w:spacing w:line="360" w:lineRule="auto"/>
-      </w:pPr>
-      <w:r>
-        <w:t>Smaller community compared to the other two.</w:t>
-      </w:r>
-    </w:p>
-    <w:p>
-      <w:pPr>
-        <w:pStyle w:val="NormalWeb"/>
-        <w:numPr>
-          <w:ilvl w:val="0"/>
-          <w:numId w:val="3"/>
-        </w:numPr>
-        <w:spacing w:line="360" w:lineRule="auto"/>
-      </w:pPr>
-      <w:r>
-        <w:t xml:space="preserve">More base capabilities </w:t>
-      </w:r>
-      <w:r>
-        <w:t>than</w:t>
-      </w:r>
-      <w:r>
-        <w:t xml:space="preserve"> React</w:t>
-      </w:r>
-      <w:r>
-        <w:t xml:space="preserve"> (Router, DOM, ect)</w:t>
-      </w:r>
-      <w:r>
-        <w:t>.</w:t>
-      </w:r>
-    </w:p>
-    <w:p>
-      <w:pPr>
-        <w:pStyle w:val="Heading1"/>
-        <w:rPr>
-          <w:rFonts w:ascii="Times New Roman" w:hAnsi="Times New Roman" w:cs="Times New Roman"/>
-        </w:rPr>
-      </w:pPr>
-      <w:bookmarkStart w:id="10" w:name="_Toc86946095"/>
-      <w:r>
-        <w:rPr>
-          <w:rFonts w:ascii="Times New Roman" w:hAnsi="Times New Roman" w:cs="Times New Roman"/>
-        </w:rPr>
-        <w:lastRenderedPageBreak/>
-        <w:t>Conclusion and recommendation</w:t>
-      </w:r>
-      <w:bookmarkEnd w:id="10"/>
-    </w:p>
-    <w:p/>
-    <w:p>
-      <w:pPr>
-        <w:spacing w:line="360" w:lineRule="auto"/>
-        <w:ind w:firstLine="720"/>
-        <w:jc w:val="both"/>
-        <w:rPr>
-          <w:rFonts w:ascii="Times New Roman" w:hAnsi="Times New Roman" w:cs="Times New Roman"/>
-          <w:sz w:val="24"/>
-          <w:szCs w:val="24"/>
-        </w:rPr>
-      </w:pPr>
-      <w:r>
-        <w:rPr>
-          <w:rFonts w:ascii="Times New Roman" w:hAnsi="Times New Roman" w:cs="Times New Roman"/>
-          <w:sz w:val="24"/>
-          <w:szCs w:val="24"/>
-        </w:rPr>
-        <w:t xml:space="preserve">To conclude, </w:t>
-      </w:r>
-      <w:r>
-        <w:rPr>
-          <w:rFonts w:ascii="Times New Roman" w:hAnsi="Times New Roman" w:cs="Times New Roman"/>
-          <w:sz w:val="24"/>
-          <w:szCs w:val="24"/>
-        </w:rPr>
-        <w:t>knowing</w:t>
-      </w:r>
-      <w:r>
-        <w:rPr>
-          <w:rFonts w:ascii="Times New Roman" w:hAnsi="Times New Roman" w:cs="Times New Roman"/>
-          <w:sz w:val="24"/>
-          <w:szCs w:val="24"/>
-        </w:rPr>
-        <w:t xml:space="preserve"> that all three frameworks are being actively developed and maintained while features are added or removed as new versions come, you won’t make a mistake regardless of</w:t>
-      </w:r>
-      <w:r>
-        <w:rPr>
-          <w:rFonts w:ascii="Times New Roman" w:hAnsi="Times New Roman" w:cs="Times New Roman"/>
-          <w:sz w:val="24"/>
-          <w:szCs w:val="24"/>
-        </w:rPr>
-        <w:t xml:space="preserve"> your chosen framework</w:t>
-      </w:r>
-      <w:r>
-        <w:rPr>
-          <w:rFonts w:ascii="Times New Roman" w:hAnsi="Times New Roman" w:cs="Times New Roman"/>
-          <w:sz w:val="24"/>
-          <w:szCs w:val="24"/>
-        </w:rPr>
-        <w:t>.</w:t>
-      </w:r>
-      <w:r>
-        <w:rPr>
-          <w:rFonts w:ascii="Times New Roman" w:hAnsi="Times New Roman" w:cs="Times New Roman"/>
-          <w:sz w:val="24"/>
-          <w:szCs w:val="24"/>
-        </w:rPr>
-        <w:t xml:space="preserve"> </w:t>
-      </w:r>
-      <w:r>
-        <w:rPr>
-          <w:rFonts w:ascii="Times New Roman" w:hAnsi="Times New Roman" w:cs="Times New Roman"/>
-          <w:sz w:val="24"/>
-          <w:szCs w:val="24"/>
-        </w:rPr>
-        <w:t>The most important thing would be to always keep up to date on the newest feature.</w:t>
-      </w:r>
-      <w:r>
-        <w:rPr>
-          <w:rFonts w:ascii="Times New Roman" w:hAnsi="Times New Roman" w:cs="Times New Roman"/>
-          <w:sz w:val="24"/>
-          <w:szCs w:val="24"/>
-        </w:rPr>
-        <w:t xml:space="preserve"> Each framework respectively has its own pros and cons.</w:t>
-      </w:r>
-    </w:p>
-    <w:p>
-      <w:pPr>
-        <w:spacing w:line="360" w:lineRule="auto"/>
-        <w:ind w:firstLine="720"/>
-        <w:jc w:val="both"/>
-        <w:rPr>
-          <w:rFonts w:ascii="Times New Roman" w:hAnsi="Times New Roman" w:cs="Times New Roman"/>
-          <w:sz w:val="24"/>
-          <w:szCs w:val="24"/>
-        </w:rPr>
-      </w:pPr>
-      <w:r>
-        <w:rPr>
-          <w:rFonts w:ascii="Times New Roman" w:hAnsi="Times New Roman" w:cs="Times New Roman"/>
-          <w:sz w:val="24"/>
-          <w:szCs w:val="24"/>
-        </w:rPr>
-        <w:t>Ultimately, it's</w:t>
-      </w:r>
-      <w:r>
-        <w:rPr>
-          <w:rFonts w:ascii="Times New Roman" w:hAnsi="Times New Roman" w:cs="Times New Roman"/>
-          <w:sz w:val="24"/>
-          <w:szCs w:val="24"/>
-        </w:rPr>
-        <w:t xml:space="preserve"> best to try each one, as</w:t>
-      </w:r>
-      <w:r>
-        <w:rPr>
-          <w:rFonts w:ascii="Times New Roman" w:hAnsi="Times New Roman" w:cs="Times New Roman"/>
-          <w:sz w:val="24"/>
-          <w:szCs w:val="24"/>
-        </w:rPr>
-        <w:t xml:space="preserve"> it is</w:t>
-      </w:r>
-      <w:r>
-        <w:rPr>
-          <w:rFonts w:ascii="Times New Roman" w:hAnsi="Times New Roman" w:cs="Times New Roman"/>
-          <w:sz w:val="24"/>
-          <w:szCs w:val="24"/>
-        </w:rPr>
-        <w:t xml:space="preserve"> very important if you like</w:t>
-      </w:r>
-      <w:r>
-        <w:rPr>
-          <w:rFonts w:ascii="Times New Roman" w:hAnsi="Times New Roman" w:cs="Times New Roman"/>
-          <w:sz w:val="24"/>
-          <w:szCs w:val="24"/>
-        </w:rPr>
-        <w:t>/enjoy</w:t>
-      </w:r>
-      <w:r>
-        <w:rPr>
-          <w:rFonts w:ascii="Times New Roman" w:hAnsi="Times New Roman" w:cs="Times New Roman"/>
-          <w:sz w:val="24"/>
-          <w:szCs w:val="24"/>
-        </w:rPr>
-        <w:t xml:space="preserve"> a framework/ library or not. If you like its syntax, its way of approaching things and if you like </w:t>
-      </w:r>
-      <w:r>
-        <w:rPr>
-          <w:rFonts w:ascii="Times New Roman" w:hAnsi="Times New Roman" w:cs="Times New Roman"/>
-          <w:sz w:val="24"/>
-          <w:szCs w:val="24"/>
-        </w:rPr>
-        <w:t>how,</w:t>
-      </w:r>
-      <w:r>
-        <w:rPr>
-          <w:rFonts w:ascii="Times New Roman" w:hAnsi="Times New Roman" w:cs="Times New Roman"/>
-          <w:sz w:val="24"/>
-          <w:szCs w:val="24"/>
-        </w:rPr>
-        <w:t xml:space="preserve"> you write code with it. If you </w:t>
-      </w:r>
-      <w:r>
-        <w:rPr>
-          <w:rFonts w:ascii="Times New Roman" w:hAnsi="Times New Roman" w:cs="Times New Roman"/>
-          <w:b/>
-          <w:bCs/>
-          <w:sz w:val="24"/>
-          <w:szCs w:val="24"/>
-        </w:rPr>
-        <w:t>don't like</w:t>
-      </w:r>
-      <w:r>
-        <w:rPr>
-          <w:rFonts w:ascii="Times New Roman" w:hAnsi="Times New Roman" w:cs="Times New Roman"/>
-          <w:sz w:val="24"/>
-          <w:szCs w:val="24"/>
-        </w:rPr>
-        <w:t xml:space="preserve"> a technology, you'll </w:t>
-      </w:r>
-      <w:r>
-        <w:rPr>
-          <w:rFonts w:ascii="Times New Roman" w:hAnsi="Times New Roman" w:cs="Times New Roman"/>
-          <w:sz w:val="24"/>
-          <w:szCs w:val="24"/>
-        </w:rPr>
-        <w:t>not be successful in developing with it.</w:t>
-      </w:r>
-      <w:r>
-        <w:rPr>
-          <w:rFonts w:ascii="Times New Roman" w:hAnsi="Times New Roman" w:cs="Times New Roman"/>
-          <w:sz w:val="24"/>
-          <w:szCs w:val="24"/>
-        </w:rPr>
-        <w:t xml:space="preserve"> </w:t>
-      </w:r>
-    </w:p>
-    <w:p>
-      <w:pPr>
-        <w:spacing w:line="360" w:lineRule="auto"/>
-        <w:ind w:firstLine="720"/>
-        <w:jc w:val="both"/>
-        <w:rPr>
-          <w:rFonts w:ascii="Times New Roman" w:hAnsi="Times New Roman" w:cs="Times New Roman"/>
-          <w:sz w:val="24"/>
-          <w:szCs w:val="24"/>
-        </w:rPr>
-      </w:pPr>
-    </w:p>
-    <w:p>
-      <w:pPr>
-        <w:spacing w:line="360" w:lineRule="auto"/>
-        <w:ind w:firstLine="720"/>
-        <w:jc w:val="both"/>
-        <w:rPr>
-          <w:rFonts w:ascii="Times New Roman" w:hAnsi="Times New Roman" w:cs="Times New Roman"/>
-          <w:sz w:val="24"/>
-          <w:szCs w:val="24"/>
-        </w:rPr>
-      </w:pPr>
-      <w:r>
-        <w:rPr>
-          <w:rFonts w:ascii="Times New Roman" w:hAnsi="Times New Roman" w:cs="Times New Roman"/>
-          <w:sz w:val="24"/>
-          <w:szCs w:val="24"/>
-        </w:rPr>
-        <w:t>The recommendation</w:t>
-      </w:r>
-      <w:r>
-        <w:rPr>
-          <w:rFonts w:ascii="Times New Roman" w:hAnsi="Times New Roman" w:cs="Times New Roman"/>
-          <w:sz w:val="24"/>
-          <w:szCs w:val="24"/>
-        </w:rPr>
-        <w:t xml:space="preserve"> </w:t>
-      </w:r>
-      <w:r>
-        <w:rPr>
-          <w:rFonts w:ascii="Times New Roman" w:hAnsi="Times New Roman" w:cs="Times New Roman"/>
-          <w:sz w:val="24"/>
-          <w:szCs w:val="24"/>
-        </w:rPr>
-        <w:t>is that there is simply too much overlap over each of the frameworks. There is simply not one that is objectively better than another.</w:t>
-      </w:r>
-      <w:r>
-        <w:rPr>
-          <w:rFonts w:ascii="Times New Roman" w:hAnsi="Times New Roman" w:cs="Times New Roman"/>
-          <w:sz w:val="24"/>
-          <w:szCs w:val="24"/>
-        </w:rPr>
-        <w:t xml:space="preserve"> If I had done this project again, I would stick with React, as I am now proficient with it.</w:t>
+      <w:r>
+        <w:rPr>
+          <w:rFonts w:ascii="Times New Roman" w:hAnsi="Times New Roman" w:cs="Times New Roman"/>
+          <w:sz w:val="24"/>
+          <w:szCs w:val="24"/>
+        </w:rPr>
+        <w:t xml:space="preserve">As per the table of results, </w:t>
+      </w:r>
+      <w:r>
+        <w:rPr>
+          <w:rFonts w:ascii="Times New Roman" w:hAnsi="Times New Roman" w:cs="Times New Roman"/>
+          <w:sz w:val="24"/>
+          <w:szCs w:val="24"/>
+        </w:rPr>
+        <w:t xml:space="preserve">If I had done this project again, I would stick with React, as I am now </w:t>
+      </w:r>
+      <w:r>
+        <w:rPr>
+          <w:rFonts w:ascii="Times New Roman" w:hAnsi="Times New Roman" w:cs="Times New Roman"/>
+          <w:sz w:val="24"/>
+          <w:szCs w:val="24"/>
+        </w:rPr>
+        <w:t xml:space="preserve">more </w:t>
+      </w:r>
+      <w:r>
+        <w:rPr>
+          <w:rFonts w:ascii="Times New Roman" w:hAnsi="Times New Roman" w:cs="Times New Roman"/>
+          <w:sz w:val="24"/>
+          <w:szCs w:val="24"/>
+        </w:rPr>
+        <w:t>proficient with it.</w:t>
       </w:r>
       <w:r>
         <w:rPr>
@@ -5610,31 +7004,31 @@
           <w:sz w:val="24"/>
           <w:szCs w:val="24"/>
         </w:rPr>
-        <w:t xml:space="preserve"> for it. There are also so many resources </w:t>
-      </w:r>
-      <w:r>
-        <w:rPr>
-          <w:rFonts w:ascii="Times New Roman" w:hAnsi="Times New Roman" w:cs="Times New Roman"/>
-          <w:sz w:val="24"/>
-          <w:szCs w:val="24"/>
-        </w:rPr>
-        <w:t>available,</w:t>
-      </w:r>
-      <w:r>
-        <w:rPr>
-          <w:rFonts w:ascii="Times New Roman" w:hAnsi="Times New Roman" w:cs="Times New Roman"/>
-          <w:sz w:val="24"/>
-          <w:szCs w:val="24"/>
-        </w:rPr>
-        <w:t xml:space="preserve"> so I am able to find whatever I need with online resources.</w:t>
-      </w:r>
-      <w:r>
-        <w:rPr>
-          <w:rFonts w:ascii="Times New Roman" w:hAnsi="Times New Roman" w:cs="Times New Roman"/>
-          <w:sz w:val="24"/>
-          <w:szCs w:val="24"/>
-        </w:rPr>
-        <w:t xml:space="preserve"> This is probably the most important factor. </w:t>
+        <w:t xml:space="preserve"> for it. </w:t>
+      </w:r>
+      <w:r>
+        <w:rPr>
+          <w:rFonts w:ascii="Times New Roman" w:hAnsi="Times New Roman" w:cs="Times New Roman"/>
+          <w:sz w:val="24"/>
+          <w:szCs w:val="24"/>
+        </w:rPr>
+        <w:t xml:space="preserve">Combined with the vast </w:t>
+      </w:r>
+      <w:r>
+        <w:rPr>
+          <w:rFonts w:ascii="Times New Roman" w:hAnsi="Times New Roman" w:cs="Times New Roman"/>
+          <w:sz w:val="24"/>
+          <w:szCs w:val="24"/>
+        </w:rPr>
+        <w:t>number</w:t>
+      </w:r>
+      <w:r>
+        <w:rPr>
+          <w:rFonts w:ascii="Times New Roman" w:hAnsi="Times New Roman" w:cs="Times New Roman"/>
+          <w:sz w:val="24"/>
+          <w:szCs w:val="24"/>
+        </w:rPr>
+        <w:t xml:space="preserve"> of resources that I can consult for help and guidance in the development process.</w:t>
       </w:r>
     </w:p>
     <w:p>
@@ -5762,39 +7156,9 @@
           <w:iCs/>
           <w:color w:val="000000"/>
         </w:rPr>
-        <w:t>History of front-end frameworks - LogRocket Blog</w:t>
-      </w:r>
-      <w:r>
-        <w:rPr>
-          <w:rFonts w:asciiTheme="majorHAnsi" w:hAnsiTheme="majorHAnsi" w:cstheme="majorHAnsi"/>
-          <w:color w:val="000000"/>
-        </w:rPr>
-        <w:t>. (2018, October 16). LogRocket Blog. https://blog.logrocket.com/history-of-frontend-frameworks/</w:t>
-      </w:r>
-    </w:p>
-    <w:p>
-      <w:pPr>
-        <w:pStyle w:val="NormalWeb"/>
-        <w:spacing w:line="276" w:lineRule="auto"/>
-        <w:rPr>
-          <w:rFonts w:asciiTheme="majorHAnsi" w:hAnsiTheme="majorHAnsi" w:cstheme="majorHAnsi"/>
-          <w:color w:val="000000"/>
-        </w:rPr>
-      </w:pPr>
-      <w:r>
-        <w:rPr>
-          <w:rFonts w:asciiTheme="majorHAnsi" w:hAnsiTheme="majorHAnsi" w:cstheme="majorHAnsi"/>
-          <w:color w:val="000000"/>
-        </w:rPr>
-        <w:t>‌</w:t>
-      </w:r>
-      <w:r>
-        <w:rPr>
-          <w:rFonts w:asciiTheme="majorHAnsi" w:hAnsiTheme="majorHAnsi" w:cstheme="majorHAnsi"/>
-          <w:color w:val="000000"/>
-        </w:rPr>
-        <w:t>Maximilian Schwarzmüller. (2020, March 19). </w:t>
-      </w:r>
+        <w:t xml:space="preserve">History of front-end frameworks - </w:t>
+      </w:r>
+      <w:proofErr w:type="spellStart"/>
       <w:r>
         <w:rPr>
           <w:rFonts w:asciiTheme="majorHAnsi" w:hAnsiTheme="majorHAnsi" w:cstheme="majorHAnsi"/>
@@ -5802,6 +7166,88 @@
           <w:iCs/>
           <w:color w:val="000000"/>
         </w:rPr>
+        <w:t>LogRocket</w:t>
+      </w:r>
+      <w:proofErr w:type="spellEnd"/>
+      <w:r>
+        <w:rPr>
+          <w:rFonts w:asciiTheme="majorHAnsi" w:hAnsiTheme="majorHAnsi" w:cstheme="majorHAnsi"/>
+          <w:i/>
+          <w:iCs/>
+          <w:color w:val="000000"/>
+        </w:rPr>
+        <w:t xml:space="preserve"> Blog</w:t>
+      </w:r>
+      <w:r>
+        <w:rPr>
+          <w:rFonts w:asciiTheme="majorHAnsi" w:hAnsiTheme="majorHAnsi" w:cstheme="majorHAnsi"/>
+          <w:color w:val="000000"/>
+        </w:rPr>
+        <w:t xml:space="preserve">. (2018, October 16). </w:t>
+      </w:r>
+      <w:proofErr w:type="spellStart"/>
+      <w:r>
+        <w:rPr>
+          <w:rFonts w:asciiTheme="majorHAnsi" w:hAnsiTheme="majorHAnsi" w:cstheme="majorHAnsi"/>
+          <w:color w:val="000000"/>
+        </w:rPr>
+        <w:t>LogRocket</w:t>
+      </w:r>
+      <w:proofErr w:type="spellEnd"/>
+      <w:r>
+        <w:rPr>
+          <w:rFonts w:asciiTheme="majorHAnsi" w:hAnsiTheme="majorHAnsi" w:cstheme="majorHAnsi"/>
+          <w:color w:val="000000"/>
+        </w:rPr>
+        <w:t xml:space="preserve"> Blog. https://blog.logrocket.com/history-of-frontend-frameworks/</w:t>
+      </w:r>
+    </w:p>
+    <w:p>
+      <w:pPr>
+        <w:pStyle w:val="NormalWeb"/>
+        <w:spacing w:line="276" w:lineRule="auto"/>
+        <w:rPr>
+          <w:rFonts w:asciiTheme="majorHAnsi" w:hAnsiTheme="majorHAnsi" w:cstheme="majorHAnsi"/>
+          <w:color w:val="000000"/>
+        </w:rPr>
+      </w:pPr>
+      <w:r>
+        <w:rPr>
+          <w:rFonts w:asciiTheme="majorHAnsi" w:hAnsiTheme="majorHAnsi" w:cstheme="majorHAnsi"/>
+          <w:color w:val="000000"/>
+        </w:rPr>
+        <w:t>‌</w:t>
+      </w:r>
+      <w:r>
+        <w:rPr>
+          <w:rFonts w:asciiTheme="majorHAnsi" w:hAnsiTheme="majorHAnsi" w:cstheme="majorHAnsi"/>
+          <w:color w:val="000000"/>
+        </w:rPr>
+        <w:t xml:space="preserve">Maximilian </w:t>
+      </w:r>
+      <w:proofErr w:type="spellStart"/>
+      <w:r>
+        <w:rPr>
+          <w:rFonts w:asciiTheme="majorHAnsi" w:hAnsiTheme="majorHAnsi" w:cstheme="majorHAnsi"/>
+          <w:color w:val="000000"/>
+        </w:rPr>
+        <w:t>Schwarzmüller</w:t>
+      </w:r>
+      <w:proofErr w:type="spellEnd"/>
+      <w:r>
+        <w:rPr>
+          <w:rFonts w:asciiTheme="majorHAnsi" w:hAnsiTheme="majorHAnsi" w:cstheme="majorHAnsi"/>
+          <w:color w:val="000000"/>
+        </w:rPr>
+        <w:t>. (2020, March 19). </w:t>
+      </w:r>
+      <w:r>
+        <w:rPr>
+          <w:rFonts w:asciiTheme="majorHAnsi" w:hAnsiTheme="majorHAnsi" w:cstheme="majorHAnsi"/>
+          <w:i/>
+          <w:iCs/>
+          <w:color w:val="000000"/>
+        </w:rPr>
         <w:t>Angular vs React vs Vue - My Thoughts</w:t>
       </w:r>
       <w:r>
@@ -5809,7 +7255,23 @@
           <w:rFonts w:asciiTheme="majorHAnsi" w:hAnsiTheme="majorHAnsi" w:cstheme="majorHAnsi"/>
           <w:color w:val="000000"/>
         </w:rPr>
-        <w:t xml:space="preserve">. Academind.com; Academind. </w:t>
+        <w:t xml:space="preserve">. Academind.com; </w:t>
+      </w:r>
+      <w:proofErr w:type="spellStart"/>
+      <w:r>
+        <w:rPr>
+          <w:rFonts w:asciiTheme="majorHAnsi" w:hAnsiTheme="majorHAnsi" w:cstheme="majorHAnsi"/>
+          <w:color w:val="000000"/>
+        </w:rPr>
+        <w:t>Academind</w:t>
+      </w:r>
+      <w:proofErr w:type="spellEnd"/>
+      <w:r>
+        <w:rPr>
+          <w:rFonts w:asciiTheme="majorHAnsi" w:hAnsiTheme="majorHAnsi" w:cstheme="majorHAnsi"/>
+          <w:color w:val="000000"/>
+        </w:rPr>
+        <w:t xml:space="preserve">. </w:t>
       </w:r>
       <w:r>
         <w:rPr>
@@ -6101,6 +7563,7 @@
         </w:rPr>
         <w:t>‌</w:t>
       </w:r>
+      <w:proofErr w:type="spellStart"/>
       <w:r>
         <w:rPr>
           <w:rFonts w:asciiTheme="majorHAnsi" w:hAnsiTheme="majorHAnsi" w:cstheme="majorHAnsi"/>
@@ -6108,7 +7571,37 @@
           <w:iCs/>
           <w:color w:val="000000"/>
         </w:rPr>
-        <w:t>npm | npm Docs</w:t>
+        <w:t>npm</w:t>
+      </w:r>
+      <w:proofErr w:type="spellEnd"/>
+      <w:r>
+        <w:rPr>
+          <w:rFonts w:asciiTheme="majorHAnsi" w:hAnsiTheme="majorHAnsi" w:cstheme="majorHAnsi"/>
+          <w:i/>
+          <w:iCs/>
+          <w:color w:val="000000"/>
+        </w:rPr>
+        <w:t xml:space="preserve"> | </w:t>
+      </w:r>
+      <w:proofErr w:type="spellStart"/>
+      <w:r>
+        <w:rPr>
+          <w:rFonts w:asciiTheme="majorHAnsi" w:hAnsiTheme="majorHAnsi" w:cstheme="majorHAnsi"/>
+          <w:i/>
+          <w:iCs/>
+          <w:color w:val="000000"/>
+        </w:rPr>
+        <w:t>npm</w:t>
+      </w:r>
+      <w:proofErr w:type="spellEnd"/>
+      <w:r>
+        <w:rPr>
+          <w:rFonts w:asciiTheme="majorHAnsi" w:hAnsiTheme="majorHAnsi" w:cstheme="majorHAnsi"/>
+          <w:i/>
+          <w:iCs/>
+          <w:color w:val="000000"/>
+        </w:rPr>
+        <w:t xml:space="preserve"> Docs</w:t>
       </w:r>
       <w:r>
         <w:rPr>
@@ -6146,12 +7639,21 @@
         </w:rPr>
         <w:t>‌</w:t>
       </w:r>
+      <w:proofErr w:type="spellStart"/>
       <w:r>
         <w:rPr>
           <w:rFonts w:asciiTheme="majorHAnsi" w:hAnsiTheme="majorHAnsi" w:cstheme="majorHAnsi"/>
           <w:color w:val="000000"/>
         </w:rPr>
-        <w:t>Musienko, Y. (2021, September 24). </w:t>
+        <w:t>Musienko</w:t>
+      </w:r>
+      <w:proofErr w:type="spellEnd"/>
+      <w:r>
+        <w:rPr>
+          <w:rFonts w:asciiTheme="majorHAnsi" w:hAnsiTheme="majorHAnsi" w:cstheme="majorHAnsi"/>
+          <w:color w:val="000000"/>
+        </w:rPr>
+        <w:t>, Y. (2021, September 24). </w:t>
       </w:r>
       <w:r>
         <w:rPr>
@@ -6167,7 +7669,39 @@
           <w:rFonts w:asciiTheme="majorHAnsi" w:hAnsiTheme="majorHAnsi" w:cstheme="majorHAnsi"/>
           <w:color w:val="000000"/>
         </w:rPr>
-        <w:t>. Merehead; Merehead. https://merehead.com/blog/angular-vs-react-vs-vue-best-choice-2021/</w:t>
+        <w:t xml:space="preserve">. </w:t>
+      </w:r>
+      <w:proofErr w:type="spellStart"/>
+      <w:r>
+        <w:rPr>
+          <w:rFonts w:asciiTheme="majorHAnsi" w:hAnsiTheme="majorHAnsi" w:cstheme="majorHAnsi"/>
+          <w:color w:val="000000"/>
+        </w:rPr>
+        <w:t>Merehead</w:t>
+      </w:r>
+      <w:proofErr w:type="spellEnd"/>
+      <w:r>
+        <w:rPr>
+          <w:rFonts w:asciiTheme="majorHAnsi" w:hAnsiTheme="majorHAnsi" w:cstheme="majorHAnsi"/>
+          <w:color w:val="000000"/>
+        </w:rPr>
+        <w:t xml:space="preserve">; </w:t>
+      </w:r>
+      <w:proofErr w:type="spellStart"/>
+      <w:r>
+        <w:rPr>
+          <w:rFonts w:asciiTheme="majorHAnsi" w:hAnsiTheme="majorHAnsi" w:cstheme="majorHAnsi"/>
+          <w:color w:val="000000"/>
+        </w:rPr>
+        <w:t>Merehead</w:t>
+      </w:r>
+      <w:proofErr w:type="spellEnd"/>
+      <w:r>
+        <w:rPr>
+          <w:rFonts w:asciiTheme="majorHAnsi" w:hAnsiTheme="majorHAnsi" w:cstheme="majorHAnsi"/>
+          <w:color w:val="000000"/>
+        </w:rPr>
+        <w:t>. https://merehead.com/blog/angular-vs-react-vs-vue-best-choice-2021/</w:t>
       </w:r>
     </w:p>
     <w:p>
@@ -6211,7 +7745,71 @@
           <w:color w:val="000000"/>
         </w:rPr>
         <w:lastRenderedPageBreak/>
-        <w:t>Sawant, A. A., Huang, G., Vilen, G., Stojkovski, S., &amp; Bacchelli, A. (2018). Why are Features Deprecated? An Investigation Into the Motivation Behind Deprecation. </w:t>
+        <w:t xml:space="preserve">Sawant, A. A., Huang, G., </w:t>
+      </w:r>
+      <w:proofErr w:type="spellStart"/>
+      <w:r>
+        <w:rPr>
+          <w:rFonts w:asciiTheme="majorHAnsi" w:hAnsiTheme="majorHAnsi" w:cstheme="majorHAnsi"/>
+          <w:color w:val="000000"/>
+        </w:rPr>
+        <w:t>Vilen</w:t>
+      </w:r>
+      <w:proofErr w:type="spellEnd"/>
+      <w:r>
+        <w:rPr>
+          <w:rFonts w:asciiTheme="majorHAnsi" w:hAnsiTheme="majorHAnsi" w:cstheme="majorHAnsi"/>
+          <w:color w:val="000000"/>
+        </w:rPr>
+        <w:t xml:space="preserve">, G., </w:t>
+      </w:r>
+      <w:proofErr w:type="spellStart"/>
+      <w:r>
+        <w:rPr>
+          <w:rFonts w:asciiTheme="majorHAnsi" w:hAnsiTheme="majorHAnsi" w:cstheme="majorHAnsi"/>
+          <w:color w:val="000000"/>
+        </w:rPr>
+        <w:t>Stojkovski</w:t>
+      </w:r>
+      <w:proofErr w:type="spellEnd"/>
+      <w:r>
+        <w:rPr>
+          <w:rFonts w:asciiTheme="majorHAnsi" w:hAnsiTheme="majorHAnsi" w:cstheme="majorHAnsi"/>
+          <w:color w:val="000000"/>
+        </w:rPr>
+        <w:t xml:space="preserve">, S., &amp; </w:t>
+      </w:r>
+      <w:proofErr w:type="spellStart"/>
+      <w:r>
+        <w:rPr>
+          <w:rFonts w:asciiTheme="majorHAnsi" w:hAnsiTheme="majorHAnsi" w:cstheme="majorHAnsi"/>
+          <w:color w:val="000000"/>
+        </w:rPr>
+        <w:t>Bacchelli</w:t>
+      </w:r>
+      <w:proofErr w:type="spellEnd"/>
+      <w:r>
+        <w:rPr>
+          <w:rFonts w:asciiTheme="majorHAnsi" w:hAnsiTheme="majorHAnsi" w:cstheme="majorHAnsi"/>
+          <w:color w:val="000000"/>
+        </w:rPr>
+        <w:t xml:space="preserve">, A. (2018). Why are Features Deprecated? An Investigation </w:t>
+      </w:r>
+      <w:proofErr w:type="gramStart"/>
+      <w:r>
+        <w:rPr>
+          <w:rFonts w:asciiTheme="majorHAnsi" w:hAnsiTheme="majorHAnsi" w:cstheme="majorHAnsi"/>
+          <w:color w:val="000000"/>
+        </w:rPr>
+        <w:t>Into</w:t>
+      </w:r>
+      <w:proofErr w:type="gramEnd"/>
+      <w:r>
+        <w:rPr>
+          <w:rFonts w:asciiTheme="majorHAnsi" w:hAnsiTheme="majorHAnsi" w:cstheme="majorHAnsi"/>
+          <w:color w:val="000000"/>
+        </w:rPr>
+        <w:t xml:space="preserve"> the Motivation Behind Deprecation. </w:t>
       </w:r>
       <w:r>
         <w:rPr>
@@ -6256,7 +7854,21 @@
         <w:rPr>
           <w:color w:val="000000"/>
         </w:rPr>
-        <w:t>Aris Pattakos. (2020, November 26). </w:t>
+        <w:t xml:space="preserve">Aris </w:t>
+      </w:r>
+      <w:proofErr w:type="spellStart"/>
+      <w:r>
+        <w:rPr>
+          <w:color w:val="000000"/>
+        </w:rPr>
+        <w:t>Pattakos</w:t>
+      </w:r>
+      <w:proofErr w:type="spellEnd"/>
+      <w:r>
+        <w:rPr>
+          <w:color w:val="000000"/>
+        </w:rPr>
+        <w:t>. (2020, November 26). </w:t>
       </w:r>
       <w:r>
         <w:rPr>
@@ -6270,9 +7882,37 @@
         <w:rPr>
           <w:color w:val="000000"/>
         </w:rPr>
-        <w:t xml:space="preserve">. AThemes; aThemes. </w:t>
-      </w:r>
-      <w:hyperlink r:id="rId9" w:anchor=":~:text=React%20is%20a%20UI%20library,them%20and%20understand%20their%20differences" w:history="1">
+        <w:t xml:space="preserve">. </w:t>
+      </w:r>
+      <w:proofErr w:type="spellStart"/>
+      <w:r>
+        <w:rPr>
+          <w:color w:val="000000"/>
+        </w:rPr>
+        <w:t>AThemes</w:t>
+      </w:r>
+      <w:proofErr w:type="spellEnd"/>
+      <w:r>
+        <w:rPr>
+          <w:color w:val="000000"/>
+        </w:rPr>
+        <w:t xml:space="preserve">; </w:t>
+      </w:r>
+      <w:proofErr w:type="spellStart"/>
+      <w:r>
+        <w:rPr>
+          <w:color w:val="000000"/>
+        </w:rPr>
+        <w:t>aThemes</w:t>
+      </w:r>
+      <w:proofErr w:type="spellEnd"/>
+      <w:r>
+        <w:rPr>
+          <w:color w:val="000000"/>
+        </w:rPr>
+        <w:t xml:space="preserve">. </w:t>
+      </w:r>
+      <w:hyperlink r:id="rId10" w:anchor=":~:text=React%20is%20a%20UI%20library,them%20and%20understand%20their%20differences" w:history="1">
         <w:r>
           <w:rPr>
             <w:rStyle w:val="Hyperlink"/>
@@ -6346,7 +7986,21 @@
         <w:rPr>
           <w:color w:val="000000"/>
         </w:rPr>
-        <w:t>. (2019). AltexSoft. https://www.altexsoft.com/blog/engineering/pros-and-cons-of-vue-js/</w:t>
+        <w:t xml:space="preserve">. (2019). </w:t>
+      </w:r>
+      <w:proofErr w:type="spellStart"/>
+      <w:r>
+        <w:rPr>
+          <w:color w:val="000000"/>
+        </w:rPr>
+        <w:t>AltexSoft</w:t>
+      </w:r>
+      <w:proofErr w:type="spellEnd"/>
+      <w:r>
+        <w:rPr>
+          <w:color w:val="000000"/>
+        </w:rPr>
+        <w:t>. https://www.altexsoft.com/blog/engineering/pros-and-cons-of-vue-js/</w:t>
       </w:r>
     </w:p>
     <w:p>
@@ -6538,7 +8192,7 @@
       </w:r>
     </w:p>
     <w:sectPr>
-      <w:footerReference w:type="default" r:id="rId10"/>
+      <w:footerReference w:type="default" r:id="rId11"/>
       <w:pgSz w:w="11906" w:h="16838"/>
       <w:pgMar w:top="1440" w:right="1440" w:bottom="1440" w:left="1440" w:header="708" w:footer="708" w:gutter="0"/>
       <w:pgNumType w:start="0"/>
@@ -7950,7 +9604,6 @@
   <w:style w:type="character" w:default="1" w:styleId="DefaultParagraphFont">
     <w:name w:val="Default Paragraph Font"/>
     <w:uiPriority w:val="1"/>
-    <w:semiHidden/>
     <w:unhideWhenUsed/>
   </w:style>
   <w:style w:type="table" w:default="1" w:styleId="TableNormal">

</xml_diff>

<commit_message>
added changes to table
</commit_message>
<xml_diff>
--- a/documentation/src/Research_Document_v2.docx
+++ b/documentation/src/Research_Document_v2.docx
@@ -1371,17 +1371,7 @@
                 <w:iCs/>
                 <w:color w:val="000000"/>
               </w:rPr>
-              <w:t xml:space="preserve">What is the Document Object </w:t>
-            </w:r>
-            <w:proofErr w:type="gramStart"/>
-            <w:r>
-              <w:rPr>
-                <w:rFonts w:ascii="Times New Roman" w:hAnsi="Times New Roman" w:cs="Times New Roman"/>
-                <w:i/>
-                <w:iCs/>
-                <w:color w:val="000000"/>
-              </w:rPr>
-              <w:t>Model?</w:t>
+              <w:t>What is the Document Object Model?</w:t>
             </w:r>
             <w:r>
               <w:rPr>
@@ -1389,16 +1379,7 @@
                 <w:color w:val="000000"/>
                 <w:shd w:val="clear" w:color="auto" w:fill="FFFFFF"/>
               </w:rPr>
-              <w:t>,</w:t>
-            </w:r>
-            <w:proofErr w:type="gramEnd"/>
-            <w:r>
-              <w:rPr>
-                <w:rFonts w:ascii="Times New Roman" w:hAnsi="Times New Roman" w:cs="Times New Roman"/>
-                <w:color w:val="000000"/>
-                <w:shd w:val="clear" w:color="auto" w:fill="FFFFFF"/>
-              </w:rPr>
-              <w:t xml:space="preserve"> 2021)</w:t>
+              <w:t>, 2021)</w:t>
             </w:r>
           </w:p>
         </w:tc>
@@ -1822,23 +1803,13 @@
           <w:szCs w:val="24"/>
         </w:rPr>
       </w:pPr>
-      <w:proofErr w:type="gramStart"/>
-      <w:r>
-        <w:rPr>
-          <w:rFonts w:ascii="Times New Roman" w:hAnsi="Times New Roman" w:cs="Times New Roman"/>
-          <w:sz w:val="24"/>
-          <w:szCs w:val="24"/>
-        </w:rPr>
-        <w:t>In order to</w:t>
-      </w:r>
-      <w:proofErr w:type="gramEnd"/>
-      <w:r>
-        <w:rPr>
-          <w:rFonts w:ascii="Times New Roman" w:hAnsi="Times New Roman" w:cs="Times New Roman"/>
-          <w:sz w:val="24"/>
-          <w:szCs w:val="24"/>
-        </w:rPr>
-        <w:t xml:space="preserve"> answer the main question, this being</w:t>
+      <w:r>
+        <w:rPr>
+          <w:rFonts w:ascii="Times New Roman" w:hAnsi="Times New Roman" w:cs="Times New Roman"/>
+          <w:sz w:val="24"/>
+          <w:szCs w:val="24"/>
+        </w:rPr>
+        <w:t>In order to answer the main question, this being</w:t>
       </w:r>
       <w:r>
         <w:rPr>
@@ -2678,27 +2649,14 @@
       <w:r>
         <w:t xml:space="preserve">Figure </w:t>
       </w:r>
-      <w:r>
-        <w:fldChar w:fldCharType="begin"/>
-      </w:r>
-      <w:r>
-        <w:instrText xml:space="preserve"> SEQ Figure \* ARABIC </w:instrText>
-      </w:r>
-      <w:r>
-        <w:fldChar w:fldCharType="separate"/>
-      </w:r>
-      <w:r>
-        <w:rPr>
-          <w:noProof/>
-        </w:rPr>
-        <w:t>1</w:t>
-      </w:r>
-      <w:r>
-        <w:rPr>
-          <w:noProof/>
-        </w:rPr>
-        <w:fldChar w:fldCharType="end"/>
-      </w:r>
+      <w:fldSimple w:instr=" SEQ Figure \* ARABIC ">
+        <w:r>
+          <w:rPr>
+            <w:noProof/>
+          </w:rPr>
+          <w:t>1</w:t>
+        </w:r>
+      </w:fldSimple>
       <w:r>
         <w:t xml:space="preserve">- Most Loved Framework Chart </w:t>
       </w:r>
@@ -2758,16 +2716,7 @@
           <w:sz w:val="24"/>
           <w:szCs w:val="24"/>
         </w:rPr>
-        <w:t>Another quantitative</w:t>
-      </w:r>
-      <w:r>
-        <w:rPr>
-          <w:rFonts w:ascii="Times New Roman" w:hAnsi="Times New Roman" w:cs="Times New Roman"/>
-          <w:color w:val="000000"/>
-          <w:sz w:val="24"/>
-          <w:szCs w:val="24"/>
-        </w:rPr>
-        <w:t xml:space="preserve"> </w:t>
+        <w:t xml:space="preserve">Another quantitative </w:t>
       </w:r>
       <w:r>
         <w:rPr>
@@ -2960,14 +2909,27 @@
       <w:r>
         <w:t xml:space="preserve">Figure </w:t>
       </w:r>
-      <w:fldSimple w:instr=" SEQ Figure \* ARABIC ">
-        <w:r>
-          <w:rPr>
-            <w:noProof/>
-          </w:rPr>
-          <w:t>2</w:t>
-        </w:r>
-      </w:fldSimple>
+      <w:r>
+        <w:fldChar w:fldCharType="begin"/>
+      </w:r>
+      <w:r>
+        <w:instrText xml:space="preserve"> SEQ Figure \* ARABIC </w:instrText>
+      </w:r>
+      <w:r>
+        <w:fldChar w:fldCharType="separate"/>
+      </w:r>
+      <w:r>
+        <w:rPr>
+          <w:noProof/>
+        </w:rPr>
+        <w:t>2</w:t>
+      </w:r>
+      <w:r>
+        <w:rPr>
+          <w:noProof/>
+        </w:rPr>
+        <w:fldChar w:fldCharType="end"/>
+      </w:r>
       <w:r>
         <w:t xml:space="preserve">- </w:t>
       </w:r>
@@ -4475,27 +4437,7 @@
           <w:sz w:val="24"/>
           <w:szCs w:val="24"/>
         </w:rPr>
-        <w:t xml:space="preserve"> have tools to natively include the MVC pattern, </w:t>
-      </w:r>
-      <w:proofErr w:type="gramStart"/>
-      <w:r>
-        <w:rPr>
-          <w:rFonts w:ascii="Times New Roman" w:hAnsi="Times New Roman" w:cs="Times New Roman"/>
-          <w:color w:val="000000"/>
-          <w:sz w:val="24"/>
-          <w:szCs w:val="24"/>
-        </w:rPr>
-        <w:t>React</w:t>
-      </w:r>
-      <w:proofErr w:type="gramEnd"/>
-      <w:r>
-        <w:rPr>
-          <w:rFonts w:ascii="Times New Roman" w:hAnsi="Times New Roman" w:cs="Times New Roman"/>
-          <w:color w:val="000000"/>
-          <w:sz w:val="24"/>
-          <w:szCs w:val="24"/>
-        </w:rPr>
-        <w:t xml:space="preserve"> only adheres to the view element of MVC.</w:t>
+        <w:t xml:space="preserve"> have tools to natively include the MVC pattern, React only adheres to the view element of MVC.</w:t>
       </w:r>
       <w:r>
         <w:rPr>
@@ -4655,29 +4597,7 @@
           <w:szCs w:val="24"/>
           <w:shd w:val="clear" w:color="auto" w:fill="FFFFFF"/>
         </w:rPr>
-        <w:t xml:space="preserve">Vue is a framework which kind of sits between React and Angular. It's not as "big" as Angular but it definitely includes more features than </w:t>
-      </w:r>
-      <w:proofErr w:type="gramStart"/>
-      <w:r>
-        <w:rPr>
-          <w:rFonts w:ascii="Times New Roman" w:hAnsi="Times New Roman" w:cs="Times New Roman"/>
-          <w:color w:val="000000"/>
-          <w:sz w:val="24"/>
-          <w:szCs w:val="24"/>
-          <w:shd w:val="clear" w:color="auto" w:fill="FFFFFF"/>
-        </w:rPr>
-        <w:t>React</w:t>
-      </w:r>
-      <w:proofErr w:type="gramEnd"/>
-      <w:r>
-        <w:rPr>
-          <w:rFonts w:ascii="Times New Roman" w:hAnsi="Times New Roman" w:cs="Times New Roman"/>
-          <w:color w:val="000000"/>
-          <w:sz w:val="24"/>
-          <w:szCs w:val="24"/>
-          <w:shd w:val="clear" w:color="auto" w:fill="FFFFFF"/>
-        </w:rPr>
-        <w:t xml:space="preserve"> does. Vue does give you built-in state management and it also ships with a built-in router. It does, however, not include form validation or </w:t>
+        <w:t xml:space="preserve">Vue is a framework which kind of sits between React and Angular. It's not as "big" as Angular but it definitely includes more features than React does. Vue does give you built-in state management and it also ships with a built-in router. It does, however, not include form validation or </w:t>
       </w:r>
       <w:r>
         <w:rPr>
@@ -5064,17 +4984,7 @@
           <w:szCs w:val="24"/>
           <w:shd w:val="clear" w:color="auto" w:fill="FFFFFF"/>
         </w:rPr>
-        <w:t xml:space="preserve">When looking at the </w:t>
-      </w:r>
-      <w:r>
-        <w:rPr>
-          <w:rFonts w:ascii="Times New Roman" w:hAnsi="Times New Roman" w:cs="Times New Roman"/>
-          <w:color w:val="000000"/>
-          <w:sz w:val="24"/>
-          <w:szCs w:val="24"/>
-          <w:shd w:val="clear" w:color="auto" w:fill="FFFFFF"/>
-        </w:rPr>
-        <w:t>differences in features of</w:t>
+        <w:t>When looking at the differences in features of</w:t>
       </w:r>
       <w:r>
         <w:rPr>
@@ -5105,46 +5015,7 @@
           <w:shd w:val="clear" w:color="auto" w:fill="FFFFFF"/>
         </w:rPr>
         <w:br/>
-      </w:r>
-      <w:r>
-        <w:rPr>
-          <w:rFonts w:ascii="Times New Roman" w:hAnsi="Times New Roman" w:cs="Times New Roman"/>
-          <w:color w:val="000000"/>
-          <w:sz w:val="24"/>
-          <w:szCs w:val="24"/>
-          <w:shd w:val="clear" w:color="auto" w:fill="FFFFFF"/>
-        </w:rPr>
-        <w:t>10</w:t>
-      </w:r>
-      <w:r>
-        <w:rPr>
-          <w:rFonts w:ascii="Times New Roman" w:hAnsi="Times New Roman" w:cs="Times New Roman"/>
-          <w:color w:val="000000"/>
-          <w:sz w:val="24"/>
-          <w:szCs w:val="24"/>
-          <w:shd w:val="clear" w:color="auto" w:fill="FFFFFF"/>
-        </w:rPr>
-        <w:t xml:space="preserve"> points to Angular,</w:t>
-      </w:r>
-      <w:r>
-        <w:rPr>
-          <w:rFonts w:ascii="Times New Roman" w:hAnsi="Times New Roman" w:cs="Times New Roman"/>
-          <w:color w:val="000000"/>
-          <w:sz w:val="24"/>
-          <w:szCs w:val="24"/>
-          <w:shd w:val="clear" w:color="auto" w:fill="FFFFFF"/>
-        </w:rPr>
-        <w:t xml:space="preserve"> 8</w:t>
-      </w:r>
-      <w:r>
-        <w:rPr>
-          <w:rFonts w:ascii="Times New Roman" w:hAnsi="Times New Roman" w:cs="Times New Roman"/>
-          <w:color w:val="000000"/>
-          <w:sz w:val="24"/>
-          <w:szCs w:val="24"/>
-          <w:shd w:val="clear" w:color="auto" w:fill="FFFFFF"/>
-        </w:rPr>
-        <w:t xml:space="preserve"> points to Vue and </w:t>
+        <w:t xml:space="preserve">10 points to Angular, 8 points to Vue and </w:t>
       </w:r>
       <w:r>
         <w:rPr>
@@ -5164,27 +5035,7 @@
           <w:szCs w:val="24"/>
           <w:shd w:val="clear" w:color="auto" w:fill="FFFFFF"/>
         </w:rPr>
-        <w:t xml:space="preserve"> points to </w:t>
-      </w:r>
-      <w:r>
-        <w:rPr>
-          <w:rFonts w:ascii="Times New Roman" w:hAnsi="Times New Roman" w:cs="Times New Roman"/>
-          <w:color w:val="000000"/>
-          <w:sz w:val="24"/>
-          <w:szCs w:val="24"/>
-          <w:shd w:val="clear" w:color="auto" w:fill="FFFFFF"/>
-        </w:rPr>
-        <w:t>React</w:t>
-      </w:r>
-      <w:r>
-        <w:rPr>
-          <w:rFonts w:ascii="Times New Roman" w:hAnsi="Times New Roman" w:cs="Times New Roman"/>
-          <w:color w:val="000000"/>
-          <w:sz w:val="24"/>
-          <w:szCs w:val="24"/>
-          <w:shd w:val="clear" w:color="auto" w:fill="FFFFFF"/>
-        </w:rPr>
-        <w:t>.</w:t>
+        <w:t xml:space="preserve"> points to React.</w:t>
       </w:r>
       <w:r>
         <w:rPr>
@@ -5500,29 +5351,7 @@
           <w:shd w:val="clear" w:color="auto" w:fill="FFFFFF"/>
         </w:rPr>
         <w:tab/>
-        <w:t xml:space="preserve">Vue has a </w:t>
-      </w:r>
-      <w:proofErr w:type="gramStart"/>
-      <w:r>
-        <w:rPr>
-          <w:rFonts w:ascii="Times New Roman" w:hAnsi="Times New Roman" w:cs="Times New Roman"/>
-          <w:color w:val="000000"/>
-          <w:sz w:val="24"/>
-          <w:szCs w:val="24"/>
-          <w:shd w:val="clear" w:color="auto" w:fill="FFFFFF"/>
-        </w:rPr>
-        <w:t>fairly shallow</w:t>
-      </w:r>
-      <w:proofErr w:type="gramEnd"/>
-      <w:r>
-        <w:rPr>
-          <w:rFonts w:ascii="Times New Roman" w:hAnsi="Times New Roman" w:cs="Times New Roman"/>
-          <w:color w:val="000000"/>
-          <w:sz w:val="24"/>
-          <w:szCs w:val="24"/>
-          <w:shd w:val="clear" w:color="auto" w:fill="FFFFFF"/>
-        </w:rPr>
-        <w:t xml:space="preserve"> learning curve, it is quite easy to develop and learn it, but this is also a blessing and a curse as Vue allows for bad code, which will be detrimental for long term development and testing. </w:t>
+        <w:t xml:space="preserve">Vue has a fairly shallow learning curve, it is quite easy to develop and learn it, but this is also a blessing and a curse as Vue allows for bad code, which will be detrimental for long term development and testing. </w:t>
       </w:r>
       <w:r>
         <w:rPr>
@@ -5654,7 +5483,6 @@
         </w:rPr>
         <w:t>(</w:t>
       </w:r>
-      <w:proofErr w:type="gramStart"/>
       <w:r>
         <w:rPr>
           <w:i/>
@@ -5664,7 +5492,6 @@
         </w:rPr>
         <w:t>docs</w:t>
       </w:r>
-      <w:proofErr w:type="gramEnd"/>
       <w:r>
         <w:rPr>
           <w:i/>
@@ -5699,27 +5526,7 @@
           <w:szCs w:val="24"/>
           <w:shd w:val="clear" w:color="auto" w:fill="FFFFFF"/>
         </w:rPr>
-        <w:t>When looking at the</w:t>
-      </w:r>
-      <w:r>
-        <w:rPr>
-          <w:rFonts w:ascii="Times New Roman" w:hAnsi="Times New Roman" w:cs="Times New Roman"/>
-          <w:color w:val="000000"/>
-          <w:sz w:val="24"/>
-          <w:szCs w:val="24"/>
-          <w:shd w:val="clear" w:color="auto" w:fill="FFFFFF"/>
-        </w:rPr>
-        <w:t xml:space="preserve"> learning curves and syntax</w:t>
-      </w:r>
-      <w:r>
-        <w:rPr>
-          <w:rFonts w:ascii="Times New Roman" w:hAnsi="Times New Roman" w:cs="Times New Roman"/>
-          <w:color w:val="000000"/>
-          <w:sz w:val="24"/>
-          <w:szCs w:val="24"/>
-          <w:shd w:val="clear" w:color="auto" w:fill="FFFFFF"/>
-        </w:rPr>
-        <w:t xml:space="preserve"> of</w:t>
+        <w:t>When looking at the learning curves and syntax of</w:t>
       </w:r>
       <w:r>
         <w:rPr>
@@ -5750,87 +5557,7 @@
           <w:shd w:val="clear" w:color="auto" w:fill="FFFFFF"/>
         </w:rPr>
         <w:br/>
-        <w:t xml:space="preserve">10 points to </w:t>
-      </w:r>
-      <w:r>
-        <w:rPr>
-          <w:rFonts w:ascii="Times New Roman" w:hAnsi="Times New Roman" w:cs="Times New Roman"/>
-          <w:color w:val="000000"/>
-          <w:sz w:val="24"/>
-          <w:szCs w:val="24"/>
-          <w:shd w:val="clear" w:color="auto" w:fill="FFFFFF"/>
-        </w:rPr>
-        <w:t>React</w:t>
-      </w:r>
-      <w:r>
-        <w:rPr>
-          <w:rFonts w:ascii="Times New Roman" w:hAnsi="Times New Roman" w:cs="Times New Roman"/>
-          <w:color w:val="000000"/>
-          <w:sz w:val="24"/>
-          <w:szCs w:val="24"/>
-          <w:shd w:val="clear" w:color="auto" w:fill="FFFFFF"/>
-        </w:rPr>
-        <w:t xml:space="preserve">, </w:t>
-      </w:r>
-      <w:r>
-        <w:rPr>
-          <w:rFonts w:ascii="Times New Roman" w:hAnsi="Times New Roman" w:cs="Times New Roman"/>
-          <w:color w:val="000000"/>
-          <w:sz w:val="24"/>
-          <w:szCs w:val="24"/>
-          <w:shd w:val="clear" w:color="auto" w:fill="FFFFFF"/>
-        </w:rPr>
-        <w:t>8</w:t>
-      </w:r>
-      <w:r>
-        <w:rPr>
-          <w:rFonts w:ascii="Times New Roman" w:hAnsi="Times New Roman" w:cs="Times New Roman"/>
-          <w:color w:val="000000"/>
-          <w:sz w:val="24"/>
-          <w:szCs w:val="24"/>
-          <w:shd w:val="clear" w:color="auto" w:fill="FFFFFF"/>
-        </w:rPr>
-        <w:t xml:space="preserve"> points to Vue and </w:t>
-      </w:r>
-      <w:r>
-        <w:rPr>
-          <w:rFonts w:ascii="Times New Roman" w:hAnsi="Times New Roman" w:cs="Times New Roman"/>
-          <w:color w:val="000000"/>
-          <w:sz w:val="24"/>
-          <w:szCs w:val="24"/>
-          <w:shd w:val="clear" w:color="auto" w:fill="FFFFFF"/>
-        </w:rPr>
-        <w:t>5</w:t>
-      </w:r>
-      <w:r>
-        <w:rPr>
-          <w:rFonts w:ascii="Times New Roman" w:hAnsi="Times New Roman" w:cs="Times New Roman"/>
-          <w:color w:val="000000"/>
-          <w:sz w:val="24"/>
-          <w:szCs w:val="24"/>
-          <w:shd w:val="clear" w:color="auto" w:fill="FFFFFF"/>
-        </w:rPr>
-        <w:t xml:space="preserve"> points to </w:t>
-      </w:r>
-      <w:r>
-        <w:rPr>
-          <w:rFonts w:ascii="Times New Roman" w:hAnsi="Times New Roman" w:cs="Times New Roman"/>
-          <w:color w:val="000000"/>
-          <w:sz w:val="24"/>
-          <w:szCs w:val="24"/>
-          <w:shd w:val="clear" w:color="auto" w:fill="FFFFFF"/>
-        </w:rPr>
-        <w:t>Angular</w:t>
-      </w:r>
-      <w:r>
-        <w:rPr>
-          <w:rFonts w:ascii="Times New Roman" w:hAnsi="Times New Roman" w:cs="Times New Roman"/>
-          <w:color w:val="000000"/>
-          <w:sz w:val="24"/>
-          <w:szCs w:val="24"/>
-          <w:shd w:val="clear" w:color="auto" w:fill="FFFFFF"/>
-        </w:rPr>
-        <w:t>.</w:t>
+        <w:t>10 points to React, 8 points to Vue and 5 points to Angular.</w:t>
       </w:r>
       <w:r>
         <w:rPr>
@@ -6639,21 +6366,7 @@
           <w:rFonts w:ascii="Times New Roman" w:hAnsi="Times New Roman" w:cs="Times New Roman"/>
         </w:rPr>
         <w:tab/>
-        <w:t xml:space="preserve">The results of this table suggest that </w:t>
-      </w:r>
-      <w:proofErr w:type="gramStart"/>
-      <w:r>
-        <w:rPr>
-          <w:rFonts w:ascii="Times New Roman" w:hAnsi="Times New Roman" w:cs="Times New Roman"/>
-        </w:rPr>
-        <w:t>React</w:t>
-      </w:r>
-      <w:proofErr w:type="gramEnd"/>
-      <w:r>
-        <w:rPr>
-          <w:rFonts w:ascii="Times New Roman" w:hAnsi="Times New Roman" w:cs="Times New Roman"/>
-        </w:rPr>
-        <w:t xml:space="preserve"> is the winner, but it must be mentioned that the other two were not far off. With Angular being short </w:t>
+        <w:t xml:space="preserve">The results of this table suggest that React is the winner, but it must be mentioned that the other two were not far off. With Angular being short </w:t>
       </w:r>
       <w:r>
         <w:rPr>
@@ -6810,49 +6523,7 @@
           <w:sz w:val="24"/>
           <w:szCs w:val="24"/>
         </w:rPr>
-        <w:t xml:space="preserve">As per the results, </w:t>
-      </w:r>
-      <w:proofErr w:type="gramStart"/>
-      <w:r>
-        <w:rPr>
-          <w:rFonts w:ascii="Times New Roman" w:hAnsi="Times New Roman" w:cs="Times New Roman"/>
-          <w:sz w:val="24"/>
-          <w:szCs w:val="24"/>
-        </w:rPr>
-        <w:t>React</w:t>
-      </w:r>
-      <w:proofErr w:type="gramEnd"/>
-      <w:r>
-        <w:rPr>
-          <w:rFonts w:ascii="Times New Roman" w:hAnsi="Times New Roman" w:cs="Times New Roman"/>
-          <w:sz w:val="24"/>
-          <w:szCs w:val="24"/>
-        </w:rPr>
-        <w:t xml:space="preserve"> is my library of choice, </w:t>
-      </w:r>
-      <w:r>
-        <w:rPr>
-          <w:rFonts w:ascii="Times New Roman" w:hAnsi="Times New Roman" w:cs="Times New Roman"/>
-          <w:sz w:val="24"/>
-          <w:szCs w:val="24"/>
-        </w:rPr>
-        <w:t xml:space="preserve">There are </w:t>
-      </w:r>
-      <w:r>
-        <w:rPr>
-          <w:rFonts w:ascii="Times New Roman" w:hAnsi="Times New Roman" w:cs="Times New Roman"/>
-          <w:sz w:val="24"/>
-          <w:szCs w:val="24"/>
-        </w:rPr>
-        <w:t>just</w:t>
-      </w:r>
-      <w:r>
-        <w:rPr>
-          <w:rFonts w:ascii="Times New Roman" w:hAnsi="Times New Roman" w:cs="Times New Roman"/>
-          <w:sz w:val="24"/>
-          <w:szCs w:val="24"/>
-        </w:rPr>
-        <w:t xml:space="preserve"> so many resources available, so I am able to find whatever I need with online resources. </w:t>
+        <w:t xml:space="preserve">As per the results, React is my library of choice, There are just so many resources available, so I am able to find whatever I need with online resources. </w:t>
       </w:r>
       <w:r>
         <w:rPr>
@@ -6868,25 +6539,7 @@
           <w:sz w:val="24"/>
           <w:szCs w:val="24"/>
         </w:rPr>
-        <w:t xml:space="preserve"> it doesn’t come with a lot of features compared to Vue and Angular. The libraries that are needed for the scope of this project, are well </w:t>
-      </w:r>
-      <w:proofErr w:type="gramStart"/>
-      <w:r>
-        <w:rPr>
-          <w:rFonts w:ascii="Times New Roman" w:hAnsi="Times New Roman" w:cs="Times New Roman"/>
-          <w:sz w:val="24"/>
-          <w:szCs w:val="24"/>
-        </w:rPr>
-        <w:t>maintained</w:t>
-      </w:r>
-      <w:proofErr w:type="gramEnd"/>
-      <w:r>
-        <w:rPr>
-          <w:rFonts w:ascii="Times New Roman" w:hAnsi="Times New Roman" w:cs="Times New Roman"/>
-          <w:sz w:val="24"/>
-          <w:szCs w:val="24"/>
-        </w:rPr>
-        <w:t xml:space="preserve"> and have active teams working on them. Namely: </w:t>
+        <w:t xml:space="preserve"> it doesn’t come with a lot of features compared to Vue and Angular. The libraries that are needed for the scope of this project, are well maintained and have active teams working on them. Namely: </w:t>
       </w:r>
       <w:proofErr w:type="spellStart"/>
       <w:r>
@@ -7793,23 +7446,7 @@
           <w:rFonts w:asciiTheme="majorHAnsi" w:hAnsiTheme="majorHAnsi" w:cstheme="majorHAnsi"/>
           <w:color w:val="000000"/>
         </w:rPr>
-        <w:t xml:space="preserve">, A. (2018). Why are Features Deprecated? An Investigation </w:t>
-      </w:r>
-      <w:proofErr w:type="gramStart"/>
-      <w:r>
-        <w:rPr>
-          <w:rFonts w:asciiTheme="majorHAnsi" w:hAnsiTheme="majorHAnsi" w:cstheme="majorHAnsi"/>
-          <w:color w:val="000000"/>
-        </w:rPr>
-        <w:t>Into</w:t>
-      </w:r>
-      <w:proofErr w:type="gramEnd"/>
-      <w:r>
-        <w:rPr>
-          <w:rFonts w:asciiTheme="majorHAnsi" w:hAnsiTheme="majorHAnsi" w:cstheme="majorHAnsi"/>
-          <w:color w:val="000000"/>
-        </w:rPr>
-        <w:t xml:space="preserve"> the Motivation Behind Deprecation. </w:t>
+        <w:t>, A. (2018). Why are Features Deprecated? An Investigation Into the Motivation Behind Deprecation. </w:t>
       </w:r>
       <w:r>
         <w:rPr>
@@ -9604,6 +9241,7 @@
   <w:style w:type="character" w:default="1" w:styleId="DefaultParagraphFont">
     <w:name w:val="Default Paragraph Font"/>
     <w:uiPriority w:val="1"/>
+    <w:semiHidden/>
     <w:unhideWhenUsed/>
   </w:style>
   <w:style w:type="table" w:default="1" w:styleId="TableNormal">

</xml_diff>